<commit_message>
ignoring Word tmp file and adding more to documentation
</commit_message>
<xml_diff>
--- a/Docs/xamarin-tsl.docx
+++ b/Docs/xamarin-tsl.docx
@@ -3,6 +3,9 @@
 <w:document xmlns:wpc="http://schemas.microsoft.com/office/word/2010/wordprocessingCanvas" xmlns:mo="http://schemas.microsoft.com/office/mac/office/2008/main" xmlns:mc="http://schemas.openxmlformats.org/markup-compatibility/2006" xmlns:mv="urn:schemas-microsoft-com:mac:vml" xmlns:o="urn:schemas-microsoft-com:office:office" xmlns:r="http://schemas.openxmlformats.org/officeDocument/2006/relationships" xmlns:m="http://schemas.openxmlformats.org/officeDocument/2006/math" xmlns:v="urn:schemas-microsoft-com:vml" xmlns:wp14="http://schemas.microsoft.com/office/word/2010/wordprocessingDrawing" xmlns:wp="http://schemas.openxmlformats.org/drawingml/2006/wordprocessingDrawing" xmlns:w10="urn:schemas-microsoft-com:office:word" xmlns:w="http://schemas.openxmlformats.org/wordprocessingml/2006/main" xmlns:w14="http://schemas.microsoft.com/office/word/2010/wordml" xmlns:w15="http://schemas.microsoft.com/office/word/2012/wordml" xmlns:wpg="http://schemas.microsoft.com/office/word/2010/wordprocessingGroup" xmlns:wpi="http://schemas.microsoft.com/office/word/2010/wordprocessingInk" xmlns:wne="http://schemas.microsoft.com/office/word/2006/wordml" xmlns:wps="http://schemas.microsoft.com/office/word/2010/wordprocessingShape" mc:Ignorable="w14 w15 wp14">
   <w:body>
     <w:p>
+      <w:pPr>
+        <w:pStyle w:val="Title"/>
+      </w:pPr>
       <w:r>
         <w:t>C# iOS and Android application for TSL 1128 handheld: Step by Step</w:t>
       </w:r>
@@ -125,18 +128,22 @@
       <w:pPr>
         <w:pStyle w:val="ListParagraph"/>
       </w:pPr>
-      <w:bookmarkStart w:id="0" w:name="_GoBack"/>
-      <w:bookmarkEnd w:id="0"/>
     </w:p>
     <w:p>
       <w:pPr>
         <w:pStyle w:val="Heading1"/>
       </w:pPr>
       <w:r>
-        <w:t>Phase 2, Setup:</w:t>
-      </w:r>
-    </w:p>
-    <w:p>
+        <w:t>Setting Up your own project</w:t>
+      </w:r>
+      <w:r>
+        <w:t>:</w:t>
+      </w:r>
+    </w:p>
+    <w:p>
+      <w:r>
+        <w:t xml:space="preserve">In your own repo (a separate directory), </w:t>
+      </w:r>
       <w:r>
         <w:t xml:space="preserve">Create a new solution based on </w:t>
       </w:r>
@@ -202,15 +209,10 @@
     </w:p>
     <w:p>
       <w:r>
-        <w:t xml:space="preserve">Give your app a name, For example </w:t>
-      </w:r>
-      <w:proofErr w:type="spellStart"/>
-      <w:r>
-        <w:t>Tsl</w:t>
-      </w:r>
-      <w:proofErr w:type="spellEnd"/>
-      <w:r>
-        <w:t>.</w:t>
+        <w:t>Give y</w:t>
+      </w:r>
+      <w:r>
+        <w:t>our app a name, I use the same TSL name here, but it can be anything based on what you want your app to do.</w:t>
       </w:r>
     </w:p>
     <w:p>
@@ -875,7 +877,16 @@
         </w:rPr>
       </w:pPr>
     </w:p>
+    <w:p>
+      <w:r>
+        <w:t>You will now import files and projects from the reference repo you cloned as explained in the following chapters.</w:t>
+      </w:r>
+    </w:p>
     <w:p/>
+    <w:p>
+      <w:bookmarkStart w:id="0" w:name="_GoBack"/>
+      <w:bookmarkEnd w:id="0"/>
+    </w:p>
     <w:sectPr>
       <w:pgSz w:w="12240" w:h="15840"/>
       <w:pgMar w:top="1440" w:right="1440" w:bottom="1440" w:left="1440" w:header="720" w:footer="720" w:gutter="0"/>
@@ -2145,6 +2156,39 @@
       <w:szCs w:val="32"/>
     </w:rPr>
   </w:style>
+  <w:style w:type="paragraph" w:styleId="Title">
+    <w:name w:val="Title"/>
+    <w:basedOn w:val="Normal"/>
+    <w:next w:val="Normal"/>
+    <w:link w:val="TitleChar"/>
+    <w:uiPriority w:val="10"/>
+    <w:qFormat/>
+    <w:rsid w:val="00E75A0F"/>
+    <w:pPr>
+      <w:contextualSpacing/>
+    </w:pPr>
+    <w:rPr>
+      <w:rFonts w:asciiTheme="majorHAnsi" w:eastAsiaTheme="majorEastAsia" w:hAnsiTheme="majorHAnsi" w:cstheme="majorBidi"/>
+      <w:spacing w:val="-10"/>
+      <w:kern w:val="28"/>
+      <w:sz w:val="56"/>
+      <w:szCs w:val="56"/>
+    </w:rPr>
+  </w:style>
+  <w:style w:type="character" w:customStyle="1" w:styleId="TitleChar">
+    <w:name w:val="Title Char"/>
+    <w:basedOn w:val="DefaultParagraphFont"/>
+    <w:link w:val="Title"/>
+    <w:uiPriority w:val="10"/>
+    <w:rsid w:val="00E75A0F"/>
+    <w:rPr>
+      <w:rFonts w:asciiTheme="majorHAnsi" w:eastAsiaTheme="majorEastAsia" w:hAnsiTheme="majorHAnsi" w:cstheme="majorBidi"/>
+      <w:spacing w:val="-10"/>
+      <w:kern w:val="28"/>
+      <w:sz w:val="56"/>
+      <w:szCs w:val="56"/>
+    </w:rPr>
+  </w:style>
 </w:styles>
 </file>
 

</xml_diff>

<commit_message>
ConnectPage added, foundation classes renamed
</commit_message>
<xml_diff>
--- a/Docs/xamarin-tsl.docx
+++ b/Docs/xamarin-tsl.docx
@@ -22,7 +22,15 @@
     <w:p/>
     <w:p>
       <w:r>
-        <w:t>This document explains the step by step process of developing a mobile application for TSL 1128 handheld RFID/Barcode readers. It uses the C# language via the Xamarin framework to develop code that can run both on iOS and Android platforms.</w:t>
+        <w:t xml:space="preserve">This document explains the step by step process of developing a mobile application for TSL 1128 handheld RFID/Barcode readers. It uses the C# language via the </w:t>
+      </w:r>
+      <w:proofErr w:type="spellStart"/>
+      <w:r>
+        <w:t>Xamarin</w:t>
+      </w:r>
+      <w:proofErr w:type="spellEnd"/>
+      <w:r>
+        <w:t xml:space="preserve"> framework to develop code that can run both on iOS and Android platforms.</w:t>
       </w:r>
     </w:p>
     <w:p/>
@@ -59,7 +67,19 @@
           <w:rPr>
             <w:rStyle w:val="Hyperlink"/>
           </w:rPr>
-          <w:t>https://developer.xamarin.com/guides/cross-platform/getting_started/requirements/</w:t>
+          <w:t>https://developer.xam</w:t>
+        </w:r>
+        <w:r>
+          <w:rPr>
+            <w:rStyle w:val="Hyperlink"/>
+          </w:rPr>
+          <w:t>a</w:t>
+        </w:r>
+        <w:r>
+          <w:rPr>
+            <w:rStyle w:val="Hyperlink"/>
+          </w:rPr>
+          <w:t>rin.com/guides/cross-platform/getting_started/requirements/</w:t>
         </w:r>
       </w:hyperlink>
     </w:p>
@@ -78,7 +98,23 @@
     <w:p/>
     <w:p>
       <w:r>
-        <w:t>This document was developed with Xamarin Studio running on a Mac. On Windows, it is best to run Xamarin inside Visual Studio.</w:t>
+        <w:t xml:space="preserve">This document was developed with </w:t>
+      </w:r>
+      <w:proofErr w:type="spellStart"/>
+      <w:r>
+        <w:t>Xamarin</w:t>
+      </w:r>
+      <w:proofErr w:type="spellEnd"/>
+      <w:r>
+        <w:t xml:space="preserve"> Studio running on a Mac. On Windows, it is best to run </w:t>
+      </w:r>
+      <w:proofErr w:type="spellStart"/>
+      <w:r>
+        <w:t>Xamarin</w:t>
+      </w:r>
+      <w:proofErr w:type="spellEnd"/>
+      <w:r>
+        <w:t xml:space="preserve"> inside Visual Studio.</w:t>
       </w:r>
     </w:p>
     <w:p/>
@@ -90,7 +126,15 @@
         <w:t>reference repo</w:t>
       </w:r>
       <w:r>
-        <w:t xml:space="preserve"> in Github. </w:t>
+        <w:t xml:space="preserve"> in </w:t>
+      </w:r>
+      <w:proofErr w:type="spellStart"/>
+      <w:r>
+        <w:t>Github</w:t>
+      </w:r>
+      <w:proofErr w:type="spellEnd"/>
+      <w:r>
+        <w:t xml:space="preserve">. </w:t>
       </w:r>
     </w:p>
     <w:p>
@@ -131,7 +175,15 @@
         <w:t xml:space="preserve">In your own repo (a separate directory), </w:t>
       </w:r>
       <w:r>
-        <w:t>Create a new solution based on Xamarin Forms App:</w:t>
+        <w:t xml:space="preserve">Create a new solution based on </w:t>
+      </w:r>
+      <w:proofErr w:type="spellStart"/>
+      <w:r>
+        <w:t>Xamarin</w:t>
+      </w:r>
+      <w:proofErr w:type="spellEnd"/>
+      <w:r>
+        <w:t xml:space="preserve"> Forms App:</w:t>
       </w:r>
     </w:p>
     <w:p>
@@ -187,18 +239,26 @@
     </w:p>
     <w:p>
       <w:r>
+        <w:t>Give y</w:t>
+      </w:r>
+      <w:r>
+        <w:t>our app a name, I use “</w:t>
+      </w:r>
+      <w:proofErr w:type="spellStart"/>
+      <w:r>
+        <w:t>myapp</w:t>
+      </w:r>
+      <w:proofErr w:type="spellEnd"/>
+      <w:r>
+        <w:t>”</w:t>
+      </w:r>
+      <w:r>
+        <w:t xml:space="preserve"> here, but it can be anything based on what you want your app to do.</w:t>
+      </w:r>
+    </w:p>
+    <w:p>
+      <w:r>
         <w:lastRenderedPageBreak/>
-        <w:t>Give y</w:t>
-      </w:r>
-      <w:r>
-        <w:t>our app a name, I use “myapp”</w:t>
-      </w:r>
-      <w:r>
-        <w:t xml:space="preserve"> here, but it can be anything based on what you want your app to do.</w:t>
-      </w:r>
-    </w:p>
-    <w:p>
-      <w:r>
         <w:drawing>
           <wp:inline distT="0" distB="0" distL="0" distR="0" wp14:anchorId="7617A3DB" wp14:editId="41C1CB78">
             <wp:extent cx="3251835" cy="1159335"/>
@@ -243,10 +303,44 @@
     </w:p>
     <w:p>
       <w:r>
-        <w:t>For all projects (myapp, myapp.Droid, myapp</w:t>
-      </w:r>
-      <w:r>
-        <w:t xml:space="preserve">.iOS, etc) </w:t>
+        <w:t>For all projects (</w:t>
+      </w:r>
+      <w:proofErr w:type="spellStart"/>
+      <w:r>
+        <w:t>myapp</w:t>
+      </w:r>
+      <w:proofErr w:type="spellEnd"/>
+      <w:r>
+        <w:t xml:space="preserve">, </w:t>
+      </w:r>
+      <w:proofErr w:type="spellStart"/>
+      <w:proofErr w:type="gramStart"/>
+      <w:r>
+        <w:t>myapp.Droid</w:t>
+      </w:r>
+      <w:proofErr w:type="spellEnd"/>
+      <w:proofErr w:type="gramEnd"/>
+      <w:r>
+        <w:t xml:space="preserve">, </w:t>
+      </w:r>
+      <w:proofErr w:type="spellStart"/>
+      <w:r>
+        <w:t>myapp</w:t>
+      </w:r>
+      <w:r>
+        <w:t>.iOS</w:t>
+      </w:r>
+      <w:proofErr w:type="spellEnd"/>
+      <w:r>
+        <w:t xml:space="preserve">, </w:t>
+      </w:r>
+      <w:proofErr w:type="spellStart"/>
+      <w:r>
+        <w:t>etc</w:t>
+      </w:r>
+      <w:proofErr w:type="spellEnd"/>
+      <w:r>
+        <w:t xml:space="preserve">) </w:t>
       </w:r>
       <w:r>
         <w:t>, right click and add the following packages:</w:t>
@@ -260,9 +354,27 @@
           <w:numId w:val="6"/>
         </w:numPr>
       </w:pPr>
-      <w:r>
-        <w:t>Tsl.Barcode, Tsl.AsciiProtocol, and MvvmLightLibs</w:t>
-      </w:r>
+      <w:proofErr w:type="spellStart"/>
+      <w:r>
+        <w:t>Tsl.Barcode</w:t>
+      </w:r>
+      <w:proofErr w:type="spellEnd"/>
+      <w:r>
+        <w:t xml:space="preserve">, </w:t>
+      </w:r>
+      <w:proofErr w:type="spellStart"/>
+      <w:r>
+        <w:t>Tsl.AsciiProtocol</w:t>
+      </w:r>
+      <w:proofErr w:type="spellEnd"/>
+      <w:r>
+        <w:t xml:space="preserve">, and </w:t>
+      </w:r>
+      <w:proofErr w:type="spellStart"/>
+      <w:r>
+        <w:t>MvvmLightLibs</w:t>
+      </w:r>
+      <w:proofErr w:type="spellEnd"/>
     </w:p>
     <w:p>
       <w:r>
@@ -364,8 +476,15 @@
       <w:r>
         <w:t xml:space="preserve">dd the following code to </w:t>
       </w:r>
-      <w:r>
-        <w:t xml:space="preserve">myapp.Droid </w:t>
+      <w:proofErr w:type="spellStart"/>
+      <w:proofErr w:type="gramStart"/>
+      <w:r>
+        <w:t>myapp.Droid</w:t>
+      </w:r>
+      <w:proofErr w:type="spellEnd"/>
+      <w:proofErr w:type="gramEnd"/>
+      <w:r>
+        <w:t xml:space="preserve"> </w:t>
       </w:r>
       <w:r>
         <w:t>/Properties/AndroidManifest.xml</w:t>
@@ -413,7 +532,27 @@
           <w:sz w:val="22"/>
           <w:szCs w:val="22"/>
         </w:rPr>
-        <w:t xml:space="preserve">&lt;uses-permission android:name = </w:t>
+        <w:t xml:space="preserve">&lt;uses-permission </w:t>
+      </w:r>
+      <w:proofErr w:type="spellStart"/>
+      <w:r>
+        <w:rPr>
+          <w:rFonts w:ascii="Consolas" w:hAnsi="Consolas" w:cs="Courier New"/>
+          <w:color w:val="89BDFF"/>
+          <w:sz w:val="22"/>
+          <w:szCs w:val="22"/>
+        </w:rPr>
+        <w:t>android:name</w:t>
+      </w:r>
+      <w:proofErr w:type="spellEnd"/>
+      <w:r>
+        <w:rPr>
+          <w:rFonts w:ascii="Consolas" w:hAnsi="Consolas" w:cs="Courier New"/>
+          <w:color w:val="89BDFF"/>
+          <w:sz w:val="22"/>
+          <w:szCs w:val="22"/>
+        </w:rPr>
+        <w:t xml:space="preserve"> = </w:t>
       </w:r>
       <w:r>
         <w:rPr>
@@ -422,7 +561,38 @@
           <w:sz w:val="22"/>
           <w:szCs w:val="22"/>
         </w:rPr>
-        <w:t>"android.permission.BLUETOOTH"</w:t>
+        <w:t>"</w:t>
+      </w:r>
+      <w:proofErr w:type="spellStart"/>
+      <w:proofErr w:type="gramStart"/>
+      <w:r>
+        <w:rPr>
+          <w:rFonts w:ascii="Consolas" w:hAnsi="Consolas" w:cs="Courier New"/>
+          <w:color w:val="65B042"/>
+          <w:sz w:val="22"/>
+          <w:szCs w:val="22"/>
+        </w:rPr>
+        <w:t>android.permission</w:t>
+      </w:r>
+      <w:proofErr w:type="gramEnd"/>
+      <w:r>
+        <w:rPr>
+          <w:rFonts w:ascii="Consolas" w:hAnsi="Consolas" w:cs="Courier New"/>
+          <w:color w:val="65B042"/>
+          <w:sz w:val="22"/>
+          <w:szCs w:val="22"/>
+        </w:rPr>
+        <w:t>.BLUETOOTH</w:t>
+      </w:r>
+      <w:proofErr w:type="spellEnd"/>
+      <w:r>
+        <w:rPr>
+          <w:rFonts w:ascii="Consolas" w:hAnsi="Consolas" w:cs="Courier New"/>
+          <w:color w:val="65B042"/>
+          <w:sz w:val="22"/>
+          <w:szCs w:val="22"/>
+        </w:rPr>
+        <w:t>"</w:t>
       </w:r>
       <w:r>
         <w:rPr>
@@ -470,7 +640,27 @@
           <w:sz w:val="22"/>
           <w:szCs w:val="22"/>
         </w:rPr>
-        <w:t xml:space="preserve">&lt;uses-permission android:name = </w:t>
+        <w:t xml:space="preserve">&lt;uses-permission </w:t>
+      </w:r>
+      <w:proofErr w:type="spellStart"/>
+      <w:r>
+        <w:rPr>
+          <w:rFonts w:ascii="Consolas" w:hAnsi="Consolas" w:cs="Courier New"/>
+          <w:color w:val="89BDFF"/>
+          <w:sz w:val="22"/>
+          <w:szCs w:val="22"/>
+        </w:rPr>
+        <w:t>android:name</w:t>
+      </w:r>
+      <w:proofErr w:type="spellEnd"/>
+      <w:r>
+        <w:rPr>
+          <w:rFonts w:ascii="Consolas" w:hAnsi="Consolas" w:cs="Courier New"/>
+          <w:color w:val="89BDFF"/>
+          <w:sz w:val="22"/>
+          <w:szCs w:val="22"/>
+        </w:rPr>
+        <w:t xml:space="preserve"> = </w:t>
       </w:r>
       <w:r>
         <w:rPr>
@@ -479,7 +669,38 @@
           <w:sz w:val="22"/>
           <w:szCs w:val="22"/>
         </w:rPr>
-        <w:t>"android.permission.BLUETOOTH_ADMIN"</w:t>
+        <w:t>"</w:t>
+      </w:r>
+      <w:proofErr w:type="spellStart"/>
+      <w:proofErr w:type="gramStart"/>
+      <w:r>
+        <w:rPr>
+          <w:rFonts w:ascii="Consolas" w:hAnsi="Consolas" w:cs="Courier New"/>
+          <w:color w:val="65B042"/>
+          <w:sz w:val="22"/>
+          <w:szCs w:val="22"/>
+        </w:rPr>
+        <w:t>android.permission</w:t>
+      </w:r>
+      <w:proofErr w:type="gramEnd"/>
+      <w:r>
+        <w:rPr>
+          <w:rFonts w:ascii="Consolas" w:hAnsi="Consolas" w:cs="Courier New"/>
+          <w:color w:val="65B042"/>
+          <w:sz w:val="22"/>
+          <w:szCs w:val="22"/>
+        </w:rPr>
+        <w:t>.BLUETOOTH_ADMIN</w:t>
+      </w:r>
+      <w:proofErr w:type="spellEnd"/>
+      <w:r>
+        <w:rPr>
+          <w:rFonts w:ascii="Consolas" w:hAnsi="Consolas" w:cs="Courier New"/>
+          <w:color w:val="65B042"/>
+          <w:sz w:val="22"/>
+          <w:szCs w:val="22"/>
+        </w:rPr>
+        <w:t>"</w:t>
       </w:r>
       <w:r>
         <w:rPr>
@@ -502,7 +723,23 @@
     </w:p>
     <w:p>
       <w:r>
-        <w:t>Edit myapp.iOS/info.plist with an external editor:</w:t>
+        <w:t xml:space="preserve">Edit </w:t>
+      </w:r>
+      <w:proofErr w:type="spellStart"/>
+      <w:r>
+        <w:t>myapp.iOS</w:t>
+      </w:r>
+      <w:proofErr w:type="spellEnd"/>
+      <w:r>
+        <w:t>/</w:t>
+      </w:r>
+      <w:proofErr w:type="spellStart"/>
+      <w:r>
+        <w:t>info.plist</w:t>
+      </w:r>
+      <w:proofErr w:type="spellEnd"/>
+      <w:r>
+        <w:t xml:space="preserve"> with an external editor:</w:t>
       </w:r>
     </w:p>
     <w:p>
@@ -546,7 +783,15 @@
     </w:p>
     <w:p>
       <w:r>
-        <w:t xml:space="preserve">Add the following code to the dict element </w:t>
+        <w:t xml:space="preserve">Add the following code to the </w:t>
+      </w:r>
+      <w:proofErr w:type="spellStart"/>
+      <w:r>
+        <w:t>dict</w:t>
+      </w:r>
+      <w:proofErr w:type="spellEnd"/>
+      <w:r>
+        <w:t xml:space="preserve"> element </w:t>
       </w:r>
       <w:r>
         <w:t>at the end of the file:</w:t>
@@ -596,6 +841,7 @@
         </w:rPr>
         <w:t>&lt;key&gt;</w:t>
       </w:r>
+      <w:proofErr w:type="spellStart"/>
       <w:r>
         <w:rPr>
           <w:rFonts w:ascii="Consolas" w:hAnsi="Consolas" w:cs="Courier New"/>
@@ -605,6 +851,7 @@
         </w:rPr>
         <w:t>UISupportedExternalAccessoryProtocols</w:t>
       </w:r>
+      <w:proofErr w:type="spellEnd"/>
       <w:r>
         <w:rPr>
           <w:rFonts w:ascii="Consolas" w:hAnsi="Consolas" w:cs="Courier New"/>
@@ -692,6 +939,8 @@
         </w:rPr>
         <w:t>&lt;string&gt;</w:t>
       </w:r>
+      <w:proofErr w:type="spellStart"/>
+      <w:proofErr w:type="gramStart"/>
       <w:r>
         <w:rPr>
           <w:rFonts w:ascii="Consolas" w:hAnsi="Consolas" w:cs="Courier New"/>
@@ -701,6 +950,8 @@
         </w:rPr>
         <w:t>com.uk.tsl.rifd</w:t>
       </w:r>
+      <w:proofErr w:type="spellEnd"/>
+      <w:proofErr w:type="gramEnd"/>
       <w:r>
         <w:rPr>
           <w:rFonts w:ascii="Consolas" w:hAnsi="Consolas" w:cs="Courier New"/>
@@ -753,19 +1004,19 @@
     <w:p>
       <w:pPr>
         <w:rPr>
-          <w:rFonts w:ascii="Times New Roman" w:eastAsia="Times New Roman" w:hAnsi="Times New Roman" w:cs="Times New Roman"/>
-        </w:rPr>
-      </w:pPr>
-    </w:p>
-    <w:p>
-      <w:pPr>
-        <w:rPr>
-          <w:rFonts w:ascii="Times New Roman" w:eastAsia="Times New Roman" w:hAnsi="Times New Roman" w:cs="Times New Roman"/>
-        </w:rPr>
-      </w:pPr>
-      <w:r>
-        <w:rPr>
-          <w:rFonts w:ascii="Times New Roman" w:eastAsia="Times New Roman" w:hAnsi="Times New Roman" w:cs="Times New Roman"/>
+          <w:rFonts w:eastAsia="Times New Roman"/>
+        </w:rPr>
+      </w:pPr>
+    </w:p>
+    <w:p>
+      <w:pPr>
+        <w:rPr>
+          <w:rFonts w:eastAsia="Times New Roman"/>
+        </w:rPr>
+      </w:pPr>
+      <w:r>
+        <w:rPr>
+          <w:rFonts w:eastAsia="Times New Roman"/>
         </w:rPr>
         <w:t>So your file will look like this:</w:t>
       </w:r>
@@ -773,7 +1024,7 @@
     <w:p>
       <w:pPr>
         <w:rPr>
-          <w:rFonts w:ascii="Times New Roman" w:eastAsia="Times New Roman" w:hAnsi="Times New Roman" w:cs="Times New Roman"/>
+          <w:rFonts w:eastAsia="Times New Roman"/>
         </w:rPr>
       </w:pPr>
       <w:r>
@@ -831,7 +1082,27 @@
           <w:sz w:val="24"/>
           <w:szCs w:val="24"/>
         </w:rPr>
-        <w:t xml:space="preserve">The next step is to import the Tsl.Core project into your solution. Right-click on the solution, select “add existing project” </w:t>
+        <w:t xml:space="preserve">The next step is to import the </w:t>
+      </w:r>
+      <w:proofErr w:type="spellStart"/>
+      <w:r>
+        <w:rPr>
+          <w:rFonts w:ascii="Times New Roman" w:eastAsia="Times New Roman" w:hAnsi="Times New Roman" w:cs="Times New Roman"/>
+          <w:color w:val="auto"/>
+          <w:sz w:val="24"/>
+          <w:szCs w:val="24"/>
+        </w:rPr>
+        <w:t>Tsl.Core</w:t>
+      </w:r>
+      <w:proofErr w:type="spellEnd"/>
+      <w:r>
+        <w:rPr>
+          <w:rFonts w:ascii="Times New Roman" w:eastAsia="Times New Roman" w:hAnsi="Times New Roman" w:cs="Times New Roman"/>
+          <w:color w:val="auto"/>
+          <w:sz w:val="24"/>
+          <w:szCs w:val="24"/>
+        </w:rPr>
+        <w:t xml:space="preserve"> project into your solution. Right-click on the solution, select “add existing project” </w:t>
       </w:r>
     </w:p>
     <w:p>
@@ -876,7 +1147,39 @@
     <w:p/>
     <w:p>
       <w:r>
-        <w:t>Now navigate to the reference repo and select Tsl.Core/Tsl.Core.csproj. This will add Tsl.Core as the fourth component of your solution. Then go ahead and double click on references directory in your main project, and add Tsl.Core as a reference.</w:t>
+        <w:t xml:space="preserve">Now navigate to the reference repo and select </w:t>
+      </w:r>
+      <w:proofErr w:type="spellStart"/>
+      <w:r>
+        <w:t>Tsl.Core</w:t>
+      </w:r>
+      <w:proofErr w:type="spellEnd"/>
+      <w:r>
+        <w:t>/</w:t>
+      </w:r>
+      <w:proofErr w:type="spellStart"/>
+      <w:r>
+        <w:t>Tsl.Core.csproj</w:t>
+      </w:r>
+      <w:proofErr w:type="spellEnd"/>
+      <w:r>
+        <w:t xml:space="preserve">. This will add </w:t>
+      </w:r>
+      <w:proofErr w:type="spellStart"/>
+      <w:r>
+        <w:t>Tsl.Core</w:t>
+      </w:r>
+      <w:proofErr w:type="spellEnd"/>
+      <w:r>
+        <w:t xml:space="preserve"> as the fourth component of your solution. Then go ahead and double click on references directory in your main project, and add </w:t>
+      </w:r>
+      <w:proofErr w:type="spellStart"/>
+      <w:r>
+        <w:t>Tsl.Core</w:t>
+      </w:r>
+      <w:proofErr w:type="spellEnd"/>
+      <w:r>
+        <w:t xml:space="preserve"> as a reference.</w:t>
       </w:r>
     </w:p>
     <w:p>
@@ -941,8 +1244,13 @@
           <w:numId w:val="6"/>
         </w:numPr>
       </w:pPr>
-      <w:r>
-        <w:t>Xamarin Forms, to create apps with C# that run both on iOS and Android.</w:t>
+      <w:proofErr w:type="spellStart"/>
+      <w:r>
+        <w:t>Xamarin</w:t>
+      </w:r>
+      <w:proofErr w:type="spellEnd"/>
+      <w:r>
+        <w:t xml:space="preserve"> Forms, to create apps with C# that run both on iOS and Android.</w:t>
       </w:r>
     </w:p>
     <w:p>
@@ -953,8 +1261,13 @@
           <w:numId w:val="6"/>
         </w:numPr>
       </w:pPr>
-      <w:r>
-        <w:t>MVVMLight, for Dependency Injection and MVVM design pattern.</w:t>
+      <w:proofErr w:type="spellStart"/>
+      <w:r>
+        <w:t>MVVMLight</w:t>
+      </w:r>
+      <w:proofErr w:type="spellEnd"/>
+      <w:r>
+        <w:t>, for Dependency Injection and MVVM design pattern.</w:t>
       </w:r>
     </w:p>
     <w:p>
@@ -965,14 +1278,51 @@
           <w:numId w:val="6"/>
         </w:numPr>
       </w:pPr>
-      <w:r>
-        <w:t>TSL.AsciiProtocol and Tsl.Barcode for communication with the TSL reader.</w:t>
+      <w:proofErr w:type="spellStart"/>
+      <w:r>
+        <w:t>TSL.AsciiProtocol</w:t>
+      </w:r>
+      <w:proofErr w:type="spellEnd"/>
+      <w:r>
+        <w:t xml:space="preserve"> and </w:t>
+      </w:r>
+      <w:proofErr w:type="spellStart"/>
+      <w:r>
+        <w:t>Tsl.Barcode</w:t>
+      </w:r>
+      <w:proofErr w:type="spellEnd"/>
+      <w:r>
+        <w:t xml:space="preserve"> for communication with the TSL reader.</w:t>
       </w:r>
     </w:p>
     <w:p/>
     <w:p>
       <w:r>
-        <w:t>When creating a new app, the steps explained in the “Setting Up Your Own Project” section will create a Xamarin Forms application which has both android and iOS sub projects. We will import the Tsl.Core project which provides us with general functionality for connecting to the handhelds and using the Mvvmlight framework. We then edit the main project to integrate that with the rest of our application.</w:t>
+        <w:t xml:space="preserve">When creating a new app, the steps explained in the “Setting Up Your Own Project” section will create a </w:t>
+      </w:r>
+      <w:proofErr w:type="spellStart"/>
+      <w:r>
+        <w:t>Xamarin</w:t>
+      </w:r>
+      <w:proofErr w:type="spellEnd"/>
+      <w:r>
+        <w:t xml:space="preserve"> Forms application which has both android and iOS sub projects. We will import the </w:t>
+      </w:r>
+      <w:proofErr w:type="spellStart"/>
+      <w:r>
+        <w:t>Tsl.Core</w:t>
+      </w:r>
+      <w:proofErr w:type="spellEnd"/>
+      <w:r>
+        <w:t xml:space="preserve"> project which provides us with general functionality for connecting to the handhelds and using the </w:t>
+      </w:r>
+      <w:proofErr w:type="spellStart"/>
+      <w:r>
+        <w:t>Mvvmlight</w:t>
+      </w:r>
+      <w:proofErr w:type="spellEnd"/>
+      <w:r>
+        <w:t xml:space="preserve"> framework. We then edit the main project to integrate that with the rest of our application.</w:t>
       </w:r>
     </w:p>
     <w:p>
@@ -986,7 +1336,55 @@
     <w:p/>
     <w:p>
       <w:r>
-        <w:t>The main entry to the application is in Tsl/App.xaml.cs (shows as Tsl/App.xaml/App.xaml.cs in Xamarin Studio)</w:t>
+        <w:t xml:space="preserve">The main entry to the application is in </w:t>
+      </w:r>
+      <w:proofErr w:type="spellStart"/>
+      <w:r>
+        <w:t>Tsl</w:t>
+      </w:r>
+      <w:proofErr w:type="spellEnd"/>
+      <w:r>
+        <w:t>/</w:t>
+      </w:r>
+      <w:proofErr w:type="spellStart"/>
+      <w:r>
+        <w:t>App.xaml.cs</w:t>
+      </w:r>
+      <w:proofErr w:type="spellEnd"/>
+      <w:r>
+        <w:t xml:space="preserve"> (shows as </w:t>
+      </w:r>
+      <w:proofErr w:type="spellStart"/>
+      <w:r>
+        <w:t>Tsl</w:t>
+      </w:r>
+      <w:proofErr w:type="spellEnd"/>
+      <w:r>
+        <w:t>/</w:t>
+      </w:r>
+      <w:proofErr w:type="spellStart"/>
+      <w:r>
+        <w:t>App.xaml</w:t>
+      </w:r>
+      <w:proofErr w:type="spellEnd"/>
+      <w:r>
+        <w:t>/</w:t>
+      </w:r>
+      <w:proofErr w:type="spellStart"/>
+      <w:r>
+        <w:t>App.xaml.cs</w:t>
+      </w:r>
+      <w:proofErr w:type="spellEnd"/>
+      <w:r>
+        <w:t xml:space="preserve"> in </w:t>
+      </w:r>
+      <w:proofErr w:type="spellStart"/>
+      <w:r>
+        <w:t>Xamarin</w:t>
+      </w:r>
+      <w:proofErr w:type="spellEnd"/>
+      <w:r>
+        <w:t xml:space="preserve"> Studio)</w:t>
       </w:r>
     </w:p>
     <w:p/>
@@ -997,12 +1395,1633 @@
     </w:p>
     <w:p/>
     <w:p>
-      <w:r>
-        <w:t>For dependency injection, this project uses the SimpleIoc (inversion of control) class from the MvvmLight framework. Each plugin is expected to provide a class which implementes the Tsl.Core.IDependencyInjector Interface (you can find it in Tsl.Core/Interfaces directory)</w:t>
-      </w:r>
-      <w:bookmarkStart w:id="0" w:name="_GoBack"/>
-      <w:bookmarkEnd w:id="0"/>
-    </w:p>
+      <w:pPr>
+        <w:pStyle w:val="Heading2"/>
+      </w:pPr>
+      <w:r>
+        <w:t>Injecting Dependencies</w:t>
+      </w:r>
+    </w:p>
+    <w:p/>
+    <w:p>
+      <w:r>
+        <w:t xml:space="preserve">For dependency injection, this project uses the </w:t>
+      </w:r>
+      <w:proofErr w:type="spellStart"/>
+      <w:r>
+        <w:t>SimpleIoc</w:t>
+      </w:r>
+      <w:proofErr w:type="spellEnd"/>
+      <w:r>
+        <w:t xml:space="preserve"> (inversion of control) class from the </w:t>
+      </w:r>
+      <w:proofErr w:type="spellStart"/>
+      <w:r>
+        <w:t>MvvmLight</w:t>
+      </w:r>
+      <w:proofErr w:type="spellEnd"/>
+      <w:r>
+        <w:t xml:space="preserve"> framework. Each plugin is</w:t>
+      </w:r>
+      <w:r>
+        <w:t xml:space="preserve"> expected to provide a method that runs as a singleton and registers dependencies. </w:t>
+      </w:r>
+      <w:r>
+        <w:t xml:space="preserve">For </w:t>
+      </w:r>
+      <w:proofErr w:type="spellStart"/>
+      <w:r>
+        <w:t>Tsl.Core</w:t>
+      </w:r>
+      <w:proofErr w:type="spellEnd"/>
+      <w:r>
+        <w:t xml:space="preserve"> project, this is the static method </w:t>
+      </w:r>
+      <w:proofErr w:type="spellStart"/>
+      <w:proofErr w:type="gramStart"/>
+      <w:r>
+        <w:t>InjectDependencies</w:t>
+      </w:r>
+      <w:proofErr w:type="spellEnd"/>
+      <w:r>
+        <w:t>(</w:t>
+      </w:r>
+      <w:proofErr w:type="gramEnd"/>
+      <w:r>
+        <w:t xml:space="preserve">) which is found in </w:t>
+      </w:r>
+      <w:proofErr w:type="spellStart"/>
+      <w:r>
+        <w:t>Tsl.Core.ViewMode.ViewModelLocator</w:t>
+      </w:r>
+      <w:proofErr w:type="spellEnd"/>
+      <w:r>
+        <w:t xml:space="preserve"> class. The method uses a static property to make sure that the registration happens only once.</w:t>
+      </w:r>
+    </w:p>
+    <w:p/>
+    <w:p>
+      <w:r>
+        <w:t xml:space="preserve">The Constructor for the App Class in the main project has to call the dependency registration method on each plugin. Therefore, the first thing to do would be to edit </w:t>
+      </w:r>
+      <w:proofErr w:type="spellStart"/>
+      <w:r>
+        <w:t>App.xaml.cs</w:t>
+      </w:r>
+      <w:proofErr w:type="spellEnd"/>
+      <w:r>
+        <w:t xml:space="preserve"> and add a method to register the </w:t>
+      </w:r>
+      <w:proofErr w:type="spellStart"/>
+      <w:r>
+        <w:t>Tsl.Core</w:t>
+      </w:r>
+      <w:proofErr w:type="spellEnd"/>
+      <w:r>
+        <w:t xml:space="preserve"> dependencies:</w:t>
+      </w:r>
+    </w:p>
+    <w:p/>
+    <w:p>
+      <w:pPr>
+        <w:pStyle w:val="HTMLPreformatted"/>
+        <w:shd w:val="clear" w:color="auto" w:fill="000000"/>
+        <w:spacing w:line="360" w:lineRule="atLeast"/>
+        <w:rPr>
+          <w:rFonts w:ascii="Consolas" w:hAnsi="Consolas"/>
+          <w:color w:val="F8F8F8"/>
+          <w:sz w:val="19"/>
+          <w:szCs w:val="19"/>
+        </w:rPr>
+      </w:pPr>
+      <w:r>
+        <w:rPr>
+          <w:rFonts w:ascii="Consolas" w:hAnsi="Consolas"/>
+          <w:color w:val="F8F8F8"/>
+          <w:sz w:val="19"/>
+          <w:szCs w:val="19"/>
+        </w:rPr>
+        <w:t xml:space="preserve">       public </w:t>
+      </w:r>
+      <w:proofErr w:type="gramStart"/>
+      <w:r>
+        <w:rPr>
+          <w:rFonts w:ascii="Consolas" w:hAnsi="Consolas"/>
+          <w:color w:val="89BDFF"/>
+          <w:sz w:val="19"/>
+          <w:szCs w:val="19"/>
+        </w:rPr>
+        <w:t>App</w:t>
+      </w:r>
+      <w:r>
+        <w:rPr>
+          <w:rFonts w:ascii="Consolas" w:hAnsi="Consolas"/>
+          <w:color w:val="F8F8F8"/>
+          <w:sz w:val="19"/>
+          <w:szCs w:val="19"/>
+        </w:rPr>
+        <w:t>(</w:t>
+      </w:r>
+      <w:proofErr w:type="gramEnd"/>
+      <w:r>
+        <w:rPr>
+          <w:rFonts w:ascii="Consolas" w:hAnsi="Consolas"/>
+          <w:color w:val="F8F8F8"/>
+          <w:sz w:val="19"/>
+          <w:szCs w:val="19"/>
+        </w:rPr>
+        <w:t>)</w:t>
+      </w:r>
+    </w:p>
+    <w:p>
+      <w:pPr>
+        <w:pStyle w:val="HTMLPreformatted"/>
+        <w:shd w:val="clear" w:color="auto" w:fill="000000"/>
+        <w:spacing w:line="360" w:lineRule="atLeast"/>
+        <w:rPr>
+          <w:rFonts w:ascii="Consolas" w:hAnsi="Consolas"/>
+          <w:color w:val="F8F8F8"/>
+          <w:sz w:val="19"/>
+          <w:szCs w:val="19"/>
+        </w:rPr>
+      </w:pPr>
+      <w:r>
+        <w:rPr>
+          <w:rFonts w:ascii="Consolas" w:hAnsi="Consolas"/>
+          <w:color w:val="F8F8F8"/>
+          <w:sz w:val="19"/>
+          <w:szCs w:val="19"/>
+        </w:rPr>
+        <w:t xml:space="preserve">        {</w:t>
+      </w:r>
+    </w:p>
+    <w:p>
+      <w:pPr>
+        <w:pStyle w:val="HTMLPreformatted"/>
+        <w:shd w:val="clear" w:color="auto" w:fill="000000"/>
+        <w:spacing w:line="360" w:lineRule="atLeast"/>
+        <w:rPr>
+          <w:rFonts w:ascii="Consolas" w:hAnsi="Consolas"/>
+          <w:color w:val="F8F8F8"/>
+          <w:sz w:val="19"/>
+          <w:szCs w:val="19"/>
+        </w:rPr>
+      </w:pPr>
+      <w:r>
+        <w:rPr>
+          <w:rFonts w:ascii="Consolas" w:hAnsi="Consolas"/>
+          <w:color w:val="F8F8F8"/>
+          <w:sz w:val="19"/>
+          <w:szCs w:val="19"/>
+        </w:rPr>
+        <w:t xml:space="preserve">            </w:t>
+      </w:r>
+      <w:proofErr w:type="spellStart"/>
+      <w:proofErr w:type="gramStart"/>
+      <w:r>
+        <w:rPr>
+          <w:rFonts w:ascii="Consolas" w:hAnsi="Consolas"/>
+          <w:color w:val="F8F8F8"/>
+          <w:sz w:val="19"/>
+          <w:szCs w:val="19"/>
+        </w:rPr>
+        <w:t>InitializeComponent</w:t>
+      </w:r>
+      <w:proofErr w:type="spellEnd"/>
+      <w:r>
+        <w:rPr>
+          <w:rFonts w:ascii="Consolas" w:hAnsi="Consolas"/>
+          <w:color w:val="F8F8F8"/>
+          <w:sz w:val="19"/>
+          <w:szCs w:val="19"/>
+        </w:rPr>
+        <w:t>(</w:t>
+      </w:r>
+      <w:proofErr w:type="gramEnd"/>
+      <w:r>
+        <w:rPr>
+          <w:rFonts w:ascii="Consolas" w:hAnsi="Consolas"/>
+          <w:color w:val="F8F8F8"/>
+          <w:sz w:val="19"/>
+          <w:szCs w:val="19"/>
+        </w:rPr>
+        <w:t>);</w:t>
+      </w:r>
+    </w:p>
+    <w:p>
+      <w:pPr>
+        <w:pStyle w:val="HTMLPreformatted"/>
+        <w:shd w:val="clear" w:color="auto" w:fill="000000"/>
+        <w:spacing w:line="360" w:lineRule="atLeast"/>
+        <w:rPr>
+          <w:rFonts w:ascii="Consolas" w:hAnsi="Consolas"/>
+          <w:color w:val="F8F8F8"/>
+          <w:sz w:val="19"/>
+          <w:szCs w:val="19"/>
+        </w:rPr>
+      </w:pPr>
+      <w:r>
+        <w:rPr>
+          <w:rFonts w:ascii="Consolas" w:hAnsi="Consolas"/>
+          <w:color w:val="F8F8F8"/>
+          <w:sz w:val="19"/>
+          <w:szCs w:val="19"/>
+        </w:rPr>
+        <w:t xml:space="preserve">            </w:t>
+      </w:r>
+      <w:proofErr w:type="spellStart"/>
+      <w:proofErr w:type="gramStart"/>
+      <w:r>
+        <w:rPr>
+          <w:rFonts w:ascii="Consolas" w:hAnsi="Consolas"/>
+          <w:color w:val="F8F8F8"/>
+          <w:sz w:val="19"/>
+          <w:szCs w:val="19"/>
+        </w:rPr>
+        <w:t>RegisterDependencies</w:t>
+      </w:r>
+      <w:proofErr w:type="spellEnd"/>
+      <w:r>
+        <w:rPr>
+          <w:rFonts w:ascii="Consolas" w:hAnsi="Consolas"/>
+          <w:color w:val="F8F8F8"/>
+          <w:sz w:val="19"/>
+          <w:szCs w:val="19"/>
+        </w:rPr>
+        <w:t>(</w:t>
+      </w:r>
+      <w:proofErr w:type="gramEnd"/>
+      <w:r>
+        <w:rPr>
+          <w:rFonts w:ascii="Consolas" w:hAnsi="Consolas"/>
+          <w:color w:val="F8F8F8"/>
+          <w:sz w:val="19"/>
+          <w:szCs w:val="19"/>
+        </w:rPr>
+        <w:t>);</w:t>
+      </w:r>
+    </w:p>
+    <w:p>
+      <w:pPr>
+        <w:pStyle w:val="HTMLPreformatted"/>
+        <w:shd w:val="clear" w:color="auto" w:fill="000000"/>
+        <w:spacing w:line="360" w:lineRule="atLeast"/>
+        <w:rPr>
+          <w:rFonts w:ascii="Consolas" w:hAnsi="Consolas"/>
+          <w:color w:val="F8F8F8"/>
+          <w:sz w:val="19"/>
+          <w:szCs w:val="19"/>
+        </w:rPr>
+      </w:pPr>
+      <w:r>
+        <w:rPr>
+          <w:rFonts w:ascii="Consolas" w:hAnsi="Consolas"/>
+          <w:color w:val="F8F8F8"/>
+          <w:sz w:val="19"/>
+          <w:szCs w:val="19"/>
+        </w:rPr>
+        <w:t xml:space="preserve">            </w:t>
+      </w:r>
+      <w:proofErr w:type="spellStart"/>
+      <w:r>
+        <w:rPr>
+          <w:rFonts w:ascii="Consolas" w:hAnsi="Consolas"/>
+          <w:color w:val="F8F8F8"/>
+          <w:sz w:val="19"/>
+          <w:szCs w:val="19"/>
+        </w:rPr>
+        <w:t>MainPage</w:t>
+      </w:r>
+      <w:proofErr w:type="spellEnd"/>
+      <w:r>
+        <w:rPr>
+          <w:rFonts w:ascii="Consolas" w:hAnsi="Consolas"/>
+          <w:color w:val="F8F8F8"/>
+          <w:sz w:val="19"/>
+          <w:szCs w:val="19"/>
+        </w:rPr>
+        <w:t xml:space="preserve"> = new </w:t>
+      </w:r>
+      <w:proofErr w:type="spellStart"/>
+      <w:proofErr w:type="gramStart"/>
+      <w:r>
+        <w:rPr>
+          <w:rFonts w:ascii="Consolas" w:hAnsi="Consolas"/>
+          <w:color w:val="F8F8F8"/>
+          <w:sz w:val="19"/>
+          <w:szCs w:val="19"/>
+        </w:rPr>
+        <w:t>myappPage</w:t>
+      </w:r>
+      <w:proofErr w:type="spellEnd"/>
+      <w:r>
+        <w:rPr>
+          <w:rFonts w:ascii="Consolas" w:hAnsi="Consolas"/>
+          <w:color w:val="F8F8F8"/>
+          <w:sz w:val="19"/>
+          <w:szCs w:val="19"/>
+        </w:rPr>
+        <w:t>(</w:t>
+      </w:r>
+      <w:proofErr w:type="gramEnd"/>
+      <w:r>
+        <w:rPr>
+          <w:rFonts w:ascii="Consolas" w:hAnsi="Consolas"/>
+          <w:color w:val="F8F8F8"/>
+          <w:sz w:val="19"/>
+          <w:szCs w:val="19"/>
+        </w:rPr>
+        <w:t>);</w:t>
+      </w:r>
+    </w:p>
+    <w:p>
+      <w:pPr>
+        <w:pStyle w:val="HTMLPreformatted"/>
+        <w:shd w:val="clear" w:color="auto" w:fill="000000"/>
+        <w:spacing w:line="360" w:lineRule="atLeast"/>
+        <w:rPr>
+          <w:rFonts w:ascii="Consolas" w:hAnsi="Consolas"/>
+          <w:color w:val="F8F8F8"/>
+          <w:sz w:val="19"/>
+          <w:szCs w:val="19"/>
+        </w:rPr>
+      </w:pPr>
+      <w:r>
+        <w:rPr>
+          <w:rFonts w:ascii="Consolas" w:hAnsi="Consolas"/>
+          <w:color w:val="F8F8F8"/>
+          <w:sz w:val="19"/>
+          <w:szCs w:val="19"/>
+        </w:rPr>
+        <w:t xml:space="preserve">        }</w:t>
+      </w:r>
+    </w:p>
+    <w:p>
+      <w:pPr>
+        <w:pStyle w:val="HTMLPreformatted"/>
+        <w:shd w:val="clear" w:color="auto" w:fill="000000"/>
+        <w:spacing w:line="360" w:lineRule="atLeast"/>
+        <w:rPr>
+          <w:rFonts w:ascii="Consolas" w:hAnsi="Consolas"/>
+          <w:color w:val="F8F8F8"/>
+          <w:sz w:val="19"/>
+          <w:szCs w:val="19"/>
+        </w:rPr>
+      </w:pPr>
+    </w:p>
+    <w:p>
+      <w:pPr>
+        <w:pStyle w:val="HTMLPreformatted"/>
+        <w:shd w:val="clear" w:color="auto" w:fill="000000"/>
+        <w:spacing w:line="360" w:lineRule="atLeast"/>
+        <w:rPr>
+          <w:rFonts w:ascii="Consolas" w:hAnsi="Consolas"/>
+          <w:color w:val="F8F8F8"/>
+          <w:sz w:val="19"/>
+          <w:szCs w:val="19"/>
+        </w:rPr>
+      </w:pPr>
+      <w:r>
+        <w:rPr>
+          <w:rFonts w:ascii="Consolas" w:hAnsi="Consolas"/>
+          <w:color w:val="F8F8F8"/>
+          <w:sz w:val="19"/>
+          <w:szCs w:val="19"/>
+        </w:rPr>
+        <w:t xml:space="preserve">        </w:t>
+      </w:r>
+      <w:r>
+        <w:rPr>
+          <w:rFonts w:ascii="Consolas" w:hAnsi="Consolas"/>
+          <w:color w:val="99CF50"/>
+          <w:sz w:val="19"/>
+          <w:szCs w:val="19"/>
+        </w:rPr>
+        <w:t>void</w:t>
+      </w:r>
+      <w:r>
+        <w:rPr>
+          <w:rFonts w:ascii="Consolas" w:hAnsi="Consolas"/>
+          <w:color w:val="F8F8F8"/>
+          <w:sz w:val="19"/>
+          <w:szCs w:val="19"/>
+        </w:rPr>
+        <w:t xml:space="preserve"> </w:t>
+      </w:r>
+      <w:proofErr w:type="spellStart"/>
+      <w:proofErr w:type="gramStart"/>
+      <w:r>
+        <w:rPr>
+          <w:rFonts w:ascii="Consolas" w:hAnsi="Consolas"/>
+          <w:color w:val="89BDFF"/>
+          <w:sz w:val="19"/>
+          <w:szCs w:val="19"/>
+        </w:rPr>
+        <w:t>RegisterDependencies</w:t>
+      </w:r>
+      <w:proofErr w:type="spellEnd"/>
+      <w:r>
+        <w:rPr>
+          <w:rFonts w:ascii="Consolas" w:hAnsi="Consolas"/>
+          <w:color w:val="F8F8F8"/>
+          <w:sz w:val="19"/>
+          <w:szCs w:val="19"/>
+        </w:rPr>
+        <w:t>(</w:t>
+      </w:r>
+      <w:proofErr w:type="gramEnd"/>
+      <w:r>
+        <w:rPr>
+          <w:rFonts w:ascii="Consolas" w:hAnsi="Consolas"/>
+          <w:color w:val="F8F8F8"/>
+          <w:sz w:val="19"/>
+          <w:szCs w:val="19"/>
+        </w:rPr>
+        <w:t>)</w:t>
+      </w:r>
+    </w:p>
+    <w:p>
+      <w:pPr>
+        <w:pStyle w:val="HTMLPreformatted"/>
+        <w:shd w:val="clear" w:color="auto" w:fill="000000"/>
+        <w:spacing w:line="360" w:lineRule="atLeast"/>
+        <w:rPr>
+          <w:rFonts w:ascii="Consolas" w:hAnsi="Consolas"/>
+          <w:color w:val="F8F8F8"/>
+          <w:sz w:val="19"/>
+          <w:szCs w:val="19"/>
+        </w:rPr>
+      </w:pPr>
+      <w:r>
+        <w:rPr>
+          <w:rFonts w:ascii="Consolas" w:hAnsi="Consolas"/>
+          <w:color w:val="F8F8F8"/>
+          <w:sz w:val="19"/>
+          <w:szCs w:val="19"/>
+        </w:rPr>
+        <w:t xml:space="preserve">        {</w:t>
+      </w:r>
+    </w:p>
+    <w:p>
+      <w:pPr>
+        <w:pStyle w:val="HTMLPreformatted"/>
+        <w:shd w:val="clear" w:color="auto" w:fill="000000"/>
+        <w:spacing w:line="360" w:lineRule="atLeast"/>
+        <w:rPr>
+          <w:rFonts w:ascii="Consolas" w:hAnsi="Consolas"/>
+          <w:color w:val="F8F8F8"/>
+          <w:sz w:val="19"/>
+          <w:szCs w:val="19"/>
+        </w:rPr>
+      </w:pPr>
+      <w:r>
+        <w:rPr>
+          <w:rFonts w:ascii="Consolas" w:hAnsi="Consolas"/>
+          <w:color w:val="F8F8F8"/>
+          <w:sz w:val="19"/>
+          <w:szCs w:val="19"/>
+        </w:rPr>
+        <w:t xml:space="preserve">            </w:t>
+      </w:r>
+      <w:proofErr w:type="spellStart"/>
+      <w:r>
+        <w:rPr>
+          <w:rFonts w:ascii="Consolas" w:hAnsi="Consolas"/>
+          <w:color w:val="F8F8F8"/>
+          <w:sz w:val="19"/>
+          <w:szCs w:val="19"/>
+        </w:rPr>
+        <w:t>ViewModelLocator.</w:t>
+      </w:r>
+      <w:r>
+        <w:rPr>
+          <w:rFonts w:ascii="Consolas" w:hAnsi="Consolas"/>
+          <w:color w:val="DAD085"/>
+          <w:sz w:val="19"/>
+          <w:szCs w:val="19"/>
+        </w:rPr>
+        <w:t>InjectDependencies</w:t>
+      </w:r>
+      <w:proofErr w:type="spellEnd"/>
+      <w:r>
+        <w:rPr>
+          <w:rFonts w:ascii="Consolas" w:hAnsi="Consolas"/>
+          <w:color w:val="F8F8F8"/>
+          <w:sz w:val="19"/>
+          <w:szCs w:val="19"/>
+        </w:rPr>
+        <w:t>();</w:t>
+      </w:r>
+    </w:p>
+    <w:p>
+      <w:pPr>
+        <w:pStyle w:val="HTMLPreformatted"/>
+        <w:shd w:val="clear" w:color="auto" w:fill="000000"/>
+        <w:spacing w:line="360" w:lineRule="atLeast"/>
+        <w:rPr>
+          <w:rFonts w:ascii="Consolas" w:hAnsi="Consolas"/>
+          <w:color w:val="F8F8F8"/>
+          <w:sz w:val="19"/>
+          <w:szCs w:val="19"/>
+        </w:rPr>
+      </w:pPr>
+      <w:r>
+        <w:rPr>
+          <w:rFonts w:ascii="Consolas" w:hAnsi="Consolas"/>
+          <w:color w:val="F8F8F8"/>
+          <w:sz w:val="19"/>
+          <w:szCs w:val="19"/>
+        </w:rPr>
+        <w:t xml:space="preserve">        }</w:t>
+      </w:r>
+    </w:p>
+    <w:p>
+      <w:pPr>
+        <w:pStyle w:val="HTMLPreformatted"/>
+        <w:shd w:val="clear" w:color="auto" w:fill="000000"/>
+        <w:spacing w:line="360" w:lineRule="atLeast"/>
+        <w:rPr>
+          <w:rFonts w:ascii="Consolas" w:hAnsi="Consolas"/>
+          <w:color w:val="F8F8F8"/>
+          <w:sz w:val="19"/>
+          <w:szCs w:val="19"/>
+        </w:rPr>
+      </w:pPr>
+    </w:p>
+    <w:p>
+      <w:pPr>
+        <w:rPr>
+          <w:rFonts w:eastAsia="Times New Roman"/>
+        </w:rPr>
+      </w:pPr>
+    </w:p>
+    <w:p>
+      <w:r>
+        <w:t xml:space="preserve">If you have more plugins, you would call their registration method after the </w:t>
+      </w:r>
+      <w:proofErr w:type="spellStart"/>
+      <w:proofErr w:type="gramStart"/>
+      <w:r>
+        <w:t>InjectDependencies</w:t>
+      </w:r>
+      <w:proofErr w:type="spellEnd"/>
+      <w:r>
+        <w:t>(</w:t>
+      </w:r>
+      <w:proofErr w:type="gramEnd"/>
+      <w:r>
+        <w:t xml:space="preserve">) call in the </w:t>
+      </w:r>
+      <w:proofErr w:type="spellStart"/>
+      <w:r>
+        <w:t>RegisterDependencies</w:t>
+      </w:r>
+      <w:proofErr w:type="spellEnd"/>
+      <w:r>
+        <w:t xml:space="preserve"> method.</w:t>
+      </w:r>
+    </w:p>
+    <w:p/>
+    <w:p>
+      <w:proofErr w:type="spellStart"/>
+      <w:r>
+        <w:t>ViewModelLocator</w:t>
+      </w:r>
+      <w:proofErr w:type="spellEnd"/>
+      <w:r>
+        <w:t xml:space="preserve"> class in </w:t>
+      </w:r>
+      <w:proofErr w:type="spellStart"/>
+      <w:r>
+        <w:t>Tsl.Core</w:t>
+      </w:r>
+      <w:proofErr w:type="spellEnd"/>
+      <w:r>
+        <w:t xml:space="preserve"> package has a static </w:t>
+      </w:r>
+      <w:proofErr w:type="spellStart"/>
+      <w:r>
+        <w:t>GetDependency</w:t>
+      </w:r>
+      <w:proofErr w:type="spellEnd"/>
+      <w:r>
+        <w:t xml:space="preserve"> method that returns a specific dependency if it is registered. This can be used for all dependencies registered using the same technique, even when they were registered with other plugins.</w:t>
+      </w:r>
+    </w:p>
+    <w:p/>
+    <w:p>
+      <w:proofErr w:type="spellStart"/>
+      <w:proofErr w:type="gramStart"/>
+      <w:r>
+        <w:t>Tsl.Core.ViewModel.ViewModelLocator</w:t>
+      </w:r>
+      <w:proofErr w:type="spellEnd"/>
+      <w:proofErr w:type="gramEnd"/>
+      <w:r>
+        <w:t xml:space="preserve"> Registers the following dependencies:</w:t>
+      </w:r>
+    </w:p>
+    <w:p/>
+    <w:tbl>
+      <w:tblPr>
+        <w:tblStyle w:val="TableGrid"/>
+        <w:tblW w:w="0" w:type="auto"/>
+        <w:tblLook w:val="04A0" w:firstRow="1" w:lastRow="0" w:firstColumn="1" w:lastColumn="0" w:noHBand="0" w:noVBand="1"/>
+      </w:tblPr>
+      <w:tblGrid>
+        <w:gridCol w:w="2515"/>
+        <w:gridCol w:w="6835"/>
+      </w:tblGrid>
+      <w:tr>
+        <w:tc>
+          <w:tcPr>
+            <w:tcW w:w="2515" w:type="dxa"/>
+          </w:tcPr>
+          <w:p>
+            <w:pPr>
+              <w:rPr>
+                <w:b/>
+              </w:rPr>
+            </w:pPr>
+            <w:r>
+              <w:rPr>
+                <w:b/>
+              </w:rPr>
+              <w:t>Dependency</w:t>
+            </w:r>
+          </w:p>
+        </w:tc>
+        <w:tc>
+          <w:tcPr>
+            <w:tcW w:w="6835" w:type="dxa"/>
+          </w:tcPr>
+          <w:p>
+            <w:pPr>
+              <w:rPr>
+                <w:b/>
+              </w:rPr>
+            </w:pPr>
+            <w:r>
+              <w:rPr>
+                <w:b/>
+              </w:rPr>
+              <w:t>Responsibility</w:t>
+            </w:r>
+          </w:p>
+        </w:tc>
+      </w:tr>
+      <w:tr>
+        <w:tc>
+          <w:tcPr>
+            <w:tcW w:w="2515" w:type="dxa"/>
+          </w:tcPr>
+          <w:p>
+            <w:proofErr w:type="spellStart"/>
+            <w:r>
+              <w:t>INavigationService</w:t>
+            </w:r>
+            <w:proofErr w:type="spellEnd"/>
+          </w:p>
+        </w:tc>
+        <w:tc>
+          <w:tcPr>
+            <w:tcW w:w="6835" w:type="dxa"/>
+          </w:tcPr>
+          <w:p>
+            <w:r>
+              <w:t xml:space="preserve">Used to Navigate to different pages on the app per </w:t>
+            </w:r>
+            <w:proofErr w:type="spellStart"/>
+            <w:r>
+              <w:t>MVVMLight</w:t>
+            </w:r>
+            <w:proofErr w:type="spellEnd"/>
+            <w:r>
+              <w:t xml:space="preserve"> protocol</w:t>
+            </w:r>
+          </w:p>
+        </w:tc>
+      </w:tr>
+      <w:tr>
+        <w:tc>
+          <w:tcPr>
+            <w:tcW w:w="2515" w:type="dxa"/>
+          </w:tcPr>
+          <w:p>
+            <w:proofErr w:type="spellStart"/>
+            <w:r>
+              <w:t>INavigationManager</w:t>
+            </w:r>
+            <w:proofErr w:type="spellEnd"/>
+          </w:p>
+        </w:tc>
+        <w:tc>
+          <w:tcPr>
+            <w:tcW w:w="6835" w:type="dxa"/>
+          </w:tcPr>
+          <w:p>
+            <w:r>
+              <w:t>Used to register the app pages with the framework</w:t>
+            </w:r>
+          </w:p>
+        </w:tc>
+      </w:tr>
+      <w:tr>
+        <w:tc>
+          <w:tcPr>
+            <w:tcW w:w="2515" w:type="dxa"/>
+          </w:tcPr>
+          <w:p>
+            <w:proofErr w:type="spellStart"/>
+            <w:r>
+              <w:t>IUIRunner</w:t>
+            </w:r>
+            <w:proofErr w:type="spellEnd"/>
+          </w:p>
+        </w:tc>
+        <w:tc>
+          <w:tcPr>
+            <w:tcW w:w="6835" w:type="dxa"/>
+          </w:tcPr>
+          <w:p>
+            <w:r>
+              <w:t>Used to force an action to be executed on the UI thread of the app</w:t>
+            </w:r>
+          </w:p>
+        </w:tc>
+      </w:tr>
+    </w:tbl>
+    <w:p/>
+    <w:p/>
+    <w:p>
+      <w:pPr>
+        <w:pStyle w:val="Heading2"/>
+      </w:pPr>
+      <w:r>
+        <w:t>Registering Pages:</w:t>
+      </w:r>
+    </w:p>
+    <w:p/>
+    <w:p>
+      <w:r>
+        <w:t xml:space="preserve">Mobile apps can have multiple pages. Plugins can also add their own pages, for example the </w:t>
+      </w:r>
+      <w:proofErr w:type="spellStart"/>
+      <w:r>
+        <w:t>Tsl.Core</w:t>
+      </w:r>
+      <w:proofErr w:type="spellEnd"/>
+      <w:r>
+        <w:t xml:space="preserve"> will add a page to select the handheld and connect to it or disconnect from it. The </w:t>
+      </w:r>
+      <w:proofErr w:type="spellStart"/>
+      <w:r>
+        <w:t>MvvmLight</w:t>
+      </w:r>
+      <w:proofErr w:type="spellEnd"/>
+      <w:r>
+        <w:t xml:space="preserve"> framework requires a class that implements </w:t>
+      </w:r>
+      <w:proofErr w:type="spellStart"/>
+      <w:r>
+        <w:t>INavigationService</w:t>
+      </w:r>
+      <w:proofErr w:type="spellEnd"/>
+      <w:r>
+        <w:t xml:space="preserve"> to handle the navigation between pages. </w:t>
+      </w:r>
+      <w:proofErr w:type="spellStart"/>
+      <w:r>
+        <w:t>Tsl.Core</w:t>
+      </w:r>
+      <w:proofErr w:type="spellEnd"/>
+      <w:r>
+        <w:t xml:space="preserve"> contains such implementation and injects it as a dependency. </w:t>
+      </w:r>
+    </w:p>
+    <w:p/>
+    <w:p>
+      <w:r>
+        <w:t xml:space="preserve">The </w:t>
+      </w:r>
+      <w:proofErr w:type="spellStart"/>
+      <w:r>
+        <w:t>Tsl.Core</w:t>
+      </w:r>
+      <w:proofErr w:type="spellEnd"/>
+      <w:r>
+        <w:t xml:space="preserve"> impleme</w:t>
+      </w:r>
+      <w:r>
+        <w:t>ntation requires to</w:t>
+      </w:r>
+    </w:p>
+    <w:p/>
+    <w:p>
+      <w:pPr>
+        <w:pStyle w:val="Heading2"/>
+      </w:pPr>
+      <w:r>
+        <w:t>Feature Value Table:</w:t>
+      </w:r>
+    </w:p>
+    <w:p/>
+    <w:tbl>
+      <w:tblPr>
+        <w:tblStyle w:val="TableGrid"/>
+        <w:tblW w:w="0" w:type="auto"/>
+        <w:tblLook w:val="04A0" w:firstRow="1" w:lastRow="0" w:firstColumn="1" w:lastColumn="0" w:noHBand="0" w:noVBand="1"/>
+      </w:tblPr>
+      <w:tblGrid>
+        <w:gridCol w:w="516"/>
+        <w:gridCol w:w="4246"/>
+        <w:gridCol w:w="811"/>
+        <w:gridCol w:w="3777"/>
+      </w:tblGrid>
+      <w:tr>
+        <w:tc>
+          <w:tcPr>
+            <w:tcW w:w="470" w:type="dxa"/>
+          </w:tcPr>
+          <w:p>
+            <w:r>
+              <w:t>ID</w:t>
+            </w:r>
+          </w:p>
+        </w:tc>
+        <w:tc>
+          <w:tcPr>
+            <w:tcW w:w="4271" w:type="dxa"/>
+          </w:tcPr>
+          <w:p>
+            <w:r>
+              <w:t>Feature</w:t>
+            </w:r>
+          </w:p>
+        </w:tc>
+        <w:tc>
+          <w:tcPr>
+            <w:tcW w:w="811" w:type="dxa"/>
+          </w:tcPr>
+          <w:p>
+            <w:r>
+              <w:t>Value</w:t>
+            </w:r>
+          </w:p>
+        </w:tc>
+        <w:tc>
+          <w:tcPr>
+            <w:tcW w:w="3798" w:type="dxa"/>
+          </w:tcPr>
+          <w:p>
+            <w:r>
+              <w:t>Comment</w:t>
+            </w:r>
+          </w:p>
+        </w:tc>
+      </w:tr>
+      <w:tr>
+        <w:tc>
+          <w:tcPr>
+            <w:tcW w:w="470" w:type="dxa"/>
+          </w:tcPr>
+          <w:p>
+            <w:pPr>
+              <w:rPr>
+                <w:b/>
+              </w:rPr>
+            </w:pPr>
+            <w:r>
+              <w:rPr>
+                <w:b/>
+              </w:rPr>
+              <w:t>1</w:t>
+            </w:r>
+          </w:p>
+        </w:tc>
+        <w:tc>
+          <w:tcPr>
+            <w:tcW w:w="4271" w:type="dxa"/>
+          </w:tcPr>
+          <w:p>
+            <w:pPr>
+              <w:rPr>
+                <w:b/>
+              </w:rPr>
+            </w:pPr>
+            <w:r>
+              <w:rPr>
+                <w:b/>
+              </w:rPr>
+              <w:t xml:space="preserve">Encapsulate </w:t>
+            </w:r>
+            <w:proofErr w:type="spellStart"/>
+            <w:r>
+              <w:rPr>
+                <w:b/>
+              </w:rPr>
+              <w:t>MVVMLight</w:t>
+            </w:r>
+            <w:proofErr w:type="spellEnd"/>
+            <w:r>
+              <w:rPr>
+                <w:b/>
+              </w:rPr>
+              <w:t xml:space="preserve"> Frame work</w:t>
+            </w:r>
+          </w:p>
+        </w:tc>
+        <w:tc>
+          <w:tcPr>
+            <w:tcW w:w="811" w:type="dxa"/>
+          </w:tcPr>
+          <w:p>
+            <w:pPr>
+              <w:rPr>
+                <w:b/>
+              </w:rPr>
+            </w:pPr>
+            <w:r>
+              <w:rPr>
+                <w:b/>
+              </w:rPr>
+              <w:t>Epic</w:t>
+            </w:r>
+          </w:p>
+        </w:tc>
+        <w:tc>
+          <w:tcPr>
+            <w:tcW w:w="3798" w:type="dxa"/>
+          </w:tcPr>
+          <w:p>
+            <w:pPr>
+              <w:rPr>
+                <w:b/>
+              </w:rPr>
+            </w:pPr>
+            <w:r>
+              <w:rPr>
+                <w:b/>
+              </w:rPr>
+              <w:t>So that we are not bugged down to one framework.</w:t>
+            </w:r>
+          </w:p>
+        </w:tc>
+      </w:tr>
+      <w:tr>
+        <w:tc>
+          <w:tcPr>
+            <w:tcW w:w="470" w:type="dxa"/>
+          </w:tcPr>
+          <w:p>
+            <w:r>
+              <w:t>1</w:t>
+            </w:r>
+            <w:r>
+              <w:t>.1</w:t>
+            </w:r>
+          </w:p>
+        </w:tc>
+        <w:tc>
+          <w:tcPr>
+            <w:tcW w:w="4271" w:type="dxa"/>
+          </w:tcPr>
+          <w:p>
+            <w:r>
+              <w:t>Encapsulate Dependency Injection</w:t>
+            </w:r>
+          </w:p>
+        </w:tc>
+        <w:tc>
+          <w:tcPr>
+            <w:tcW w:w="811" w:type="dxa"/>
+          </w:tcPr>
+          <w:p>
+            <w:r>
+              <w:t>2</w:t>
+            </w:r>
+          </w:p>
+        </w:tc>
+        <w:tc>
+          <w:tcPr>
+            <w:tcW w:w="3798" w:type="dxa"/>
+          </w:tcPr>
+          <w:p>
+            <w:r>
+              <w:t xml:space="preserve">Use </w:t>
+            </w:r>
+            <w:proofErr w:type="spellStart"/>
+            <w:r>
+              <w:t>MvvmLight</w:t>
+            </w:r>
+            <w:proofErr w:type="spellEnd"/>
+            <w:r>
+              <w:t xml:space="preserve"> Inversion of control behind the </w:t>
+            </w:r>
+            <w:proofErr w:type="spellStart"/>
+            <w:r>
+              <w:t>secense</w:t>
+            </w:r>
+            <w:proofErr w:type="spellEnd"/>
+          </w:p>
+        </w:tc>
+      </w:tr>
+      <w:tr>
+        <w:tc>
+          <w:tcPr>
+            <w:tcW w:w="470" w:type="dxa"/>
+          </w:tcPr>
+          <w:p>
+            <w:r>
+              <w:t>1.</w:t>
+            </w:r>
+            <w:r>
+              <w:t>2</w:t>
+            </w:r>
+          </w:p>
+        </w:tc>
+        <w:tc>
+          <w:tcPr>
+            <w:tcW w:w="4271" w:type="dxa"/>
+          </w:tcPr>
+          <w:p>
+            <w:r>
+              <w:t>Implement Navigation Service</w:t>
+            </w:r>
+          </w:p>
+        </w:tc>
+        <w:tc>
+          <w:tcPr>
+            <w:tcW w:w="811" w:type="dxa"/>
+          </w:tcPr>
+          <w:p>
+            <w:r>
+              <w:t>5</w:t>
+            </w:r>
+          </w:p>
+        </w:tc>
+        <w:tc>
+          <w:tcPr>
+            <w:tcW w:w="3798" w:type="dxa"/>
+          </w:tcPr>
+          <w:p>
+            <w:r>
+              <w:t>Add registration, setup, and navigation endpoints</w:t>
+            </w:r>
+          </w:p>
+        </w:tc>
+      </w:tr>
+      <w:tr>
+        <w:tc>
+          <w:tcPr>
+            <w:tcW w:w="470" w:type="dxa"/>
+          </w:tcPr>
+          <w:p>
+            <w:r>
+              <w:t>1.</w:t>
+            </w:r>
+            <w:r>
+              <w:t>3</w:t>
+            </w:r>
+          </w:p>
+        </w:tc>
+        <w:tc>
+          <w:tcPr>
+            <w:tcW w:w="4271" w:type="dxa"/>
+          </w:tcPr>
+          <w:p>
+            <w:r>
+              <w:t xml:space="preserve">Implement a plugin protocol for </w:t>
+            </w:r>
+            <w:proofErr w:type="spellStart"/>
+            <w:r>
+              <w:t>ViewModels</w:t>
+            </w:r>
+            <w:proofErr w:type="spellEnd"/>
+            <w:r>
+              <w:t>, Services, and Pages</w:t>
+            </w:r>
+          </w:p>
+        </w:tc>
+        <w:tc>
+          <w:tcPr>
+            <w:tcW w:w="811" w:type="dxa"/>
+          </w:tcPr>
+          <w:p>
+            <w:r>
+              <w:t>5</w:t>
+            </w:r>
+          </w:p>
+        </w:tc>
+        <w:tc>
+          <w:tcPr>
+            <w:tcW w:w="3798" w:type="dxa"/>
+          </w:tcPr>
+          <w:p>
+            <w:r>
+              <w:t>Standard methods and DI protocol for encapsulating functionality and UI implementation detail</w:t>
+            </w:r>
+          </w:p>
+        </w:tc>
+      </w:tr>
+      <w:tr>
+        <w:tc>
+          <w:tcPr>
+            <w:tcW w:w="470" w:type="dxa"/>
+          </w:tcPr>
+          <w:p>
+            <w:pPr>
+              <w:rPr>
+                <w:b/>
+              </w:rPr>
+            </w:pPr>
+            <w:r>
+              <w:rPr>
+                <w:b/>
+              </w:rPr>
+              <w:t>2</w:t>
+            </w:r>
+          </w:p>
+        </w:tc>
+        <w:tc>
+          <w:tcPr>
+            <w:tcW w:w="4271" w:type="dxa"/>
+          </w:tcPr>
+          <w:p>
+            <w:pPr>
+              <w:rPr>
+                <w:b/>
+              </w:rPr>
+            </w:pPr>
+            <w:r>
+              <w:rPr>
+                <w:b/>
+              </w:rPr>
+              <w:t>Encapsulate TSL Reader Framework</w:t>
+            </w:r>
+          </w:p>
+        </w:tc>
+        <w:tc>
+          <w:tcPr>
+            <w:tcW w:w="811" w:type="dxa"/>
+          </w:tcPr>
+          <w:p>
+            <w:pPr>
+              <w:rPr>
+                <w:b/>
+              </w:rPr>
+            </w:pPr>
+            <w:r>
+              <w:rPr>
+                <w:b/>
+              </w:rPr>
+              <w:t>Epic</w:t>
+            </w:r>
+          </w:p>
+        </w:tc>
+        <w:tc>
+          <w:tcPr>
+            <w:tcW w:w="3798" w:type="dxa"/>
+          </w:tcPr>
+          <w:p>
+            <w:pPr>
+              <w:rPr>
+                <w:b/>
+              </w:rPr>
+            </w:pPr>
+            <w:r>
+              <w:rPr>
+                <w:b/>
+              </w:rPr>
+              <w:t>Abstract the details of most common use cases of Handheld devices</w:t>
+            </w:r>
+          </w:p>
+        </w:tc>
+      </w:tr>
+      <w:tr>
+        <w:tc>
+          <w:tcPr>
+            <w:tcW w:w="470" w:type="dxa"/>
+          </w:tcPr>
+          <w:p>
+            <w:r>
+              <w:t>2.1</w:t>
+            </w:r>
+          </w:p>
+        </w:tc>
+        <w:tc>
+          <w:tcPr>
+            <w:tcW w:w="4271" w:type="dxa"/>
+          </w:tcPr>
+          <w:p>
+            <w:r>
+              <w:t>Implement Handheld Connection Page</w:t>
+            </w:r>
+          </w:p>
+        </w:tc>
+        <w:tc>
+          <w:tcPr>
+            <w:tcW w:w="811" w:type="dxa"/>
+          </w:tcPr>
+          <w:p>
+            <w:r>
+              <w:t>5</w:t>
+            </w:r>
+          </w:p>
+        </w:tc>
+        <w:tc>
+          <w:tcPr>
+            <w:tcW w:w="3798" w:type="dxa"/>
+          </w:tcPr>
+          <w:p>
+            <w:r>
+              <w:t>Connects, disconnects, and lists available TSL 1128 Handheld readers</w:t>
+            </w:r>
+          </w:p>
+        </w:tc>
+      </w:tr>
+      <w:tr>
+        <w:tc>
+          <w:tcPr>
+            <w:tcW w:w="470" w:type="dxa"/>
+          </w:tcPr>
+          <w:p>
+            <w:r>
+              <w:t>2.2</w:t>
+            </w:r>
+          </w:p>
+        </w:tc>
+        <w:tc>
+          <w:tcPr>
+            <w:tcW w:w="4271" w:type="dxa"/>
+          </w:tcPr>
+          <w:p>
+            <w:r>
+              <w:t>Implement Handheld Configuration Page</w:t>
+            </w:r>
+          </w:p>
+        </w:tc>
+        <w:tc>
+          <w:tcPr>
+            <w:tcW w:w="811" w:type="dxa"/>
+          </w:tcPr>
+          <w:p>
+            <w:r>
+              <w:t>5</w:t>
+            </w:r>
+          </w:p>
+        </w:tc>
+        <w:tc>
+          <w:tcPr>
+            <w:tcW w:w="3798" w:type="dxa"/>
+          </w:tcPr>
+          <w:p>
+            <w:r>
+              <w:t xml:space="preserve">Sets the power, </w:t>
+            </w:r>
+            <w:proofErr w:type="spellStart"/>
+            <w:r>
+              <w:t>rssi</w:t>
+            </w:r>
+            <w:proofErr w:type="spellEnd"/>
+            <w:r>
+              <w:t xml:space="preserve"> report during app operation</w:t>
+            </w:r>
+          </w:p>
+        </w:tc>
+      </w:tr>
+      <w:tr>
+        <w:tc>
+          <w:tcPr>
+            <w:tcW w:w="470" w:type="dxa"/>
+          </w:tcPr>
+          <w:p>
+            <w:r>
+              <w:t>2.3</w:t>
+            </w:r>
+          </w:p>
+        </w:tc>
+        <w:tc>
+          <w:tcPr>
+            <w:tcW w:w="4271" w:type="dxa"/>
+          </w:tcPr>
+          <w:p>
+            <w:r>
+              <w:t>Implement Han</w:t>
+            </w:r>
+            <w:bookmarkStart w:id="0" w:name="_GoBack"/>
+            <w:bookmarkEnd w:id="0"/>
+            <w:r>
+              <w:t>dheld callbacks</w:t>
+            </w:r>
+          </w:p>
+        </w:tc>
+        <w:tc>
+          <w:tcPr>
+            <w:tcW w:w="811" w:type="dxa"/>
+          </w:tcPr>
+          <w:p>
+            <w:r>
+              <w:t>3</w:t>
+            </w:r>
+          </w:p>
+        </w:tc>
+        <w:tc>
+          <w:tcPr>
+            <w:tcW w:w="3798" w:type="dxa"/>
+          </w:tcPr>
+          <w:p>
+            <w:r>
+              <w:t xml:space="preserve">Sets the barcode and transponder finder </w:t>
+            </w:r>
+          </w:p>
+        </w:tc>
+      </w:tr>
+      <w:tr>
+        <w:tc>
+          <w:tcPr>
+            <w:tcW w:w="470" w:type="dxa"/>
+          </w:tcPr>
+          <w:p>
+            <w:pPr>
+              <w:rPr>
+                <w:b/>
+              </w:rPr>
+            </w:pPr>
+            <w:r>
+              <w:rPr>
+                <w:b/>
+              </w:rPr>
+              <w:t>3</w:t>
+            </w:r>
+          </w:p>
+        </w:tc>
+        <w:tc>
+          <w:tcPr>
+            <w:tcW w:w="4271" w:type="dxa"/>
+          </w:tcPr>
+          <w:p>
+            <w:pPr>
+              <w:rPr>
+                <w:b/>
+              </w:rPr>
+            </w:pPr>
+            <w:r>
+              <w:rPr>
+                <w:b/>
+              </w:rPr>
+              <w:t>Encapsulate Backend Communication</w:t>
+            </w:r>
+          </w:p>
+        </w:tc>
+        <w:tc>
+          <w:tcPr>
+            <w:tcW w:w="811" w:type="dxa"/>
+          </w:tcPr>
+          <w:p>
+            <w:pPr>
+              <w:rPr>
+                <w:b/>
+              </w:rPr>
+            </w:pPr>
+            <w:r>
+              <w:rPr>
+                <w:b/>
+              </w:rPr>
+              <w:t>Epic</w:t>
+            </w:r>
+          </w:p>
+        </w:tc>
+        <w:tc>
+          <w:tcPr>
+            <w:tcW w:w="3798" w:type="dxa"/>
+          </w:tcPr>
+          <w:p>
+            <w:pPr>
+              <w:rPr>
+                <w:b/>
+              </w:rPr>
+            </w:pPr>
+            <w:r>
+              <w:rPr>
+                <w:b/>
+              </w:rPr>
+              <w:t>Abstract sending the data from the app to backend</w:t>
+            </w:r>
+          </w:p>
+        </w:tc>
+      </w:tr>
+      <w:tr>
+        <w:tc>
+          <w:tcPr>
+            <w:tcW w:w="470" w:type="dxa"/>
+          </w:tcPr>
+          <w:p>
+            <w:r>
+              <w:t>3.1</w:t>
+            </w:r>
+          </w:p>
+        </w:tc>
+        <w:tc>
+          <w:tcPr>
+            <w:tcW w:w="4271" w:type="dxa"/>
+          </w:tcPr>
+          <w:p>
+            <w:r>
+              <w:t>Implement Restful Get, Post, Put</w:t>
+            </w:r>
+          </w:p>
+        </w:tc>
+        <w:tc>
+          <w:tcPr>
+            <w:tcW w:w="811" w:type="dxa"/>
+          </w:tcPr>
+          <w:p>
+            <w:r>
+              <w:t>2</w:t>
+            </w:r>
+          </w:p>
+        </w:tc>
+        <w:tc>
+          <w:tcPr>
+            <w:tcW w:w="3798" w:type="dxa"/>
+          </w:tcPr>
+          <w:p>
+            <w:r>
+              <w:t xml:space="preserve">Have a sample UI for </w:t>
+            </w:r>
+            <w:proofErr w:type="spellStart"/>
+            <w:r>
+              <w:t>config</w:t>
+            </w:r>
+            <w:proofErr w:type="spellEnd"/>
+            <w:r>
+              <w:t>, but allow the user to replace it with their own.</w:t>
+            </w:r>
+          </w:p>
+        </w:tc>
+      </w:tr>
+      <w:tr>
+        <w:tc>
+          <w:tcPr>
+            <w:tcW w:w="470" w:type="dxa"/>
+          </w:tcPr>
+          <w:p>
+            <w:r>
+              <w:t>3.2</w:t>
+            </w:r>
+          </w:p>
+        </w:tc>
+        <w:tc>
+          <w:tcPr>
+            <w:tcW w:w="4271" w:type="dxa"/>
+          </w:tcPr>
+          <w:p>
+            <w:r>
+              <w:t>Implement Restful authentication with basic http</w:t>
+            </w:r>
+          </w:p>
+        </w:tc>
+        <w:tc>
+          <w:tcPr>
+            <w:tcW w:w="811" w:type="dxa"/>
+          </w:tcPr>
+          <w:p>
+            <w:r>
+              <w:t>2</w:t>
+            </w:r>
+          </w:p>
+        </w:tc>
+        <w:tc>
+          <w:tcPr>
+            <w:tcW w:w="3798" w:type="dxa"/>
+          </w:tcPr>
+          <w:p>
+            <w:r>
+              <w:t xml:space="preserve">Secure the password inside the app to be able to set it in </w:t>
+            </w:r>
+            <w:proofErr w:type="spellStart"/>
+            <w:r>
+              <w:t>config</w:t>
+            </w:r>
+            <w:proofErr w:type="spellEnd"/>
+            <w:r>
+              <w:t xml:space="preserve"> page</w:t>
+            </w:r>
+          </w:p>
+        </w:tc>
+      </w:tr>
+      <w:tr>
+        <w:tc>
+          <w:tcPr>
+            <w:tcW w:w="470" w:type="dxa"/>
+          </w:tcPr>
+          <w:p>
+            <w:r>
+              <w:t>3.3</w:t>
+            </w:r>
+          </w:p>
+        </w:tc>
+        <w:tc>
+          <w:tcPr>
+            <w:tcW w:w="4271" w:type="dxa"/>
+          </w:tcPr>
+          <w:p>
+            <w:r>
+              <w:t>Implement Restful authentication with token</w:t>
+            </w:r>
+          </w:p>
+        </w:tc>
+        <w:tc>
+          <w:tcPr>
+            <w:tcW w:w="811" w:type="dxa"/>
+          </w:tcPr>
+          <w:p>
+            <w:r>
+              <w:t>2</w:t>
+            </w:r>
+          </w:p>
+        </w:tc>
+        <w:tc>
+          <w:tcPr>
+            <w:tcW w:w="3798" w:type="dxa"/>
+          </w:tcPr>
+          <w:p>
+            <w:r>
+              <w:t xml:space="preserve">Allow for expansion of authentication to include </w:t>
+            </w:r>
+            <w:proofErr w:type="spellStart"/>
+            <w:r>
+              <w:t>OAuth</w:t>
+            </w:r>
+            <w:proofErr w:type="spellEnd"/>
+            <w:r>
+              <w:t xml:space="preserve"> and other protocols</w:t>
+            </w:r>
+          </w:p>
+        </w:tc>
+      </w:tr>
+      <w:tr>
+        <w:tc>
+          <w:tcPr>
+            <w:tcW w:w="470" w:type="dxa"/>
+          </w:tcPr>
+          <w:p>
+            <w:r>
+              <w:t>3.4</w:t>
+            </w:r>
+          </w:p>
+        </w:tc>
+        <w:tc>
+          <w:tcPr>
+            <w:tcW w:w="4271" w:type="dxa"/>
+          </w:tcPr>
+          <w:p>
+            <w:r>
+              <w:t xml:space="preserve">Implement </w:t>
+            </w:r>
+            <w:proofErr w:type="spellStart"/>
+            <w:r>
+              <w:t>RabbitMQ</w:t>
+            </w:r>
+            <w:proofErr w:type="spellEnd"/>
+            <w:r>
+              <w:t xml:space="preserve"> client</w:t>
+            </w:r>
+          </w:p>
+        </w:tc>
+        <w:tc>
+          <w:tcPr>
+            <w:tcW w:w="811" w:type="dxa"/>
+          </w:tcPr>
+          <w:p>
+            <w:r>
+              <w:t>5</w:t>
+            </w:r>
+          </w:p>
+        </w:tc>
+        <w:tc>
+          <w:tcPr>
+            <w:tcW w:w="3798" w:type="dxa"/>
+          </w:tcPr>
+          <w:p>
+            <w:r>
+              <w:t xml:space="preserve">Make sure it runs both on iOS and Android. If not, change to </w:t>
+            </w:r>
+            <w:proofErr w:type="spellStart"/>
+            <w:r>
+              <w:t>ZeroMQ</w:t>
+            </w:r>
+            <w:proofErr w:type="spellEnd"/>
+          </w:p>
+        </w:tc>
+      </w:tr>
+    </w:tbl>
+    <w:p/>
+    <w:p/>
+    <w:p/>
+    <w:p/>
+    <w:p/>
     <w:sectPr>
       <w:pgSz w:w="12240" w:h="15840"/>
       <w:pgMar w:top="1440" w:right="1440" w:bottom="1440" w:left="1440" w:header="720" w:footer="720" w:gutter="0"/>
@@ -2106,6 +4125,10 @@
   <w:style w:type="paragraph" w:default="1" w:styleId="Normal">
     <w:name w:val="Normal"/>
     <w:qFormat/>
+    <w:rsid w:val="006E79AB"/>
+    <w:rPr>
+      <w:rFonts w:ascii="Times New Roman" w:hAnsi="Times New Roman" w:cs="Times New Roman"/>
+    </w:rPr>
   </w:style>
   <w:style w:type="paragraph" w:styleId="Heading1">
     <w:name w:val="heading 1"/>
@@ -2126,6 +4149,28 @@
       <w:color w:val="2E74B5" w:themeColor="accent1" w:themeShade="BF"/>
       <w:sz w:val="32"/>
       <w:szCs w:val="32"/>
+    </w:rPr>
+  </w:style>
+  <w:style w:type="paragraph" w:styleId="Heading2">
+    <w:name w:val="heading 2"/>
+    <w:basedOn w:val="Normal"/>
+    <w:next w:val="Normal"/>
+    <w:link w:val="Heading2Char"/>
+    <w:uiPriority w:val="9"/>
+    <w:unhideWhenUsed/>
+    <w:qFormat/>
+    <w:rsid w:val="00AD4224"/>
+    <w:pPr>
+      <w:keepNext/>
+      <w:keepLines/>
+      <w:spacing w:before="40"/>
+      <w:outlineLvl w:val="1"/>
+    </w:pPr>
+    <w:rPr>
+      <w:rFonts w:asciiTheme="majorHAnsi" w:eastAsiaTheme="majorEastAsia" w:hAnsiTheme="majorHAnsi" w:cstheme="majorBidi"/>
+      <w:color w:val="2E74B5" w:themeColor="accent1" w:themeShade="BF"/>
+      <w:sz w:val="26"/>
+      <w:szCs w:val="26"/>
     </w:rPr>
   </w:style>
   <w:style w:type="character" w:default="1" w:styleId="DefaultParagraphFont">
@@ -2165,6 +4210,9 @@
       <w:ind w:left="720"/>
       <w:contextualSpacing/>
     </w:pPr>
+    <w:rPr>
+      <w:rFonts w:asciiTheme="minorHAnsi" w:hAnsiTheme="minorHAnsi" w:cstheme="minorBidi"/>
+    </w:rPr>
   </w:style>
   <w:style w:type="character" w:styleId="Hyperlink">
     <w:name w:val="Hyperlink"/>
@@ -2303,6 +4351,19 @@
       <w:kern w:val="28"/>
       <w:sz w:val="56"/>
       <w:szCs w:val="56"/>
+    </w:rPr>
+  </w:style>
+  <w:style w:type="character" w:customStyle="1" w:styleId="Heading2Char">
+    <w:name w:val="Heading 2 Char"/>
+    <w:basedOn w:val="DefaultParagraphFont"/>
+    <w:link w:val="Heading2"/>
+    <w:uiPriority w:val="9"/>
+    <w:rsid w:val="00AD4224"/>
+    <w:rPr>
+      <w:rFonts w:asciiTheme="majorHAnsi" w:eastAsiaTheme="majorEastAsia" w:hAnsiTheme="majorHAnsi" w:cstheme="majorBidi"/>
+      <w:color w:val="2E74B5" w:themeColor="accent1" w:themeShade="BF"/>
+      <w:sz w:val="26"/>
+      <w:szCs w:val="26"/>
     </w:rPr>
   </w:style>
 </w:styles>

</xml_diff>

<commit_message>
added reader info model
</commit_message>
<xml_diff>
--- a/Docs/xamarin-tsl.docx
+++ b/Docs/xamarin-tsl.docx
@@ -22,17 +22,25 @@
     <w:p/>
     <w:p>
       <w:r>
-        <w:t xml:space="preserve">This document explains the step by step process of developing a mobile application for TSL 1128 handheld RFID/Barcode readers. It uses the C# language via the </w:t>
-      </w:r>
-      <w:proofErr w:type="spellStart"/>
-      <w:r>
-        <w:t>Xamarin</w:t>
-      </w:r>
-      <w:proofErr w:type="spellEnd"/>
-      <w:r>
-        <w:t xml:space="preserve"> framework to develop code that can run both on iOS and Android platforms.</w:t>
-      </w:r>
-    </w:p>
+        <w:t xml:space="preserve">This document explains the </w:t>
+      </w:r>
+      <w:r>
+        <w:t xml:space="preserve">framework for developing </w:t>
+      </w:r>
+      <w:r>
+        <w:t>mobile application</w:t>
+      </w:r>
+      <w:r>
+        <w:t>s</w:t>
+      </w:r>
+      <w:r>
+        <w:t xml:space="preserve"> for TSL 1128 handheld RFID/Barcode readers. It uses the C# language via the Xamarin framework to develop code that can run both on iOS and Android platforms.</w:t>
+      </w:r>
+      <w:r>
+        <w:t xml:space="preserve"> It introduces a plugin-based framework that can be extended to include specialized functionality for different use cases in various domains.</w:t>
+      </w:r>
+    </w:p>
+    <w:p/>
     <w:p/>
     <w:p>
       <w:pPr>
@@ -67,19 +75,7 @@
           <w:rPr>
             <w:rStyle w:val="Hyperlink"/>
           </w:rPr>
-          <w:t>https://developer.xam</w:t>
-        </w:r>
-        <w:r>
-          <w:rPr>
-            <w:rStyle w:val="Hyperlink"/>
-          </w:rPr>
-          <w:t>a</w:t>
-        </w:r>
-        <w:r>
-          <w:rPr>
-            <w:rStyle w:val="Hyperlink"/>
-          </w:rPr>
-          <w:t>rin.com/guides/cross-platform/getting_started/requirements/</w:t>
+          <w:t>https://developer.xamarin.com/guides/cross-platform/getting_started/requirements/</w:t>
         </w:r>
       </w:hyperlink>
     </w:p>
@@ -98,23 +94,7 @@
     <w:p/>
     <w:p>
       <w:r>
-        <w:t xml:space="preserve">This document was developed with </w:t>
-      </w:r>
-      <w:proofErr w:type="spellStart"/>
-      <w:r>
-        <w:t>Xamarin</w:t>
-      </w:r>
-      <w:proofErr w:type="spellEnd"/>
-      <w:r>
-        <w:t xml:space="preserve"> Studio running on a Mac. On Windows, it is best to run </w:t>
-      </w:r>
-      <w:proofErr w:type="spellStart"/>
-      <w:r>
-        <w:t>Xamarin</w:t>
-      </w:r>
-      <w:proofErr w:type="spellEnd"/>
-      <w:r>
-        <w:t xml:space="preserve"> inside Visual Studio.</w:t>
+        <w:t>This document was developed with Xamarin Studio running on a Mac. On Windows, it is best to run Xamarin inside Visual Studio.</w:t>
       </w:r>
     </w:p>
     <w:p/>
@@ -126,15 +106,7 @@
         <w:t>reference repo</w:t>
       </w:r>
       <w:r>
-        <w:t xml:space="preserve"> in </w:t>
-      </w:r>
-      <w:proofErr w:type="spellStart"/>
-      <w:r>
-        <w:t>Github</w:t>
-      </w:r>
-      <w:proofErr w:type="spellEnd"/>
-      <w:r>
-        <w:t xml:space="preserve">. </w:t>
+        <w:t xml:space="preserve"> in Github. </w:t>
       </w:r>
     </w:p>
     <w:p>
@@ -175,15 +147,7 @@
         <w:t xml:space="preserve">In your own repo (a separate directory), </w:t>
       </w:r>
       <w:r>
-        <w:t xml:space="preserve">Create a new solution based on </w:t>
-      </w:r>
-      <w:proofErr w:type="spellStart"/>
-      <w:r>
-        <w:t>Xamarin</w:t>
-      </w:r>
-      <w:proofErr w:type="spellEnd"/>
-      <w:r>
-        <w:t xml:space="preserve"> Forms App:</w:t>
+        <w:t>Create a new solution based on Xamarin Forms App:</w:t>
       </w:r>
     </w:p>
     <w:p>
@@ -191,6 +155,7 @@
         <w:rPr>
           <w:noProof/>
         </w:rPr>
+        <w:lastRenderedPageBreak/>
         <w:drawing>
           <wp:inline distT="0" distB="0" distL="0" distR="0" wp14:anchorId="2C49DD3E" wp14:editId="28B960ED">
             <wp:extent cx="3251835" cy="2345420"/>
@@ -242,15 +207,7 @@
         <w:t>Give y</w:t>
       </w:r>
       <w:r>
-        <w:t>our app a name, I use “</w:t>
-      </w:r>
-      <w:proofErr w:type="spellStart"/>
-      <w:r>
-        <w:t>myapp</w:t>
-      </w:r>
-      <w:proofErr w:type="spellEnd"/>
-      <w:r>
-        <w:t>”</w:t>
+        <w:t>our app a name, I use “myapp”</w:t>
       </w:r>
       <w:r>
         <w:t xml:space="preserve"> here, but it can be anything based on what you want your app to do.</w:t>
@@ -258,7 +215,9 @@
     </w:p>
     <w:p>
       <w:r>
-        <w:lastRenderedPageBreak/>
+        <w:rPr>
+          <w:noProof/>
+        </w:rPr>
         <w:drawing>
           <wp:inline distT="0" distB="0" distL="0" distR="0" wp14:anchorId="7617A3DB" wp14:editId="41C1CB78">
             <wp:extent cx="3251835" cy="1159335"/>
@@ -303,44 +262,10 @@
     </w:p>
     <w:p>
       <w:r>
-        <w:t>For all projects (</w:t>
-      </w:r>
-      <w:proofErr w:type="spellStart"/>
-      <w:r>
-        <w:t>myapp</w:t>
-      </w:r>
-      <w:proofErr w:type="spellEnd"/>
-      <w:r>
-        <w:t xml:space="preserve">, </w:t>
-      </w:r>
-      <w:proofErr w:type="spellStart"/>
-      <w:proofErr w:type="gramStart"/>
-      <w:r>
-        <w:t>myapp.Droid</w:t>
-      </w:r>
-      <w:proofErr w:type="spellEnd"/>
-      <w:proofErr w:type="gramEnd"/>
-      <w:r>
-        <w:t xml:space="preserve">, </w:t>
-      </w:r>
-      <w:proofErr w:type="spellStart"/>
-      <w:r>
-        <w:t>myapp</w:t>
-      </w:r>
-      <w:r>
-        <w:t>.iOS</w:t>
-      </w:r>
-      <w:proofErr w:type="spellEnd"/>
-      <w:r>
-        <w:t xml:space="preserve">, </w:t>
-      </w:r>
-      <w:proofErr w:type="spellStart"/>
-      <w:r>
-        <w:t>etc</w:t>
-      </w:r>
-      <w:proofErr w:type="spellEnd"/>
-      <w:r>
-        <w:t xml:space="preserve">) </w:t>
+        <w:t>For all projects (myapp, myapp.Droid, myapp</w:t>
+      </w:r>
+      <w:r>
+        <w:t xml:space="preserve">.iOS, etc) </w:t>
       </w:r>
       <w:r>
         <w:t>, right click and add the following packages:</w:t>
@@ -354,27 +279,9 @@
           <w:numId w:val="6"/>
         </w:numPr>
       </w:pPr>
-      <w:proofErr w:type="spellStart"/>
-      <w:r>
-        <w:t>Tsl.Barcode</w:t>
-      </w:r>
-      <w:proofErr w:type="spellEnd"/>
-      <w:r>
-        <w:t xml:space="preserve">, </w:t>
-      </w:r>
-      <w:proofErr w:type="spellStart"/>
-      <w:r>
-        <w:t>Tsl.AsciiProtocol</w:t>
-      </w:r>
-      <w:proofErr w:type="spellEnd"/>
-      <w:r>
-        <w:t xml:space="preserve">, and </w:t>
-      </w:r>
-      <w:proofErr w:type="spellStart"/>
-      <w:r>
-        <w:t>MvvmLightLibs</w:t>
-      </w:r>
-      <w:proofErr w:type="spellEnd"/>
+      <w:r>
+        <w:t>Tsl.Barcode, Tsl.AsciiProtocol, and MvvmLightLibs</w:t>
+      </w:r>
     </w:p>
     <w:p>
       <w:r>
@@ -432,6 +339,9 @@
     </w:p>
     <w:p>
       <w:r>
+        <w:rPr>
+          <w:noProof/>
+        </w:rPr>
         <w:drawing>
           <wp:inline distT="0" distB="0" distL="0" distR="0" wp14:anchorId="53CAB6FE" wp14:editId="00DEE612">
             <wp:extent cx="3366135" cy="1773378"/>
@@ -476,15 +386,8 @@
       <w:r>
         <w:t xml:space="preserve">dd the following code to </w:t>
       </w:r>
-      <w:proofErr w:type="spellStart"/>
-      <w:proofErr w:type="gramStart"/>
-      <w:r>
-        <w:t>myapp.Droid</w:t>
-      </w:r>
-      <w:proofErr w:type="spellEnd"/>
-      <w:proofErr w:type="gramEnd"/>
-      <w:r>
-        <w:t xml:space="preserve"> </w:t>
+      <w:r>
+        <w:t xml:space="preserve">myapp.Droid </w:t>
       </w:r>
       <w:r>
         <w:t>/Properties/AndroidManifest.xml</w:t>
@@ -532,27 +435,7 @@
           <w:sz w:val="22"/>
           <w:szCs w:val="22"/>
         </w:rPr>
-        <w:t xml:space="preserve">&lt;uses-permission </w:t>
-      </w:r>
-      <w:proofErr w:type="spellStart"/>
-      <w:r>
-        <w:rPr>
-          <w:rFonts w:ascii="Consolas" w:hAnsi="Consolas" w:cs="Courier New"/>
-          <w:color w:val="89BDFF"/>
-          <w:sz w:val="22"/>
-          <w:szCs w:val="22"/>
-        </w:rPr>
-        <w:t>android:name</w:t>
-      </w:r>
-      <w:proofErr w:type="spellEnd"/>
-      <w:r>
-        <w:rPr>
-          <w:rFonts w:ascii="Consolas" w:hAnsi="Consolas" w:cs="Courier New"/>
-          <w:color w:val="89BDFF"/>
-          <w:sz w:val="22"/>
-          <w:szCs w:val="22"/>
-        </w:rPr>
-        <w:t xml:space="preserve"> = </w:t>
+        <w:t xml:space="preserve">&lt;uses-permission android:name = </w:t>
       </w:r>
       <w:r>
         <w:rPr>
@@ -561,38 +444,7 @@
           <w:sz w:val="22"/>
           <w:szCs w:val="22"/>
         </w:rPr>
-        <w:t>"</w:t>
-      </w:r>
-      <w:proofErr w:type="spellStart"/>
-      <w:proofErr w:type="gramStart"/>
-      <w:r>
-        <w:rPr>
-          <w:rFonts w:ascii="Consolas" w:hAnsi="Consolas" w:cs="Courier New"/>
-          <w:color w:val="65B042"/>
-          <w:sz w:val="22"/>
-          <w:szCs w:val="22"/>
-        </w:rPr>
-        <w:t>android.permission</w:t>
-      </w:r>
-      <w:proofErr w:type="gramEnd"/>
-      <w:r>
-        <w:rPr>
-          <w:rFonts w:ascii="Consolas" w:hAnsi="Consolas" w:cs="Courier New"/>
-          <w:color w:val="65B042"/>
-          <w:sz w:val="22"/>
-          <w:szCs w:val="22"/>
-        </w:rPr>
-        <w:t>.BLUETOOTH</w:t>
-      </w:r>
-      <w:proofErr w:type="spellEnd"/>
-      <w:r>
-        <w:rPr>
-          <w:rFonts w:ascii="Consolas" w:hAnsi="Consolas" w:cs="Courier New"/>
-          <w:color w:val="65B042"/>
-          <w:sz w:val="22"/>
-          <w:szCs w:val="22"/>
-        </w:rPr>
-        <w:t>"</w:t>
+        <w:t>"android.permission.BLUETOOTH"</w:t>
       </w:r>
       <w:r>
         <w:rPr>
@@ -640,9 +492,17 @@
           <w:sz w:val="22"/>
           <w:szCs w:val="22"/>
         </w:rPr>
-        <w:t xml:space="preserve">&lt;uses-permission </w:t>
-      </w:r>
-      <w:proofErr w:type="spellStart"/>
+        <w:t xml:space="preserve">&lt;uses-permission android:name = </w:t>
+      </w:r>
+      <w:r>
+        <w:rPr>
+          <w:rFonts w:ascii="Consolas" w:hAnsi="Consolas" w:cs="Courier New"/>
+          <w:color w:val="65B042"/>
+          <w:sz w:val="22"/>
+          <w:szCs w:val="22"/>
+        </w:rPr>
+        <w:t>"android.permission.BLUETOOTH_ADMIN"</w:t>
+      </w:r>
       <w:r>
         <w:rPr>
           <w:rFonts w:ascii="Consolas" w:hAnsi="Consolas" w:cs="Courier New"/>
@@ -650,65 +510,6 @@
           <w:sz w:val="22"/>
           <w:szCs w:val="22"/>
         </w:rPr>
-        <w:t>android:name</w:t>
-      </w:r>
-      <w:proofErr w:type="spellEnd"/>
-      <w:r>
-        <w:rPr>
-          <w:rFonts w:ascii="Consolas" w:hAnsi="Consolas" w:cs="Courier New"/>
-          <w:color w:val="89BDFF"/>
-          <w:sz w:val="22"/>
-          <w:szCs w:val="22"/>
-        </w:rPr>
-        <w:t xml:space="preserve"> = </w:t>
-      </w:r>
-      <w:r>
-        <w:rPr>
-          <w:rFonts w:ascii="Consolas" w:hAnsi="Consolas" w:cs="Courier New"/>
-          <w:color w:val="65B042"/>
-          <w:sz w:val="22"/>
-          <w:szCs w:val="22"/>
-        </w:rPr>
-        <w:t>"</w:t>
-      </w:r>
-      <w:proofErr w:type="spellStart"/>
-      <w:proofErr w:type="gramStart"/>
-      <w:r>
-        <w:rPr>
-          <w:rFonts w:ascii="Consolas" w:hAnsi="Consolas" w:cs="Courier New"/>
-          <w:color w:val="65B042"/>
-          <w:sz w:val="22"/>
-          <w:szCs w:val="22"/>
-        </w:rPr>
-        <w:t>android.permission</w:t>
-      </w:r>
-      <w:proofErr w:type="gramEnd"/>
-      <w:r>
-        <w:rPr>
-          <w:rFonts w:ascii="Consolas" w:hAnsi="Consolas" w:cs="Courier New"/>
-          <w:color w:val="65B042"/>
-          <w:sz w:val="22"/>
-          <w:szCs w:val="22"/>
-        </w:rPr>
-        <w:t>.BLUETOOTH_ADMIN</w:t>
-      </w:r>
-      <w:proofErr w:type="spellEnd"/>
-      <w:r>
-        <w:rPr>
-          <w:rFonts w:ascii="Consolas" w:hAnsi="Consolas" w:cs="Courier New"/>
-          <w:color w:val="65B042"/>
-          <w:sz w:val="22"/>
-          <w:szCs w:val="22"/>
-        </w:rPr>
-        <w:t>"</w:t>
-      </w:r>
-      <w:r>
-        <w:rPr>
-          <w:rFonts w:ascii="Consolas" w:hAnsi="Consolas" w:cs="Courier New"/>
-          <w:color w:val="89BDFF"/>
-          <w:sz w:val="22"/>
-          <w:szCs w:val="22"/>
-        </w:rPr>
         <w:t xml:space="preserve"> /&gt;</w:t>
       </w:r>
     </w:p>
@@ -723,27 +524,14 @@
     </w:p>
     <w:p>
       <w:r>
-        <w:t xml:space="preserve">Edit </w:t>
-      </w:r>
-      <w:proofErr w:type="spellStart"/>
-      <w:r>
-        <w:t>myapp.iOS</w:t>
-      </w:r>
-      <w:proofErr w:type="spellEnd"/>
-      <w:r>
-        <w:t>/</w:t>
-      </w:r>
-      <w:proofErr w:type="spellStart"/>
-      <w:r>
-        <w:t>info.plist</w:t>
-      </w:r>
-      <w:proofErr w:type="spellEnd"/>
-      <w:r>
-        <w:t xml:space="preserve"> with an external editor:</w:t>
-      </w:r>
-    </w:p>
-    <w:p>
-      <w:r>
+        <w:t>Edit myapp.iOS/info.plist with an external editor:</w:t>
+      </w:r>
+    </w:p>
+    <w:p>
+      <w:r>
+        <w:rPr>
+          <w:noProof/>
+        </w:rPr>
         <w:drawing>
           <wp:inline distT="0" distB="0" distL="0" distR="0" wp14:anchorId="261EC48B" wp14:editId="465A6AEC">
             <wp:extent cx="2908935" cy="1297212"/>
@@ -783,15 +571,7 @@
     </w:p>
     <w:p>
       <w:r>
-        <w:t xml:space="preserve">Add the following code to the </w:t>
-      </w:r>
-      <w:proofErr w:type="spellStart"/>
-      <w:r>
-        <w:t>dict</w:t>
-      </w:r>
-      <w:proofErr w:type="spellEnd"/>
-      <w:r>
-        <w:t xml:space="preserve"> element </w:t>
+        <w:t xml:space="preserve">Add the following code to the dict element </w:t>
       </w:r>
       <w:r>
         <w:t>at the end of the file:</w:t>
@@ -841,7 +621,6 @@
         </w:rPr>
         <w:t>&lt;key&gt;</w:t>
       </w:r>
-      <w:proofErr w:type="spellStart"/>
       <w:r>
         <w:rPr>
           <w:rFonts w:ascii="Consolas" w:hAnsi="Consolas" w:cs="Courier New"/>
@@ -851,7 +630,6 @@
         </w:rPr>
         <w:t>UISupportedExternalAccessoryProtocols</w:t>
       </w:r>
-      <w:proofErr w:type="spellEnd"/>
       <w:r>
         <w:rPr>
           <w:rFonts w:ascii="Consolas" w:hAnsi="Consolas" w:cs="Courier New"/>
@@ -939,8 +717,6 @@
         </w:rPr>
         <w:t>&lt;string&gt;</w:t>
       </w:r>
-      <w:proofErr w:type="spellStart"/>
-      <w:proofErr w:type="gramStart"/>
       <w:r>
         <w:rPr>
           <w:rFonts w:ascii="Consolas" w:hAnsi="Consolas" w:cs="Courier New"/>
@@ -950,8 +726,6 @@
         </w:rPr>
         <w:t>com.uk.tsl.rifd</w:t>
       </w:r>
-      <w:proofErr w:type="spellEnd"/>
-      <w:proofErr w:type="gramEnd"/>
       <w:r>
         <w:rPr>
           <w:rFonts w:ascii="Consolas" w:hAnsi="Consolas" w:cs="Courier New"/>
@@ -1028,6 +802,9 @@
         </w:rPr>
       </w:pPr>
       <w:r>
+        <w:rPr>
+          <w:noProof/>
+        </w:rPr>
         <w:drawing>
           <wp:inline distT="0" distB="0" distL="0" distR="0" wp14:anchorId="62CCC933" wp14:editId="654F82B1">
             <wp:extent cx="4166235" cy="873565"/>
@@ -1082,31 +859,14 @@
           <w:sz w:val="24"/>
           <w:szCs w:val="24"/>
         </w:rPr>
-        <w:t xml:space="preserve">The next step is to import the </w:t>
-      </w:r>
-      <w:proofErr w:type="spellStart"/>
-      <w:r>
-        <w:rPr>
-          <w:rFonts w:ascii="Times New Roman" w:eastAsia="Times New Roman" w:hAnsi="Times New Roman" w:cs="Times New Roman"/>
-          <w:color w:val="auto"/>
-          <w:sz w:val="24"/>
-          <w:szCs w:val="24"/>
-        </w:rPr>
-        <w:t>Tsl.Core</w:t>
-      </w:r>
-      <w:proofErr w:type="spellEnd"/>
-      <w:r>
-        <w:rPr>
-          <w:rFonts w:ascii="Times New Roman" w:eastAsia="Times New Roman" w:hAnsi="Times New Roman" w:cs="Times New Roman"/>
-          <w:color w:val="auto"/>
-          <w:sz w:val="24"/>
-          <w:szCs w:val="24"/>
-        </w:rPr>
-        <w:t xml:space="preserve"> project into your solution. Right-click on the solution, select “add existing project” </w:t>
-      </w:r>
-    </w:p>
-    <w:p>
-      <w:r>
+        <w:t xml:space="preserve">The next step is to import the Tsl.Core project into your solution. Right-click on the solution, select “add existing project” </w:t>
+      </w:r>
+    </w:p>
+    <w:p>
+      <w:r>
+        <w:rPr>
+          <w:noProof/>
+        </w:rPr>
         <w:drawing>
           <wp:inline distT="0" distB="0" distL="0" distR="0" wp14:anchorId="251C09F3" wp14:editId="4A54A30C">
             <wp:extent cx="4051935" cy="1734194"/>
@@ -1147,43 +907,14 @@
     <w:p/>
     <w:p>
       <w:r>
-        <w:t xml:space="preserve">Now navigate to the reference repo and select </w:t>
-      </w:r>
-      <w:proofErr w:type="spellStart"/>
-      <w:r>
-        <w:t>Tsl.Core</w:t>
-      </w:r>
-      <w:proofErr w:type="spellEnd"/>
-      <w:r>
-        <w:t>/</w:t>
-      </w:r>
-      <w:proofErr w:type="spellStart"/>
-      <w:r>
-        <w:t>Tsl.Core.csproj</w:t>
-      </w:r>
-      <w:proofErr w:type="spellEnd"/>
-      <w:r>
-        <w:t xml:space="preserve">. This will add </w:t>
-      </w:r>
-      <w:proofErr w:type="spellStart"/>
-      <w:r>
-        <w:t>Tsl.Core</w:t>
-      </w:r>
-      <w:proofErr w:type="spellEnd"/>
-      <w:r>
-        <w:t xml:space="preserve"> as the fourth component of your solution. Then go ahead and double click on references directory in your main project, and add </w:t>
-      </w:r>
-      <w:proofErr w:type="spellStart"/>
-      <w:r>
-        <w:t>Tsl.Core</w:t>
-      </w:r>
-      <w:proofErr w:type="spellEnd"/>
-      <w:r>
-        <w:t xml:space="preserve"> as a reference.</w:t>
-      </w:r>
-    </w:p>
-    <w:p>
-      <w:r>
+        <w:t>Now navigate to the reference repo and select Tsl.Core/Tsl.Core.csproj. This will add Tsl.Core as the fourth component of your solution. Then go ahead and double click on references directory in your main project, and add Tsl.Core as a reference.</w:t>
+      </w:r>
+    </w:p>
+    <w:p>
+      <w:r>
+        <w:rPr>
+          <w:noProof/>
+        </w:rPr>
         <w:drawing>
           <wp:inline distT="0" distB="0" distL="0" distR="0" wp14:anchorId="70CF0385" wp14:editId="3CD4D603">
             <wp:extent cx="2505226" cy="2104390"/>
@@ -1244,13 +975,8 @@
           <w:numId w:val="6"/>
         </w:numPr>
       </w:pPr>
-      <w:proofErr w:type="spellStart"/>
-      <w:r>
-        <w:t>Xamarin</w:t>
-      </w:r>
-      <w:proofErr w:type="spellEnd"/>
-      <w:r>
-        <w:t xml:space="preserve"> Forms, to create apps with C# that run both on iOS and Android.</w:t>
+      <w:r>
+        <w:t>Xamarin Forms, to create apps with C# that run both on iOS and Android.</w:t>
       </w:r>
     </w:p>
     <w:p>
@@ -1261,13 +987,8 @@
           <w:numId w:val="6"/>
         </w:numPr>
       </w:pPr>
-      <w:proofErr w:type="spellStart"/>
-      <w:r>
-        <w:t>MVVMLight</w:t>
-      </w:r>
-      <w:proofErr w:type="spellEnd"/>
-      <w:r>
-        <w:t>, for Dependency Injection and MVVM design pattern.</w:t>
+      <w:r>
+        <w:t>MVVMLight, for Dependency Injection and MVVM design pattern.</w:t>
       </w:r>
     </w:p>
     <w:p>
@@ -1278,51 +999,14 @@
           <w:numId w:val="6"/>
         </w:numPr>
       </w:pPr>
-      <w:proofErr w:type="spellStart"/>
-      <w:r>
-        <w:t>TSL.AsciiProtocol</w:t>
-      </w:r>
-      <w:proofErr w:type="spellEnd"/>
-      <w:r>
-        <w:t xml:space="preserve"> and </w:t>
-      </w:r>
-      <w:proofErr w:type="spellStart"/>
-      <w:r>
-        <w:t>Tsl.Barcode</w:t>
-      </w:r>
-      <w:proofErr w:type="spellEnd"/>
-      <w:r>
-        <w:t xml:space="preserve"> for communication with the TSL reader.</w:t>
+      <w:r>
+        <w:t>TSL.AsciiProtocol and Tsl.Barcode for communication with the TSL reader.</w:t>
       </w:r>
     </w:p>
     <w:p/>
     <w:p>
       <w:r>
-        <w:t xml:space="preserve">When creating a new app, the steps explained in the “Setting Up Your Own Project” section will create a </w:t>
-      </w:r>
-      <w:proofErr w:type="spellStart"/>
-      <w:r>
-        <w:t>Xamarin</w:t>
-      </w:r>
-      <w:proofErr w:type="spellEnd"/>
-      <w:r>
-        <w:t xml:space="preserve"> Forms application which has both android and iOS sub projects. We will import the </w:t>
-      </w:r>
-      <w:proofErr w:type="spellStart"/>
-      <w:r>
-        <w:t>Tsl.Core</w:t>
-      </w:r>
-      <w:proofErr w:type="spellEnd"/>
-      <w:r>
-        <w:t xml:space="preserve"> project which provides us with general functionality for connecting to the handhelds and using the </w:t>
-      </w:r>
-      <w:proofErr w:type="spellStart"/>
-      <w:r>
-        <w:t>Mvvmlight</w:t>
-      </w:r>
-      <w:proofErr w:type="spellEnd"/>
-      <w:r>
-        <w:t xml:space="preserve"> framework. We then edit the main project to integrate that with the rest of our application.</w:t>
+        <w:t>When creating a new app, the steps explained in the “Setting Up Your Own Project” section will create a Xamarin Forms application which has both android and iOS sub projects. We will import the Tsl.Core project which provides us with general functionality for connecting to the handhelds and using the Mvvmlight framework. We then edit the main project to integrate that with the rest of our application.</w:t>
       </w:r>
     </w:p>
     <w:p>
@@ -1336,55 +1020,7 @@
     <w:p/>
     <w:p>
       <w:r>
-        <w:t xml:space="preserve">The main entry to the application is in </w:t>
-      </w:r>
-      <w:proofErr w:type="spellStart"/>
-      <w:r>
-        <w:t>Tsl</w:t>
-      </w:r>
-      <w:proofErr w:type="spellEnd"/>
-      <w:r>
-        <w:t>/</w:t>
-      </w:r>
-      <w:proofErr w:type="spellStart"/>
-      <w:r>
-        <w:t>App.xaml.cs</w:t>
-      </w:r>
-      <w:proofErr w:type="spellEnd"/>
-      <w:r>
-        <w:t xml:space="preserve"> (shows as </w:t>
-      </w:r>
-      <w:proofErr w:type="spellStart"/>
-      <w:r>
-        <w:t>Tsl</w:t>
-      </w:r>
-      <w:proofErr w:type="spellEnd"/>
-      <w:r>
-        <w:t>/</w:t>
-      </w:r>
-      <w:proofErr w:type="spellStart"/>
-      <w:r>
-        <w:t>App.xaml</w:t>
-      </w:r>
-      <w:proofErr w:type="spellEnd"/>
-      <w:r>
-        <w:t>/</w:t>
-      </w:r>
-      <w:proofErr w:type="spellStart"/>
-      <w:r>
-        <w:t>App.xaml.cs</w:t>
-      </w:r>
-      <w:proofErr w:type="spellEnd"/>
-      <w:r>
-        <w:t xml:space="preserve"> in </w:t>
-      </w:r>
-      <w:proofErr w:type="spellStart"/>
-      <w:r>
-        <w:t>Xamarin</w:t>
-      </w:r>
-      <w:proofErr w:type="spellEnd"/>
-      <w:r>
-        <w:t xml:space="preserve"> Studio)</w:t>
+        <w:t>The main entry to the application is in Tsl/App.xaml.cs (shows as Tsl/App.xaml/App.xaml.cs in Xamarin Studio)</w:t>
       </w:r>
     </w:p>
     <w:p/>
@@ -1405,80 +1041,19 @@
     <w:p/>
     <w:p>
       <w:r>
-        <w:t xml:space="preserve">For dependency injection, this project uses the </w:t>
-      </w:r>
-      <w:proofErr w:type="spellStart"/>
-      <w:r>
-        <w:t>SimpleIoc</w:t>
-      </w:r>
-      <w:proofErr w:type="spellEnd"/>
-      <w:r>
-        <w:t xml:space="preserve"> (inversion of control) class from the </w:t>
-      </w:r>
-      <w:proofErr w:type="spellStart"/>
-      <w:r>
-        <w:t>MvvmLight</w:t>
-      </w:r>
-      <w:proofErr w:type="spellEnd"/>
-      <w:r>
-        <w:t xml:space="preserve"> framework. Each plugin is</w:t>
+        <w:t>For dependency injection, this project uses the SimpleIoc (inversion of control) class from the MvvmLight framework. Each plugin is</w:t>
       </w:r>
       <w:r>
         <w:t xml:space="preserve"> expected to provide a method that runs as a singleton and registers dependencies. </w:t>
       </w:r>
       <w:r>
-        <w:t xml:space="preserve">For </w:t>
-      </w:r>
-      <w:proofErr w:type="spellStart"/>
-      <w:r>
-        <w:t>Tsl.Core</w:t>
-      </w:r>
-      <w:proofErr w:type="spellEnd"/>
-      <w:r>
-        <w:t xml:space="preserve"> project, this is the static method </w:t>
-      </w:r>
-      <w:proofErr w:type="spellStart"/>
-      <w:proofErr w:type="gramStart"/>
-      <w:r>
-        <w:t>InjectDependencies</w:t>
-      </w:r>
-      <w:proofErr w:type="spellEnd"/>
-      <w:r>
-        <w:t>(</w:t>
-      </w:r>
-      <w:proofErr w:type="gramEnd"/>
-      <w:r>
-        <w:t xml:space="preserve">) which is found in </w:t>
-      </w:r>
-      <w:proofErr w:type="spellStart"/>
-      <w:r>
-        <w:t>Tsl.Core.ViewMode.ViewModelLocator</w:t>
-      </w:r>
-      <w:proofErr w:type="spellEnd"/>
-      <w:r>
-        <w:t xml:space="preserve"> class. The method uses a static property to make sure that the registration happens only once.</w:t>
+        <w:t>For Tsl.Core project, this is the static method InjectDependencies() which is found in Tsl.Core.ViewMode.ViewModelLocator class. The method uses a static property to make sure that the registration happens only once.</w:t>
       </w:r>
     </w:p>
     <w:p/>
     <w:p>
       <w:r>
-        <w:t xml:space="preserve">The Constructor for the App Class in the main project has to call the dependency registration method on each plugin. Therefore, the first thing to do would be to edit </w:t>
-      </w:r>
-      <w:proofErr w:type="spellStart"/>
-      <w:r>
-        <w:t>App.xaml.cs</w:t>
-      </w:r>
-      <w:proofErr w:type="spellEnd"/>
-      <w:r>
-        <w:t xml:space="preserve"> and add a method to register the </w:t>
-      </w:r>
-      <w:proofErr w:type="spellStart"/>
-      <w:r>
-        <w:t>Tsl.Core</w:t>
-      </w:r>
-      <w:proofErr w:type="spellEnd"/>
-      <w:r>
-        <w:t xml:space="preserve"> dependencies:</w:t>
+        <w:t>The Constructor for the App Class in the main project has to call the dependency registration method on each plugin. Therefore, the first thing to do would be to edit App.xaml.cs and add a method to register the Tsl.Core dependencies:</w:t>
       </w:r>
     </w:p>
     <w:p/>
@@ -1503,7 +1078,6 @@
         </w:rPr>
         <w:t xml:space="preserve">       public </w:t>
       </w:r>
-      <w:proofErr w:type="gramStart"/>
       <w:r>
         <w:rPr>
           <w:rFonts w:ascii="Consolas" w:hAnsi="Consolas"/>
@@ -1520,17 +1094,7 @@
           <w:sz w:val="19"/>
           <w:szCs w:val="19"/>
         </w:rPr>
-        <w:t>(</w:t>
-      </w:r>
-      <w:proofErr w:type="gramEnd"/>
-      <w:r>
-        <w:rPr>
-          <w:rFonts w:ascii="Consolas" w:hAnsi="Consolas"/>
-          <w:color w:val="F8F8F8"/>
-          <w:sz w:val="19"/>
-          <w:szCs w:val="19"/>
-        </w:rPr>
-        <w:t>)</w:t>
+        <w:t>()</w:t>
       </w:r>
     </w:p>
     <w:p>
@@ -1574,38 +1138,7 @@
           <w:sz w:val="19"/>
           <w:szCs w:val="19"/>
         </w:rPr>
-        <w:t xml:space="preserve">            </w:t>
-      </w:r>
-      <w:proofErr w:type="spellStart"/>
-      <w:proofErr w:type="gramStart"/>
-      <w:r>
-        <w:rPr>
-          <w:rFonts w:ascii="Consolas" w:hAnsi="Consolas"/>
-          <w:color w:val="F8F8F8"/>
-          <w:sz w:val="19"/>
-          <w:szCs w:val="19"/>
-        </w:rPr>
-        <w:t>InitializeComponent</w:t>
-      </w:r>
-      <w:proofErr w:type="spellEnd"/>
-      <w:r>
-        <w:rPr>
-          <w:rFonts w:ascii="Consolas" w:hAnsi="Consolas"/>
-          <w:color w:val="F8F8F8"/>
-          <w:sz w:val="19"/>
-          <w:szCs w:val="19"/>
-        </w:rPr>
-        <w:t>(</w:t>
-      </w:r>
-      <w:proofErr w:type="gramEnd"/>
-      <w:r>
-        <w:rPr>
-          <w:rFonts w:ascii="Consolas" w:hAnsi="Consolas"/>
-          <w:color w:val="F8F8F8"/>
-          <w:sz w:val="19"/>
-          <w:szCs w:val="19"/>
-        </w:rPr>
-        <w:t>);</w:t>
+        <w:t xml:space="preserve">            InitializeComponent();</w:t>
       </w:r>
     </w:p>
     <w:p>
@@ -1627,38 +1160,7 @@
           <w:sz w:val="19"/>
           <w:szCs w:val="19"/>
         </w:rPr>
-        <w:t xml:space="preserve">            </w:t>
-      </w:r>
-      <w:proofErr w:type="spellStart"/>
-      <w:proofErr w:type="gramStart"/>
-      <w:r>
-        <w:rPr>
-          <w:rFonts w:ascii="Consolas" w:hAnsi="Consolas"/>
-          <w:color w:val="F8F8F8"/>
-          <w:sz w:val="19"/>
-          <w:szCs w:val="19"/>
-        </w:rPr>
-        <w:t>RegisterDependencies</w:t>
-      </w:r>
-      <w:proofErr w:type="spellEnd"/>
-      <w:r>
-        <w:rPr>
-          <w:rFonts w:ascii="Consolas" w:hAnsi="Consolas"/>
-          <w:color w:val="F8F8F8"/>
-          <w:sz w:val="19"/>
-          <w:szCs w:val="19"/>
-        </w:rPr>
-        <w:t>(</w:t>
-      </w:r>
-      <w:proofErr w:type="gramEnd"/>
-      <w:r>
-        <w:rPr>
-          <w:rFonts w:ascii="Consolas" w:hAnsi="Consolas"/>
-          <w:color w:val="F8F8F8"/>
-          <w:sz w:val="19"/>
-          <w:szCs w:val="19"/>
-        </w:rPr>
-        <w:t>);</w:t>
+        <w:t xml:space="preserve">            RegisterDependencies();</w:t>
       </w:r>
     </w:p>
     <w:p>
@@ -1680,58 +1182,7 @@
           <w:sz w:val="19"/>
           <w:szCs w:val="19"/>
         </w:rPr>
-        <w:t xml:space="preserve">            </w:t>
-      </w:r>
-      <w:proofErr w:type="spellStart"/>
-      <w:r>
-        <w:rPr>
-          <w:rFonts w:ascii="Consolas" w:hAnsi="Consolas"/>
-          <w:color w:val="F8F8F8"/>
-          <w:sz w:val="19"/>
-          <w:szCs w:val="19"/>
-        </w:rPr>
-        <w:t>MainPage</w:t>
-      </w:r>
-      <w:proofErr w:type="spellEnd"/>
-      <w:r>
-        <w:rPr>
-          <w:rFonts w:ascii="Consolas" w:hAnsi="Consolas"/>
-          <w:color w:val="F8F8F8"/>
-          <w:sz w:val="19"/>
-          <w:szCs w:val="19"/>
-        </w:rPr>
-        <w:t xml:space="preserve"> = new </w:t>
-      </w:r>
-      <w:proofErr w:type="spellStart"/>
-      <w:proofErr w:type="gramStart"/>
-      <w:r>
-        <w:rPr>
-          <w:rFonts w:ascii="Consolas" w:hAnsi="Consolas"/>
-          <w:color w:val="F8F8F8"/>
-          <w:sz w:val="19"/>
-          <w:szCs w:val="19"/>
-        </w:rPr>
-        <w:t>myappPage</w:t>
-      </w:r>
-      <w:proofErr w:type="spellEnd"/>
-      <w:r>
-        <w:rPr>
-          <w:rFonts w:ascii="Consolas" w:hAnsi="Consolas"/>
-          <w:color w:val="F8F8F8"/>
-          <w:sz w:val="19"/>
-          <w:szCs w:val="19"/>
-        </w:rPr>
-        <w:t>(</w:t>
-      </w:r>
-      <w:proofErr w:type="gramEnd"/>
-      <w:r>
-        <w:rPr>
-          <w:rFonts w:ascii="Consolas" w:hAnsi="Consolas"/>
-          <w:color w:val="F8F8F8"/>
-          <w:sz w:val="19"/>
-          <w:szCs w:val="19"/>
-        </w:rPr>
-        <w:t>);</w:t>
+        <w:t xml:space="preserve">            MainPage = new myappPage();</w:t>
       </w:r>
     </w:p>
     <w:p>
@@ -1808,8 +1259,6 @@
         </w:rPr>
         <w:t xml:space="preserve"> </w:t>
       </w:r>
-      <w:proofErr w:type="spellStart"/>
-      <w:proofErr w:type="gramStart"/>
       <w:r>
         <w:rPr>
           <w:rFonts w:ascii="Consolas" w:hAnsi="Consolas"/>
@@ -1819,7 +1268,6 @@
         </w:rPr>
         <w:t>RegisterDependencies</w:t>
       </w:r>
-      <w:proofErr w:type="spellEnd"/>
       <w:r>
         <w:rPr>
           <w:rFonts w:ascii="Consolas" w:hAnsi="Consolas"/>
@@ -1827,17 +1275,7 @@
           <w:sz w:val="19"/>
           <w:szCs w:val="19"/>
         </w:rPr>
-        <w:t>(</w:t>
-      </w:r>
-      <w:proofErr w:type="gramEnd"/>
-      <w:r>
-        <w:rPr>
-          <w:rFonts w:ascii="Consolas" w:hAnsi="Consolas"/>
-          <w:color w:val="F8F8F8"/>
-          <w:sz w:val="19"/>
-          <w:szCs w:val="19"/>
-        </w:rPr>
-        <w:t>)</w:t>
+        <w:t>()</w:t>
       </w:r>
     </w:p>
     <w:p>
@@ -1881,17 +1319,7 @@
           <w:sz w:val="19"/>
           <w:szCs w:val="19"/>
         </w:rPr>
-        <w:t xml:space="preserve">            </w:t>
-      </w:r>
-      <w:proofErr w:type="spellStart"/>
-      <w:r>
-        <w:rPr>
-          <w:rFonts w:ascii="Consolas" w:hAnsi="Consolas"/>
-          <w:color w:val="F8F8F8"/>
-          <w:sz w:val="19"/>
-          <w:szCs w:val="19"/>
-        </w:rPr>
-        <w:t>ViewModelLocator.</w:t>
+        <w:t xml:space="preserve">            ViewModelLocator.</w:t>
       </w:r>
       <w:r>
         <w:rPr>
@@ -1902,7 +1330,6 @@
         </w:rPr>
         <w:t>InjectDependencies</w:t>
       </w:r>
-      <w:proofErr w:type="spellEnd"/>
       <w:r>
         <w:rPr>
           <w:rFonts w:ascii="Consolas" w:hAnsi="Consolas"/>
@@ -1957,68 +1384,19 @@
     </w:p>
     <w:p>
       <w:r>
-        <w:t xml:space="preserve">If you have more plugins, you would call their registration method after the </w:t>
-      </w:r>
-      <w:proofErr w:type="spellStart"/>
-      <w:proofErr w:type="gramStart"/>
-      <w:r>
-        <w:t>InjectDependencies</w:t>
-      </w:r>
-      <w:proofErr w:type="spellEnd"/>
-      <w:r>
-        <w:t>(</w:t>
-      </w:r>
-      <w:proofErr w:type="gramEnd"/>
-      <w:r>
-        <w:t xml:space="preserve">) call in the </w:t>
-      </w:r>
-      <w:proofErr w:type="spellStart"/>
-      <w:r>
-        <w:t>RegisterDependencies</w:t>
-      </w:r>
-      <w:proofErr w:type="spellEnd"/>
-      <w:r>
-        <w:t xml:space="preserve"> method.</w:t>
+        <w:t>If you have more plugins, you would call their registration method after the InjectDependencies() call in the RegisterDependencies method.</w:t>
       </w:r>
     </w:p>
     <w:p/>
     <w:p>
-      <w:proofErr w:type="spellStart"/>
-      <w:r>
-        <w:t>ViewModelLocator</w:t>
-      </w:r>
-      <w:proofErr w:type="spellEnd"/>
-      <w:r>
-        <w:t xml:space="preserve"> class in </w:t>
-      </w:r>
-      <w:proofErr w:type="spellStart"/>
-      <w:r>
-        <w:t>Tsl.Core</w:t>
-      </w:r>
-      <w:proofErr w:type="spellEnd"/>
-      <w:r>
-        <w:t xml:space="preserve"> package has a static </w:t>
-      </w:r>
-      <w:proofErr w:type="spellStart"/>
-      <w:r>
-        <w:t>GetDependency</w:t>
-      </w:r>
-      <w:proofErr w:type="spellEnd"/>
-      <w:r>
-        <w:t xml:space="preserve"> method that returns a specific dependency if it is registered. This can be used for all dependencies registered using the same technique, even when they were registered with other plugins.</w:t>
+      <w:r>
+        <w:t>ViewModelLocator class in Tsl.Core package has a static GetDependency method that returns a specific dependency if it is registered. This can be used for all dependencies registered using the same technique, even when they were registered with other plugins.</w:t>
       </w:r>
     </w:p>
     <w:p/>
     <w:p>
-      <w:proofErr w:type="spellStart"/>
-      <w:proofErr w:type="gramStart"/>
-      <w:r>
-        <w:t>Tsl.Core.ViewModel.ViewModelLocator</w:t>
-      </w:r>
-      <w:proofErr w:type="spellEnd"/>
-      <w:proofErr w:type="gramEnd"/>
-      <w:r>
-        <w:t xml:space="preserve"> Registers the following dependencies:</w:t>
+      <w:r>
+        <w:t>Tsl.Core.ViewModel.ViewModelLocator Registers the following dependencies:</w:t>
       </w:r>
     </w:p>
     <w:p/>
@@ -2076,11 +1454,9 @@
             <w:tcW w:w="2515" w:type="dxa"/>
           </w:tcPr>
           <w:p>
-            <w:proofErr w:type="spellStart"/>
             <w:r>
               <w:t>INavigationService</w:t>
             </w:r>
-            <w:proofErr w:type="spellEnd"/>
           </w:p>
         </w:tc>
         <w:tc>
@@ -2089,15 +1465,7 @@
           </w:tcPr>
           <w:p>
             <w:r>
-              <w:t xml:space="preserve">Used to Navigate to different pages on the app per </w:t>
-            </w:r>
-            <w:proofErr w:type="spellStart"/>
-            <w:r>
-              <w:t>MVVMLight</w:t>
-            </w:r>
-            <w:proofErr w:type="spellEnd"/>
-            <w:r>
-              <w:t xml:space="preserve"> protocol</w:t>
+              <w:t>Used to Navigate to different pages on the app per MVVMLight protocol</w:t>
             </w:r>
           </w:p>
         </w:tc>
@@ -2108,11 +1476,9 @@
             <w:tcW w:w="2515" w:type="dxa"/>
           </w:tcPr>
           <w:p>
-            <w:proofErr w:type="spellStart"/>
             <w:r>
               <w:t>INavigationManager</w:t>
             </w:r>
-            <w:proofErr w:type="spellEnd"/>
           </w:p>
         </w:tc>
         <w:tc>
@@ -2132,11 +1498,9 @@
             <w:tcW w:w="2515" w:type="dxa"/>
           </w:tcPr>
           <w:p>
-            <w:proofErr w:type="spellStart"/>
             <w:r>
               <w:t>IUIRunner</w:t>
             </w:r>
-            <w:proofErr w:type="spellEnd"/>
           </w:p>
         </w:tc>
         <w:tc>
@@ -2164,57 +1528,2926 @@
     <w:p/>
     <w:p>
       <w:r>
-        <w:t xml:space="preserve">Mobile apps can have multiple pages. Plugins can also add their own pages, for example the </w:t>
-      </w:r>
-      <w:proofErr w:type="spellStart"/>
-      <w:r>
-        <w:t>Tsl.Core</w:t>
-      </w:r>
-      <w:proofErr w:type="spellEnd"/>
-      <w:r>
-        <w:t xml:space="preserve"> will add a page to select the handheld and connect to it or disconnect from it. The </w:t>
-      </w:r>
-      <w:proofErr w:type="spellStart"/>
-      <w:r>
-        <w:t>MvvmLight</w:t>
-      </w:r>
-      <w:proofErr w:type="spellEnd"/>
-      <w:r>
-        <w:t xml:space="preserve"> framework requires a class that implements </w:t>
-      </w:r>
-      <w:proofErr w:type="spellStart"/>
-      <w:r>
+        <w:t xml:space="preserve">Mobile apps can have multiple pages. Plugins can also add their own pages, for example the Tsl.Core will add a page to select the handheld and connect to it or disconnect from it. The MvvmLight framework requires a class that implements INavigationService to handle the navigation between pages. Tsl.Core contains such implementation and injects it as a dependency. </w:t>
+      </w:r>
+    </w:p>
+    <w:p/>
+    <w:p>
+      <w:r>
+        <w:t xml:space="preserve">The main project should </w:t>
+      </w:r>
+      <w:r>
+        <w:t>specify the main page</w:t>
+      </w:r>
+      <w:r>
+        <w:t xml:space="preserve"> and ask each plugin to register any pages they have. This is needless to say best done in constructor, so the above constructor is refactored to do just that (myappPage is the default main page created automatically by Xamarin Studio):</w:t>
+      </w:r>
+    </w:p>
+    <w:p/>
+    <w:p>
+      <w:pPr>
+        <w:pStyle w:val="HTMLPreformatted"/>
+        <w:shd w:val="clear" w:color="auto" w:fill="000000"/>
+        <w:spacing w:line="360" w:lineRule="atLeast"/>
+        <w:rPr>
+          <w:rFonts w:ascii="Consolas" w:hAnsi="Consolas"/>
+          <w:color w:val="F8F8F8"/>
+          <w:sz w:val="22"/>
+          <w:szCs w:val="22"/>
+        </w:rPr>
+      </w:pPr>
+      <w:r>
+        <w:rPr>
+          <w:rFonts w:ascii="Consolas" w:hAnsi="Consolas"/>
+          <w:color w:val="F8F8F8"/>
+          <w:sz w:val="22"/>
+          <w:szCs w:val="22"/>
+        </w:rPr>
+        <w:t xml:space="preserve">public </w:t>
+      </w:r>
+      <w:r>
+        <w:rPr>
+          <w:rFonts w:ascii="Consolas" w:hAnsi="Consolas"/>
+          <w:color w:val="89BDFF"/>
+          <w:sz w:val="22"/>
+          <w:szCs w:val="22"/>
+        </w:rPr>
+        <w:t>App</w:t>
+      </w:r>
+      <w:r>
+        <w:rPr>
+          <w:rFonts w:ascii="Consolas" w:hAnsi="Consolas"/>
+          <w:color w:val="F8F8F8"/>
+          <w:sz w:val="22"/>
+          <w:szCs w:val="22"/>
+        </w:rPr>
+        <w:t>()</w:t>
+      </w:r>
+    </w:p>
+    <w:p>
+      <w:pPr>
+        <w:pStyle w:val="HTMLPreformatted"/>
+        <w:shd w:val="clear" w:color="auto" w:fill="000000"/>
+        <w:spacing w:line="360" w:lineRule="atLeast"/>
+        <w:rPr>
+          <w:rFonts w:ascii="Consolas" w:hAnsi="Consolas"/>
+          <w:color w:val="F8F8F8"/>
+          <w:sz w:val="22"/>
+          <w:szCs w:val="22"/>
+        </w:rPr>
+      </w:pPr>
+      <w:r>
+        <w:rPr>
+          <w:rFonts w:ascii="Consolas" w:hAnsi="Consolas"/>
+          <w:color w:val="F8F8F8"/>
+          <w:sz w:val="22"/>
+          <w:szCs w:val="22"/>
+        </w:rPr>
+        <w:t xml:space="preserve">        {</w:t>
+      </w:r>
+    </w:p>
+    <w:p>
+      <w:pPr>
+        <w:pStyle w:val="HTMLPreformatted"/>
+        <w:shd w:val="clear" w:color="auto" w:fill="000000"/>
+        <w:spacing w:line="360" w:lineRule="atLeast"/>
+        <w:rPr>
+          <w:rFonts w:ascii="Consolas" w:hAnsi="Consolas"/>
+          <w:color w:val="F8F8F8"/>
+          <w:sz w:val="22"/>
+          <w:szCs w:val="22"/>
+        </w:rPr>
+      </w:pPr>
+      <w:r>
+        <w:rPr>
+          <w:rFonts w:ascii="Consolas" w:hAnsi="Consolas"/>
+          <w:color w:val="F8F8F8"/>
+          <w:sz w:val="22"/>
+          <w:szCs w:val="22"/>
+        </w:rPr>
+        <w:t xml:space="preserve">            InitializeComponent();</w:t>
+      </w:r>
+    </w:p>
+    <w:p>
+      <w:pPr>
+        <w:pStyle w:val="HTMLPreformatted"/>
+        <w:shd w:val="clear" w:color="auto" w:fill="000000"/>
+        <w:spacing w:line="360" w:lineRule="atLeast"/>
+        <w:rPr>
+          <w:rFonts w:ascii="Consolas" w:hAnsi="Consolas"/>
+          <w:color w:val="F8F8F8"/>
+          <w:sz w:val="22"/>
+          <w:szCs w:val="22"/>
+        </w:rPr>
+      </w:pPr>
+      <w:r>
+        <w:rPr>
+          <w:rFonts w:ascii="Consolas" w:hAnsi="Consolas"/>
+          <w:color w:val="F8F8F8"/>
+          <w:sz w:val="22"/>
+          <w:szCs w:val="22"/>
+        </w:rPr>
+        <w:t xml:space="preserve">            RegisterDependencies();</w:t>
+      </w:r>
+    </w:p>
+    <w:p>
+      <w:pPr>
+        <w:pStyle w:val="HTMLPreformatted"/>
+        <w:shd w:val="clear" w:color="auto" w:fill="000000"/>
+        <w:spacing w:line="360" w:lineRule="atLeast"/>
+        <w:rPr>
+          <w:rFonts w:ascii="Consolas" w:hAnsi="Consolas"/>
+          <w:color w:val="F8F8F8"/>
+          <w:sz w:val="22"/>
+          <w:szCs w:val="22"/>
+        </w:rPr>
+      </w:pPr>
+      <w:r>
+        <w:rPr>
+          <w:rFonts w:ascii="Consolas" w:hAnsi="Consolas"/>
+          <w:color w:val="F8F8F8"/>
+          <w:sz w:val="22"/>
+          <w:szCs w:val="22"/>
+        </w:rPr>
+        <w:t xml:space="preserve">            MainPage = RegisterPages(new NavigationPage(new myappPage()));</w:t>
+      </w:r>
+    </w:p>
+    <w:p>
+      <w:pPr>
+        <w:pStyle w:val="HTMLPreformatted"/>
+        <w:shd w:val="clear" w:color="auto" w:fill="000000"/>
+        <w:spacing w:line="360" w:lineRule="atLeast"/>
+        <w:rPr>
+          <w:rFonts w:ascii="Consolas" w:hAnsi="Consolas"/>
+          <w:color w:val="F8F8F8"/>
+          <w:sz w:val="22"/>
+          <w:szCs w:val="22"/>
+        </w:rPr>
+      </w:pPr>
+      <w:r>
+        <w:rPr>
+          <w:rFonts w:ascii="Consolas" w:hAnsi="Consolas"/>
+          <w:color w:val="F8F8F8"/>
+          <w:sz w:val="22"/>
+          <w:szCs w:val="22"/>
+        </w:rPr>
+        <w:t xml:space="preserve">        }</w:t>
+      </w:r>
+    </w:p>
+    <w:p>
+      <w:pPr>
+        <w:pStyle w:val="HTMLPreformatted"/>
+        <w:shd w:val="clear" w:color="auto" w:fill="000000"/>
+        <w:spacing w:line="360" w:lineRule="atLeast"/>
+        <w:rPr>
+          <w:rFonts w:ascii="Consolas" w:hAnsi="Consolas"/>
+          <w:color w:val="F8F8F8"/>
+          <w:sz w:val="22"/>
+          <w:szCs w:val="22"/>
+        </w:rPr>
+      </w:pPr>
+      <w:r>
+        <w:rPr>
+          <w:rFonts w:ascii="Consolas" w:hAnsi="Consolas"/>
+          <w:color w:val="F8F8F8"/>
+          <w:sz w:val="22"/>
+          <w:szCs w:val="22"/>
+        </w:rPr>
+        <w:t xml:space="preserve">Page </w:t>
+      </w:r>
+      <w:r>
+        <w:rPr>
+          <w:rFonts w:ascii="Consolas" w:hAnsi="Consolas"/>
+          <w:color w:val="89BDFF"/>
+          <w:sz w:val="22"/>
+          <w:szCs w:val="22"/>
+        </w:rPr>
+        <w:t>RegisterPages</w:t>
+      </w:r>
+      <w:r>
+        <w:rPr>
+          <w:rFonts w:ascii="Consolas" w:hAnsi="Consolas"/>
+          <w:color w:val="F8F8F8"/>
+          <w:sz w:val="22"/>
+          <w:szCs w:val="22"/>
+        </w:rPr>
+        <w:t>(NavigationPage navigationPage)</w:t>
+      </w:r>
+    </w:p>
+    <w:p>
+      <w:pPr>
+        <w:pStyle w:val="HTMLPreformatted"/>
+        <w:shd w:val="clear" w:color="auto" w:fill="000000"/>
+        <w:spacing w:line="360" w:lineRule="atLeast"/>
+        <w:rPr>
+          <w:rFonts w:ascii="Consolas" w:hAnsi="Consolas"/>
+          <w:color w:val="F8F8F8"/>
+          <w:sz w:val="22"/>
+          <w:szCs w:val="22"/>
+        </w:rPr>
+      </w:pPr>
+      <w:r>
+        <w:rPr>
+          <w:rFonts w:ascii="Consolas" w:hAnsi="Consolas"/>
+          <w:color w:val="F8F8F8"/>
+          <w:sz w:val="22"/>
+          <w:szCs w:val="22"/>
+        </w:rPr>
+        <w:t xml:space="preserve">        {</w:t>
+      </w:r>
+    </w:p>
+    <w:p>
+      <w:pPr>
+        <w:pStyle w:val="HTMLPreformatted"/>
+        <w:shd w:val="clear" w:color="auto" w:fill="000000"/>
+        <w:spacing w:line="360" w:lineRule="atLeast"/>
+        <w:rPr>
+          <w:rFonts w:ascii="Consolas" w:hAnsi="Consolas"/>
+          <w:color w:val="F8F8F8"/>
+          <w:sz w:val="22"/>
+          <w:szCs w:val="22"/>
+        </w:rPr>
+      </w:pPr>
+      <w:r>
+        <w:rPr>
+          <w:rFonts w:ascii="Consolas" w:hAnsi="Consolas"/>
+          <w:color w:val="F8F8F8"/>
+          <w:sz w:val="22"/>
+          <w:szCs w:val="22"/>
+        </w:rPr>
+        <w:t xml:space="preserve">     </w:t>
+      </w:r>
+      <w:r>
+        <w:rPr>
+          <w:rFonts w:ascii="Consolas" w:hAnsi="Consolas"/>
+          <w:color w:val="F8F8F8"/>
+          <w:sz w:val="22"/>
+          <w:szCs w:val="22"/>
+        </w:rPr>
+        <w:tab/>
+        <w:t xml:space="preserve">    var navigation = ViewModelLocator</w:t>
+      </w:r>
+    </w:p>
+    <w:p>
+      <w:pPr>
+        <w:pStyle w:val="HTMLPreformatted"/>
+        <w:shd w:val="clear" w:color="auto" w:fill="000000"/>
+        <w:spacing w:line="360" w:lineRule="atLeast"/>
+        <w:rPr>
+          <w:rFonts w:ascii="Consolas" w:hAnsi="Consolas"/>
+          <w:color w:val="F8F8F8"/>
+          <w:sz w:val="22"/>
+          <w:szCs w:val="22"/>
+        </w:rPr>
+      </w:pPr>
+      <w:r>
+        <w:rPr>
+          <w:rFonts w:ascii="Consolas" w:hAnsi="Consolas"/>
+          <w:color w:val="F8F8F8"/>
+          <w:sz w:val="22"/>
+          <w:szCs w:val="22"/>
+        </w:rPr>
+        <w:t xml:space="preserve">                                 </w:t>
+      </w:r>
+      <w:r>
+        <w:rPr>
+          <w:rFonts w:ascii="Consolas" w:hAnsi="Consolas"/>
+          <w:color w:val="3E87E3"/>
+          <w:sz w:val="22"/>
+          <w:szCs w:val="22"/>
+        </w:rPr>
+        <w:t>.GetDependency</w:t>
+      </w:r>
+      <w:r>
+        <w:rPr>
+          <w:rFonts w:ascii="Consolas" w:hAnsi="Consolas"/>
+          <w:color w:val="F8F8F8"/>
+          <w:sz w:val="22"/>
+          <w:szCs w:val="22"/>
+        </w:rPr>
+        <w:t>&lt;INavigationManager&gt;();</w:t>
+      </w:r>
+    </w:p>
+    <w:p>
+      <w:pPr>
+        <w:pStyle w:val="HTMLPreformatted"/>
+        <w:shd w:val="clear" w:color="auto" w:fill="000000"/>
+        <w:spacing w:line="360" w:lineRule="atLeast"/>
+        <w:rPr>
+          <w:rFonts w:ascii="Consolas" w:hAnsi="Consolas"/>
+          <w:color w:val="F8F8F8"/>
+          <w:sz w:val="22"/>
+          <w:szCs w:val="22"/>
+        </w:rPr>
+      </w:pPr>
+      <w:r>
+        <w:rPr>
+          <w:rFonts w:ascii="Consolas" w:hAnsi="Consolas"/>
+          <w:color w:val="F8F8F8"/>
+          <w:sz w:val="22"/>
+          <w:szCs w:val="22"/>
+        </w:rPr>
+        <w:t xml:space="preserve">            navigation.</w:t>
+      </w:r>
+      <w:r>
+        <w:rPr>
+          <w:rFonts w:ascii="Consolas" w:hAnsi="Consolas"/>
+          <w:color w:val="DAD085"/>
+          <w:sz w:val="22"/>
+          <w:szCs w:val="22"/>
+        </w:rPr>
+        <w:t>SetMain</w:t>
+      </w:r>
+      <w:r>
+        <w:rPr>
+          <w:rFonts w:ascii="Consolas" w:hAnsi="Consolas"/>
+          <w:color w:val="F8F8F8"/>
+          <w:sz w:val="22"/>
+          <w:szCs w:val="22"/>
+        </w:rPr>
+        <w:t>(navigationPage);</w:t>
+      </w:r>
+    </w:p>
+    <w:p>
+      <w:pPr>
+        <w:pStyle w:val="HTMLPreformatted"/>
+        <w:shd w:val="clear" w:color="auto" w:fill="000000"/>
+        <w:spacing w:line="360" w:lineRule="atLeast"/>
+        <w:rPr>
+          <w:rFonts w:ascii="Consolas" w:hAnsi="Consolas"/>
+          <w:color w:val="F8F8F8"/>
+          <w:sz w:val="22"/>
+          <w:szCs w:val="22"/>
+        </w:rPr>
+      </w:pPr>
+      <w:r>
+        <w:rPr>
+          <w:rFonts w:ascii="Consolas" w:hAnsi="Consolas"/>
+          <w:color w:val="F8F8F8"/>
+          <w:sz w:val="22"/>
+          <w:szCs w:val="22"/>
+        </w:rPr>
+        <w:t xml:space="preserve">            ViewModelLocator.</w:t>
+      </w:r>
+      <w:r>
+        <w:rPr>
+          <w:rFonts w:ascii="Consolas" w:hAnsi="Consolas"/>
+          <w:color w:val="DAD085"/>
+          <w:sz w:val="22"/>
+          <w:szCs w:val="22"/>
+        </w:rPr>
+        <w:t>RegisterPages</w:t>
+      </w:r>
+      <w:r>
+        <w:rPr>
+          <w:rFonts w:ascii="Consolas" w:hAnsi="Consolas"/>
+          <w:color w:val="F8F8F8"/>
+          <w:sz w:val="22"/>
+          <w:szCs w:val="22"/>
+        </w:rPr>
+        <w:t>(navigation);</w:t>
+      </w:r>
+    </w:p>
+    <w:p>
+      <w:pPr>
+        <w:pStyle w:val="HTMLPreformatted"/>
+        <w:shd w:val="clear" w:color="auto" w:fill="000000"/>
+        <w:spacing w:line="360" w:lineRule="atLeast"/>
+        <w:rPr>
+          <w:rFonts w:ascii="Consolas" w:hAnsi="Consolas"/>
+          <w:color w:val="F8F8F8"/>
+          <w:sz w:val="22"/>
+          <w:szCs w:val="22"/>
+        </w:rPr>
+      </w:pPr>
+      <w:r>
+        <w:rPr>
+          <w:rFonts w:ascii="Consolas" w:hAnsi="Consolas"/>
+          <w:color w:val="F8F8F8"/>
+          <w:sz w:val="22"/>
+          <w:szCs w:val="22"/>
+        </w:rPr>
+        <w:t xml:space="preserve">            return navigationPage;</w:t>
+      </w:r>
+    </w:p>
+    <w:p>
+      <w:pPr>
+        <w:pStyle w:val="HTMLPreformatted"/>
+        <w:shd w:val="clear" w:color="auto" w:fill="000000"/>
+        <w:spacing w:line="360" w:lineRule="atLeast"/>
+        <w:rPr>
+          <w:rFonts w:ascii="Consolas" w:hAnsi="Consolas"/>
+          <w:color w:val="F8F8F8"/>
+          <w:sz w:val="22"/>
+          <w:szCs w:val="22"/>
+        </w:rPr>
+      </w:pPr>
+      <w:r>
+        <w:rPr>
+          <w:rFonts w:ascii="Consolas" w:hAnsi="Consolas"/>
+          <w:color w:val="F8F8F8"/>
+          <w:sz w:val="22"/>
+          <w:szCs w:val="22"/>
+        </w:rPr>
+        <w:t xml:space="preserve">        }</w:t>
+      </w:r>
+    </w:p>
+    <w:p/>
+    <w:p>
+      <w:pPr>
+        <w:pStyle w:val="Heading2"/>
+      </w:pPr>
+      <w:r>
+        <w:t>Components of a Xamarin Page</w:t>
+      </w:r>
+    </w:p>
+    <w:p>
+      <w:r>
+        <w:t>This document only discusses the xaml pages in Xamarin. Xaml pages consist of the following components:</w:t>
+      </w:r>
+    </w:p>
+    <w:p>
+      <w:pPr>
+        <w:pStyle w:val="ListParagraph"/>
+        <w:numPr>
+          <w:ilvl w:val="0"/>
+          <w:numId w:val="6"/>
+        </w:numPr>
+      </w:pPr>
+      <w:r>
+        <w:t>Xaml file, which is an XML file that defines the layout of the page</w:t>
+      </w:r>
+    </w:p>
+    <w:p>
+      <w:pPr>
+        <w:pStyle w:val="ListParagraph"/>
+        <w:numPr>
+          <w:ilvl w:val="0"/>
+          <w:numId w:val="6"/>
+        </w:numPr>
+      </w:pPr>
+      <w:r>
+        <w:t>Xaml.cs file, which is a C# file that connects the layout to a ViewModel.</w:t>
+      </w:r>
+    </w:p>
+    <w:p>
+      <w:pPr>
+        <w:pStyle w:val="ListParagraph"/>
+        <w:numPr>
+          <w:ilvl w:val="0"/>
+          <w:numId w:val="6"/>
+        </w:numPr>
+      </w:pPr>
+      <w:r>
+        <w:t>ViewModel file, which is a C# file that controls the UI logic of the view and the data for the view</w:t>
+      </w:r>
+    </w:p>
+    <w:p>
+      <w:pPr>
+        <w:pStyle w:val="ListParagraph"/>
+        <w:numPr>
+          <w:ilvl w:val="0"/>
+          <w:numId w:val="6"/>
+        </w:numPr>
+      </w:pPr>
+      <w:r>
+        <w:t>Model file, which is a C# data structure that defines the reference data for the page.</w:t>
+      </w:r>
+    </w:p>
+    <w:p>
+      <w:r>
+        <w:t>The page may also use services, providers, other models, etc. as needed by the functionality it implements.</w:t>
+      </w:r>
+    </w:p>
+    <w:p/>
+    <w:p>
+      <w:pPr>
+        <w:pStyle w:val="Heading3"/>
+      </w:pPr>
+      <w:r>
+        <w:t>Xamarin xaml file:</w:t>
+      </w:r>
+    </w:p>
+    <w:p/>
+    <w:p>
+      <w:r>
+        <w:t>This XML file defines the layout of the page. There are multiple types of layout, the simplest being the ContentPage. There is quite a few types of pages, explaining all of them is out of the scope of this document, but more information can be found in the link below:</w:t>
+      </w:r>
+    </w:p>
+    <w:p>
+      <w:hyperlink r:id="rId15" w:history="1">
+        <w:r>
+          <w:rPr>
+            <w:rStyle w:val="Hyperlink"/>
+          </w:rPr>
+          <w:t>https://developer.xamarin.com/samples/xamarin-forms/Navigation/</w:t>
+        </w:r>
+      </w:hyperlink>
+    </w:p>
+    <w:p/>
+    <w:p>
+      <w:r>
+        <w:t>When myapp was first created, Xamarin automatically placed a myappPage.xaml file in the main project. This is a ContentPage and looks like following:</w:t>
+      </w:r>
+    </w:p>
+    <w:p/>
+    <w:p>
+      <w:pPr>
+        <w:pStyle w:val="HTMLPreformatted"/>
+        <w:shd w:val="clear" w:color="auto" w:fill="000000"/>
+        <w:spacing w:line="360" w:lineRule="atLeast"/>
+        <w:rPr>
+          <w:rFonts w:ascii="Consolas" w:hAnsi="Consolas"/>
+          <w:color w:val="F8F8F8"/>
+          <w:sz w:val="22"/>
+          <w:szCs w:val="22"/>
+        </w:rPr>
+      </w:pPr>
+      <w:r>
+        <w:rPr>
+          <w:rFonts w:ascii="Consolas" w:hAnsi="Consolas"/>
+          <w:color w:val="89BDFF"/>
+          <w:sz w:val="22"/>
+          <w:szCs w:val="22"/>
+        </w:rPr>
+        <w:t>&lt;?xml version=</w:t>
+      </w:r>
+      <w:r>
+        <w:rPr>
+          <w:rFonts w:ascii="Consolas" w:hAnsi="Consolas"/>
+          <w:color w:val="65B042"/>
+          <w:sz w:val="22"/>
+          <w:szCs w:val="22"/>
+        </w:rPr>
+        <w:t>"1.0"</w:t>
+      </w:r>
+      <w:r>
+        <w:rPr>
+          <w:rFonts w:ascii="Consolas" w:hAnsi="Consolas"/>
+          <w:color w:val="89BDFF"/>
+          <w:sz w:val="22"/>
+          <w:szCs w:val="22"/>
+        </w:rPr>
+        <w:t xml:space="preserve"> encoding=</w:t>
+      </w:r>
+      <w:r>
+        <w:rPr>
+          <w:rFonts w:ascii="Consolas" w:hAnsi="Consolas"/>
+          <w:color w:val="65B042"/>
+          <w:sz w:val="22"/>
+          <w:szCs w:val="22"/>
+        </w:rPr>
+        <w:t>"utf-8"</w:t>
+      </w:r>
+      <w:r>
+        <w:rPr>
+          <w:rFonts w:ascii="Consolas" w:hAnsi="Consolas"/>
+          <w:color w:val="89BDFF"/>
+          <w:sz w:val="22"/>
+          <w:szCs w:val="22"/>
+        </w:rPr>
+        <w:t>?&gt;</w:t>
+      </w:r>
+    </w:p>
+    <w:p>
+      <w:pPr>
+        <w:pStyle w:val="HTMLPreformatted"/>
+        <w:shd w:val="clear" w:color="auto" w:fill="000000"/>
+        <w:spacing w:line="360" w:lineRule="atLeast"/>
+        <w:rPr>
+          <w:rFonts w:ascii="Consolas" w:hAnsi="Consolas"/>
+          <w:color w:val="89BDFF"/>
+          <w:sz w:val="22"/>
+          <w:szCs w:val="22"/>
+        </w:rPr>
+      </w:pPr>
+      <w:r>
+        <w:rPr>
+          <w:rFonts w:ascii="Consolas" w:hAnsi="Consolas"/>
+          <w:color w:val="89BDFF"/>
+          <w:sz w:val="22"/>
+          <w:szCs w:val="22"/>
+        </w:rPr>
+        <w:t>&lt;ContentPage xmlns=</w:t>
+      </w:r>
+      <w:r>
+        <w:rPr>
+          <w:rFonts w:ascii="Consolas" w:hAnsi="Consolas"/>
+          <w:color w:val="65B042"/>
+          <w:sz w:val="22"/>
+          <w:szCs w:val="22"/>
+        </w:rPr>
+        <w:t>"http://xamarin.com/schemas/2014/forms"</w:t>
+      </w:r>
+      <w:r>
+        <w:rPr>
+          <w:rFonts w:ascii="Consolas" w:hAnsi="Consolas"/>
+          <w:color w:val="89BDFF"/>
+          <w:sz w:val="22"/>
+          <w:szCs w:val="22"/>
+        </w:rPr>
+        <w:t xml:space="preserve"> </w:t>
+      </w:r>
+    </w:p>
+    <w:p>
+      <w:pPr>
+        <w:pStyle w:val="HTMLPreformatted"/>
+        <w:shd w:val="clear" w:color="auto" w:fill="000000"/>
+        <w:spacing w:line="360" w:lineRule="atLeast"/>
+        <w:rPr>
+          <w:rFonts w:ascii="Consolas" w:hAnsi="Consolas"/>
+          <w:color w:val="89BDFF"/>
+          <w:sz w:val="22"/>
+          <w:szCs w:val="22"/>
+        </w:rPr>
+      </w:pPr>
+      <w:r>
+        <w:rPr>
+          <w:rFonts w:ascii="Consolas" w:hAnsi="Consolas"/>
+          <w:color w:val="89BDFF"/>
+          <w:sz w:val="22"/>
+          <w:szCs w:val="22"/>
+        </w:rPr>
+        <w:tab/>
+      </w:r>
+      <w:r>
+        <w:rPr>
+          <w:rFonts w:ascii="Consolas" w:hAnsi="Consolas"/>
+          <w:color w:val="89BDFF"/>
+          <w:sz w:val="22"/>
+          <w:szCs w:val="22"/>
+        </w:rPr>
+        <w:t>xmlns:x=</w:t>
+      </w:r>
+      <w:r>
+        <w:rPr>
+          <w:rFonts w:ascii="Consolas" w:hAnsi="Consolas"/>
+          <w:color w:val="65B042"/>
+          <w:sz w:val="22"/>
+          <w:szCs w:val="22"/>
+        </w:rPr>
+        <w:t>"http://schemas.microsoft.com/winfx/2009/xaml"</w:t>
+      </w:r>
+      <w:r>
+        <w:rPr>
+          <w:rFonts w:ascii="Consolas" w:hAnsi="Consolas"/>
+          <w:color w:val="89BDFF"/>
+          <w:sz w:val="22"/>
+          <w:szCs w:val="22"/>
+        </w:rPr>
+        <w:t xml:space="preserve"> </w:t>
+      </w:r>
+    </w:p>
+    <w:p>
+      <w:pPr>
+        <w:pStyle w:val="HTMLPreformatted"/>
+        <w:shd w:val="clear" w:color="auto" w:fill="000000"/>
+        <w:spacing w:line="360" w:lineRule="atLeast"/>
+        <w:rPr>
+          <w:rFonts w:ascii="Consolas" w:hAnsi="Consolas"/>
+          <w:color w:val="F8F8F8"/>
+          <w:sz w:val="22"/>
+          <w:szCs w:val="22"/>
+        </w:rPr>
+      </w:pPr>
+      <w:r>
+        <w:rPr>
+          <w:rFonts w:ascii="Consolas" w:hAnsi="Consolas"/>
+          <w:color w:val="89BDFF"/>
+          <w:sz w:val="22"/>
+          <w:szCs w:val="22"/>
+        </w:rPr>
+        <w:tab/>
+      </w:r>
+      <w:r>
+        <w:rPr>
+          <w:rFonts w:ascii="Consolas" w:hAnsi="Consolas"/>
+          <w:color w:val="89BDFF"/>
+          <w:sz w:val="22"/>
+          <w:szCs w:val="22"/>
+        </w:rPr>
+        <w:t>xmlns:local=</w:t>
+      </w:r>
+      <w:r>
+        <w:rPr>
+          <w:rFonts w:ascii="Consolas" w:hAnsi="Consolas"/>
+          <w:color w:val="65B042"/>
+          <w:sz w:val="22"/>
+          <w:szCs w:val="22"/>
+        </w:rPr>
+        <w:t>"clr-namespace:myapp"</w:t>
+      </w:r>
+      <w:r>
+        <w:rPr>
+          <w:rFonts w:ascii="Consolas" w:hAnsi="Consolas"/>
+          <w:color w:val="89BDFF"/>
+          <w:sz w:val="22"/>
+          <w:szCs w:val="22"/>
+        </w:rPr>
+        <w:t xml:space="preserve"> x:Class=</w:t>
+      </w:r>
+      <w:r>
+        <w:rPr>
+          <w:rFonts w:ascii="Consolas" w:hAnsi="Consolas"/>
+          <w:color w:val="65B042"/>
+          <w:sz w:val="22"/>
+          <w:szCs w:val="22"/>
+        </w:rPr>
+        <w:t>"myapp.myappPage"</w:t>
+      </w:r>
+      <w:r>
+        <w:rPr>
+          <w:rFonts w:ascii="Consolas" w:hAnsi="Consolas"/>
+          <w:color w:val="89BDFF"/>
+          <w:sz w:val="22"/>
+          <w:szCs w:val="22"/>
+        </w:rPr>
+        <w:t>&gt;</w:t>
+      </w:r>
+    </w:p>
+    <w:p>
+      <w:pPr>
+        <w:pStyle w:val="HTMLPreformatted"/>
+        <w:shd w:val="clear" w:color="auto" w:fill="000000"/>
+        <w:spacing w:line="360" w:lineRule="atLeast"/>
+        <w:rPr>
+          <w:rFonts w:ascii="Consolas" w:hAnsi="Consolas"/>
+          <w:color w:val="65B042"/>
+          <w:sz w:val="22"/>
+          <w:szCs w:val="22"/>
+        </w:rPr>
+      </w:pPr>
+      <w:r>
+        <w:rPr>
+          <w:rFonts w:ascii="Consolas" w:hAnsi="Consolas"/>
+          <w:color w:val="F8F8F8"/>
+          <w:sz w:val="22"/>
+          <w:szCs w:val="22"/>
+        </w:rPr>
+        <w:t xml:space="preserve">    </w:t>
+      </w:r>
+      <w:r>
+        <w:rPr>
+          <w:rFonts w:ascii="Consolas" w:hAnsi="Consolas"/>
+          <w:color w:val="E0C589"/>
+          <w:sz w:val="22"/>
+          <w:szCs w:val="22"/>
+        </w:rPr>
+        <w:t>&lt;Label Text=</w:t>
+      </w:r>
+      <w:r>
+        <w:rPr>
+          <w:rFonts w:ascii="Consolas" w:hAnsi="Consolas"/>
+          <w:color w:val="65B042"/>
+          <w:sz w:val="22"/>
+          <w:szCs w:val="22"/>
+        </w:rPr>
+        <w:t>"Welcome to Xamarin Forms!"</w:t>
+      </w:r>
+    </w:p>
+    <w:p>
+      <w:pPr>
+        <w:pStyle w:val="HTMLPreformatted"/>
+        <w:shd w:val="clear" w:color="auto" w:fill="000000"/>
+        <w:spacing w:line="360" w:lineRule="atLeast"/>
+        <w:rPr>
+          <w:rFonts w:ascii="Consolas" w:hAnsi="Consolas"/>
+          <w:color w:val="F8F8F8"/>
+          <w:sz w:val="22"/>
+          <w:szCs w:val="22"/>
+        </w:rPr>
+      </w:pPr>
+      <w:r>
+        <w:rPr>
+          <w:rFonts w:ascii="Consolas" w:hAnsi="Consolas"/>
+          <w:color w:val="65B042"/>
+          <w:sz w:val="22"/>
+          <w:szCs w:val="22"/>
+        </w:rPr>
+        <w:tab/>
+      </w:r>
+      <w:r>
+        <w:rPr>
+          <w:rFonts w:ascii="Consolas" w:hAnsi="Consolas"/>
+          <w:color w:val="65B042"/>
+          <w:sz w:val="22"/>
+          <w:szCs w:val="22"/>
+        </w:rPr>
+        <w:tab/>
+      </w:r>
+      <w:r>
+        <w:rPr>
+          <w:rFonts w:ascii="Consolas" w:hAnsi="Consolas"/>
+          <w:color w:val="E0C589"/>
+          <w:sz w:val="22"/>
+          <w:szCs w:val="22"/>
+        </w:rPr>
+        <w:t xml:space="preserve"> VerticalOptions=</w:t>
+      </w:r>
+      <w:r>
+        <w:rPr>
+          <w:rFonts w:ascii="Consolas" w:hAnsi="Consolas"/>
+          <w:color w:val="65B042"/>
+          <w:sz w:val="22"/>
+          <w:szCs w:val="22"/>
+        </w:rPr>
+        <w:t>"Center"</w:t>
+      </w:r>
+      <w:r>
+        <w:rPr>
+          <w:rFonts w:ascii="Consolas" w:hAnsi="Consolas"/>
+          <w:color w:val="E0C589"/>
+          <w:sz w:val="22"/>
+          <w:szCs w:val="22"/>
+        </w:rPr>
+        <w:t xml:space="preserve"> HorizontalOptions=</w:t>
+      </w:r>
+      <w:r>
+        <w:rPr>
+          <w:rFonts w:ascii="Consolas" w:hAnsi="Consolas"/>
+          <w:color w:val="65B042"/>
+          <w:sz w:val="22"/>
+          <w:szCs w:val="22"/>
+        </w:rPr>
+        <w:t>"Center"</w:t>
+      </w:r>
+      <w:r>
+        <w:rPr>
+          <w:rFonts w:ascii="Consolas" w:hAnsi="Consolas"/>
+          <w:color w:val="E0C589"/>
+          <w:sz w:val="22"/>
+          <w:szCs w:val="22"/>
+        </w:rPr>
+        <w:t xml:space="preserve"> /&gt;</w:t>
+      </w:r>
+    </w:p>
+    <w:p>
+      <w:pPr>
+        <w:pStyle w:val="HTMLPreformatted"/>
+        <w:shd w:val="clear" w:color="auto" w:fill="000000"/>
+        <w:spacing w:line="360" w:lineRule="atLeast"/>
+        <w:rPr>
+          <w:rFonts w:ascii="Consolas" w:hAnsi="Consolas"/>
+          <w:color w:val="F8F8F8"/>
+          <w:sz w:val="22"/>
+          <w:szCs w:val="22"/>
+        </w:rPr>
+      </w:pPr>
+      <w:r>
+        <w:rPr>
+          <w:rFonts w:ascii="Consolas" w:hAnsi="Consolas"/>
+          <w:color w:val="89BDFF"/>
+          <w:sz w:val="22"/>
+          <w:szCs w:val="22"/>
+        </w:rPr>
+        <w:t>&lt;/ContentPage&gt;</w:t>
+      </w:r>
+    </w:p>
+    <w:p>
+      <w:pPr>
+        <w:rPr>
+          <w:rFonts w:eastAsia="Times New Roman"/>
+        </w:rPr>
+      </w:pPr>
+    </w:p>
+    <w:p>
+      <w:r>
+        <w:t>We will add a new file to the main project:</w:t>
+      </w:r>
+    </w:p>
+    <w:p>
+      <w:r>
+        <w:drawing>
+          <wp:inline distT="0" distB="0" distL="0" distR="0" wp14:anchorId="73BA1590" wp14:editId="4B00BD6F">
+            <wp:extent cx="3366135" cy="2018239"/>
+            <wp:effectExtent l="0" t="0" r="12065" b="0"/>
+            <wp:docPr id="2" name="Picture 2"/>
+            <wp:cNvGraphicFramePr>
+              <a:graphicFrameLocks xmlns:a="http://schemas.openxmlformats.org/drawingml/2006/main" noChangeAspect="1"/>
+            </wp:cNvGraphicFramePr>
+            <a:graphic xmlns:a="http://schemas.openxmlformats.org/drawingml/2006/main">
+              <a:graphicData uri="http://schemas.openxmlformats.org/drawingml/2006/picture">
+                <pic:pic xmlns:pic="http://schemas.openxmlformats.org/drawingml/2006/picture">
+                  <pic:nvPicPr>
+                    <pic:cNvPr id="1" name=""/>
+                    <pic:cNvPicPr/>
+                  </pic:nvPicPr>
+                  <pic:blipFill>
+                    <a:blip r:embed="rId16"/>
+                    <a:stretch>
+                      <a:fillRect/>
+                    </a:stretch>
+                  </pic:blipFill>
+                  <pic:spPr>
+                    <a:xfrm>
+                      <a:off x="0" y="0"/>
+                      <a:ext cx="3371524" cy="2021470"/>
+                    </a:xfrm>
+                    <a:prstGeom prst="rect">
+                      <a:avLst/>
+                    </a:prstGeom>
+                  </pic:spPr>
+                </pic:pic>
+              </a:graphicData>
+            </a:graphic>
+          </wp:inline>
+        </w:drawing>
+      </w:r>
+    </w:p>
+    <w:p/>
+    <w:p>
+      <w:r>
+        <w:t>And specify that to be a ContentPage Xaml under the name MainPage:</w:t>
+      </w:r>
+    </w:p>
+    <w:p>
+      <w:r>
+        <w:drawing>
+          <wp:inline distT="0" distB="0" distL="0" distR="0" wp14:anchorId="06E052D9" wp14:editId="1540191A">
+            <wp:extent cx="3366135" cy="2562002"/>
+            <wp:effectExtent l="0" t="0" r="12065" b="3810"/>
+            <wp:docPr id="10" name="Picture 10"/>
+            <wp:cNvGraphicFramePr>
+              <a:graphicFrameLocks xmlns:a="http://schemas.openxmlformats.org/drawingml/2006/main" noChangeAspect="1"/>
+            </wp:cNvGraphicFramePr>
+            <a:graphic xmlns:a="http://schemas.openxmlformats.org/drawingml/2006/main">
+              <a:graphicData uri="http://schemas.openxmlformats.org/drawingml/2006/picture">
+                <pic:pic xmlns:pic="http://schemas.openxmlformats.org/drawingml/2006/picture">
+                  <pic:nvPicPr>
+                    <pic:cNvPr id="1" name=""/>
+                    <pic:cNvPicPr/>
+                  </pic:nvPicPr>
+                  <pic:blipFill>
+                    <a:blip r:embed="rId17"/>
+                    <a:stretch>
+                      <a:fillRect/>
+                    </a:stretch>
+                  </pic:blipFill>
+                  <pic:spPr>
+                    <a:xfrm>
+                      <a:off x="0" y="0"/>
+                      <a:ext cx="3388564" cy="2579073"/>
+                    </a:xfrm>
+                    <a:prstGeom prst="rect">
+                      <a:avLst/>
+                    </a:prstGeom>
+                  </pic:spPr>
+                </pic:pic>
+              </a:graphicData>
+            </a:graphic>
+          </wp:inline>
+        </w:drawing>
+      </w:r>
+    </w:p>
+    <w:p/>
+    <w:p>
+      <w:r>
+        <w:t>This will add two files to the main project: MainPage.xaml and MainPage.xaml.cs. Now, we will refactor App.xaml.cs to use this page as the main page:</w:t>
+      </w:r>
+    </w:p>
+    <w:p/>
+    <w:p>
+      <w:pPr>
+        <w:pStyle w:val="HTMLPreformatted"/>
+        <w:shd w:val="clear" w:color="auto" w:fill="000000"/>
+        <w:spacing w:line="360" w:lineRule="atLeast"/>
+        <w:rPr>
+          <w:rFonts w:ascii="Consolas" w:hAnsi="Consolas"/>
+          <w:color w:val="F8F8F8"/>
+          <w:sz w:val="22"/>
+          <w:szCs w:val="22"/>
+        </w:rPr>
+      </w:pPr>
+      <w:r>
+        <w:rPr>
+          <w:rFonts w:ascii="Consolas" w:hAnsi="Consolas"/>
+          <w:color w:val="F8F8F8"/>
+          <w:sz w:val="22"/>
+          <w:szCs w:val="22"/>
+        </w:rPr>
+        <w:t xml:space="preserve">     </w:t>
+      </w:r>
+      <w:r>
+        <w:rPr>
+          <w:rFonts w:ascii="Consolas" w:hAnsi="Consolas"/>
+          <w:color w:val="E28964"/>
+          <w:sz w:val="22"/>
+          <w:szCs w:val="22"/>
+        </w:rPr>
+        <w:t>public</w:t>
+      </w:r>
+      <w:r>
+        <w:rPr>
+          <w:rFonts w:ascii="Consolas" w:hAnsi="Consolas"/>
+          <w:color w:val="F8F8F8"/>
+          <w:sz w:val="22"/>
+          <w:szCs w:val="22"/>
+        </w:rPr>
+        <w:t xml:space="preserve"> App()</w:t>
+      </w:r>
+    </w:p>
+    <w:p>
+      <w:pPr>
+        <w:pStyle w:val="HTMLPreformatted"/>
+        <w:shd w:val="clear" w:color="auto" w:fill="000000"/>
+        <w:spacing w:line="360" w:lineRule="atLeast"/>
+        <w:rPr>
+          <w:rFonts w:ascii="Consolas" w:hAnsi="Consolas"/>
+          <w:color w:val="F8F8F8"/>
+          <w:sz w:val="22"/>
+          <w:szCs w:val="22"/>
+        </w:rPr>
+      </w:pPr>
+      <w:r>
+        <w:rPr>
+          <w:rFonts w:ascii="Consolas" w:hAnsi="Consolas"/>
+          <w:color w:val="F8F8F8"/>
+          <w:sz w:val="22"/>
+          <w:szCs w:val="22"/>
+        </w:rPr>
+        <w:t xml:space="preserve">        {</w:t>
+      </w:r>
+    </w:p>
+    <w:p>
+      <w:pPr>
+        <w:pStyle w:val="HTMLPreformatted"/>
+        <w:shd w:val="clear" w:color="auto" w:fill="000000"/>
+        <w:spacing w:line="360" w:lineRule="atLeast"/>
+        <w:rPr>
+          <w:rFonts w:ascii="Consolas" w:hAnsi="Consolas"/>
+          <w:color w:val="F8F8F8"/>
+          <w:sz w:val="22"/>
+          <w:szCs w:val="22"/>
+        </w:rPr>
+      </w:pPr>
+      <w:r>
+        <w:rPr>
+          <w:rFonts w:ascii="Consolas" w:hAnsi="Consolas"/>
+          <w:color w:val="F8F8F8"/>
+          <w:sz w:val="22"/>
+          <w:szCs w:val="22"/>
+        </w:rPr>
+        <w:t xml:space="preserve">            InitializeComponent();</w:t>
+      </w:r>
+    </w:p>
+    <w:p>
+      <w:pPr>
+        <w:pStyle w:val="HTMLPreformatted"/>
+        <w:shd w:val="clear" w:color="auto" w:fill="000000"/>
+        <w:spacing w:line="360" w:lineRule="atLeast"/>
+        <w:rPr>
+          <w:rFonts w:ascii="Consolas" w:hAnsi="Consolas"/>
+          <w:color w:val="F8F8F8"/>
+          <w:sz w:val="22"/>
+          <w:szCs w:val="22"/>
+        </w:rPr>
+      </w:pPr>
+      <w:r>
+        <w:rPr>
+          <w:rFonts w:ascii="Consolas" w:hAnsi="Consolas"/>
+          <w:color w:val="F8F8F8"/>
+          <w:sz w:val="22"/>
+          <w:szCs w:val="22"/>
+        </w:rPr>
+        <w:t xml:space="preserve">            RegisterDependencies();</w:t>
+      </w:r>
+    </w:p>
+    <w:p>
+      <w:pPr>
+        <w:pStyle w:val="HTMLPreformatted"/>
+        <w:shd w:val="clear" w:color="auto" w:fill="000000"/>
+        <w:spacing w:line="360" w:lineRule="atLeast"/>
+        <w:rPr>
+          <w:rFonts w:ascii="Consolas" w:hAnsi="Consolas"/>
+          <w:color w:val="F8F8F8"/>
+          <w:sz w:val="22"/>
+          <w:szCs w:val="22"/>
+        </w:rPr>
+      </w:pPr>
+      <w:r>
+        <w:rPr>
+          <w:rFonts w:ascii="Consolas" w:hAnsi="Consolas"/>
+          <w:color w:val="F8F8F8"/>
+          <w:sz w:val="22"/>
+          <w:szCs w:val="22"/>
+        </w:rPr>
+        <w:t xml:space="preserve">            MainPage </w:t>
+      </w:r>
+      <w:r>
+        <w:rPr>
+          <w:rFonts w:ascii="Consolas" w:hAnsi="Consolas"/>
+          <w:color w:val="E28964"/>
+          <w:sz w:val="22"/>
+          <w:szCs w:val="22"/>
+        </w:rPr>
+        <w:t>=</w:t>
+      </w:r>
+      <w:r>
+        <w:rPr>
+          <w:rFonts w:ascii="Consolas" w:hAnsi="Consolas"/>
+          <w:color w:val="F8F8F8"/>
+          <w:sz w:val="22"/>
+          <w:szCs w:val="22"/>
+        </w:rPr>
+        <w:t xml:space="preserve"> RegisterPages(</w:t>
+      </w:r>
+      <w:r>
+        <w:rPr>
+          <w:rFonts w:ascii="Consolas" w:hAnsi="Consolas"/>
+          <w:color w:val="E28964"/>
+          <w:sz w:val="22"/>
+          <w:szCs w:val="22"/>
+        </w:rPr>
+        <w:t>new</w:t>
+      </w:r>
+      <w:r>
+        <w:rPr>
+          <w:rFonts w:ascii="Consolas" w:hAnsi="Consolas"/>
+          <w:color w:val="F8F8F8"/>
+          <w:sz w:val="22"/>
+          <w:szCs w:val="22"/>
+        </w:rPr>
+        <w:t xml:space="preserve"> NavigationPage(</w:t>
+      </w:r>
+      <w:r>
+        <w:rPr>
+          <w:rFonts w:ascii="Consolas" w:hAnsi="Consolas"/>
+          <w:color w:val="E28964"/>
+          <w:sz w:val="22"/>
+          <w:szCs w:val="22"/>
+        </w:rPr>
+        <w:t>new</w:t>
+      </w:r>
+      <w:r>
+        <w:rPr>
+          <w:rFonts w:ascii="Consolas" w:hAnsi="Consolas"/>
+          <w:color w:val="F8F8F8"/>
+          <w:sz w:val="22"/>
+          <w:szCs w:val="22"/>
+        </w:rPr>
+        <w:t xml:space="preserve"> MainPage()));</w:t>
+      </w:r>
+    </w:p>
+    <w:p>
+      <w:pPr>
+        <w:pStyle w:val="HTMLPreformatted"/>
+        <w:shd w:val="clear" w:color="auto" w:fill="000000"/>
+        <w:spacing w:line="360" w:lineRule="atLeast"/>
+        <w:rPr>
+          <w:rFonts w:ascii="Consolas" w:hAnsi="Consolas"/>
+          <w:color w:val="F8F8F8"/>
+          <w:sz w:val="22"/>
+          <w:szCs w:val="22"/>
+        </w:rPr>
+      </w:pPr>
+      <w:r>
+        <w:rPr>
+          <w:rFonts w:ascii="Consolas" w:hAnsi="Consolas"/>
+          <w:color w:val="F8F8F8"/>
+          <w:sz w:val="22"/>
+          <w:szCs w:val="22"/>
+        </w:rPr>
+        <w:tab/>
+        <w:t>}</w:t>
+      </w:r>
+    </w:p>
+    <w:p>
+      <w:pPr>
+        <w:pStyle w:val="HTMLPreformatted"/>
+        <w:shd w:val="clear" w:color="auto" w:fill="000000"/>
+        <w:spacing w:line="360" w:lineRule="atLeast"/>
+        <w:rPr>
+          <w:rFonts w:ascii="Consolas" w:hAnsi="Consolas"/>
+          <w:color w:val="F8F8F8"/>
+          <w:sz w:val="22"/>
+          <w:szCs w:val="22"/>
+        </w:rPr>
+      </w:pPr>
+      <w:r>
+        <w:rPr>
+          <w:rFonts w:ascii="Consolas" w:hAnsi="Consolas"/>
+          <w:color w:val="F8F8F8"/>
+          <w:sz w:val="22"/>
+          <w:szCs w:val="22"/>
+        </w:rPr>
+        <w:t xml:space="preserve">    </w:t>
+      </w:r>
+    </w:p>
+    <w:p/>
+    <w:p>
+      <w:r>
+        <w:t>the myappPage.xaml and myappPage.xaml.cs files are no longer needed, so let’s go ahead and delete them.</w:t>
+      </w:r>
+    </w:p>
+    <w:p/>
+    <w:p/>
+    <w:p>
+      <w:r>
+        <w:t>Editing The MainPage.xaml, it is just another empty ContentPage element:</w:t>
+      </w:r>
+    </w:p>
+    <w:p>
+      <w:pPr>
+        <w:pStyle w:val="HTMLPreformatted"/>
+        <w:shd w:val="clear" w:color="auto" w:fill="000000"/>
+        <w:spacing w:line="360" w:lineRule="atLeast"/>
+        <w:rPr>
+          <w:rFonts w:ascii="Consolas" w:hAnsi="Consolas"/>
+          <w:color w:val="89BDFF"/>
+          <w:sz w:val="19"/>
+          <w:szCs w:val="19"/>
+        </w:rPr>
+      </w:pPr>
+      <w:r>
+        <w:rPr>
+          <w:rFonts w:ascii="Consolas" w:hAnsi="Consolas"/>
+          <w:color w:val="89BDFF"/>
+          <w:sz w:val="19"/>
+          <w:szCs w:val="19"/>
+        </w:rPr>
+        <w:t>&lt;ContentPage xmlns=</w:t>
+      </w:r>
+      <w:r>
+        <w:rPr>
+          <w:rFonts w:ascii="Consolas" w:hAnsi="Consolas"/>
+          <w:color w:val="65B042"/>
+          <w:sz w:val="19"/>
+          <w:szCs w:val="19"/>
+        </w:rPr>
+        <w:t>"http://xamarin.com/schemas/2014/forms"</w:t>
+      </w:r>
+      <w:r>
+        <w:rPr>
+          <w:rFonts w:ascii="Consolas" w:hAnsi="Consolas"/>
+          <w:color w:val="89BDFF"/>
+          <w:sz w:val="19"/>
+          <w:szCs w:val="19"/>
+        </w:rPr>
+        <w:t xml:space="preserve"> </w:t>
+      </w:r>
+    </w:p>
+    <w:p>
+      <w:pPr>
+        <w:pStyle w:val="HTMLPreformatted"/>
+        <w:shd w:val="clear" w:color="auto" w:fill="000000"/>
+        <w:spacing w:line="360" w:lineRule="atLeast"/>
+        <w:rPr>
+          <w:rFonts w:ascii="Consolas" w:hAnsi="Consolas"/>
+          <w:color w:val="89BDFF"/>
+          <w:sz w:val="19"/>
+          <w:szCs w:val="19"/>
+        </w:rPr>
+      </w:pPr>
+      <w:r>
+        <w:rPr>
+          <w:rFonts w:ascii="Consolas" w:hAnsi="Consolas"/>
+          <w:color w:val="89BDFF"/>
+          <w:sz w:val="19"/>
+          <w:szCs w:val="19"/>
+        </w:rPr>
+        <w:t xml:space="preserve">           xmlns:x=</w:t>
+      </w:r>
+      <w:r>
+        <w:rPr>
+          <w:rFonts w:ascii="Consolas" w:hAnsi="Consolas"/>
+          <w:color w:val="65B042"/>
+          <w:sz w:val="19"/>
+          <w:szCs w:val="19"/>
+        </w:rPr>
+        <w:t>"http://schemas.microsoft.com/winfx/2009/xaml"</w:t>
+      </w:r>
+      <w:r>
+        <w:rPr>
+          <w:rFonts w:ascii="Consolas" w:hAnsi="Consolas"/>
+          <w:color w:val="89BDFF"/>
+          <w:sz w:val="19"/>
+          <w:szCs w:val="19"/>
+        </w:rPr>
+        <w:t xml:space="preserve"> </w:t>
+      </w:r>
+    </w:p>
+    <w:p>
+      <w:pPr>
+        <w:pStyle w:val="HTMLPreformatted"/>
+        <w:shd w:val="clear" w:color="auto" w:fill="000000"/>
+        <w:spacing w:line="360" w:lineRule="atLeast"/>
+        <w:rPr>
+          <w:rFonts w:ascii="Consolas" w:hAnsi="Consolas"/>
+          <w:color w:val="F8F8F8"/>
+          <w:sz w:val="19"/>
+          <w:szCs w:val="19"/>
+        </w:rPr>
+      </w:pPr>
+      <w:r>
+        <w:rPr>
+          <w:rFonts w:ascii="Consolas" w:hAnsi="Consolas"/>
+          <w:color w:val="89BDFF"/>
+          <w:sz w:val="19"/>
+          <w:szCs w:val="19"/>
+        </w:rPr>
+        <w:t xml:space="preserve">           x:Class=</w:t>
+      </w:r>
+      <w:r>
+        <w:rPr>
+          <w:rFonts w:ascii="Consolas" w:hAnsi="Consolas"/>
+          <w:color w:val="65B042"/>
+          <w:sz w:val="19"/>
+          <w:szCs w:val="19"/>
+        </w:rPr>
+        <w:t>"myapp.MainPage"</w:t>
+      </w:r>
+      <w:r>
+        <w:rPr>
+          <w:rFonts w:ascii="Consolas" w:hAnsi="Consolas"/>
+          <w:color w:val="89BDFF"/>
+          <w:sz w:val="19"/>
+          <w:szCs w:val="19"/>
+        </w:rPr>
+        <w:t>&gt;</w:t>
+      </w:r>
+    </w:p>
+    <w:p>
+      <w:pPr>
+        <w:pStyle w:val="HTMLPreformatted"/>
+        <w:shd w:val="clear" w:color="auto" w:fill="000000"/>
+        <w:spacing w:line="360" w:lineRule="atLeast"/>
+        <w:rPr>
+          <w:rFonts w:ascii="Consolas" w:hAnsi="Consolas"/>
+          <w:color w:val="F8F8F8"/>
+          <w:sz w:val="19"/>
+          <w:szCs w:val="19"/>
+        </w:rPr>
+      </w:pPr>
+      <w:r>
+        <w:rPr>
+          <w:rFonts w:ascii="Consolas" w:hAnsi="Consolas"/>
+          <w:color w:val="F8F8F8"/>
+          <w:sz w:val="19"/>
+          <w:szCs w:val="19"/>
+        </w:rPr>
+        <w:t xml:space="preserve">    </w:t>
+      </w:r>
+      <w:r>
+        <w:rPr>
+          <w:rFonts w:ascii="Consolas" w:hAnsi="Consolas"/>
+          <w:color w:val="89BDFF"/>
+          <w:sz w:val="19"/>
+          <w:szCs w:val="19"/>
+        </w:rPr>
+        <w:t>&lt;ContentPage.Content&gt;</w:t>
+      </w:r>
+    </w:p>
+    <w:p>
+      <w:pPr>
+        <w:pStyle w:val="HTMLPreformatted"/>
+        <w:shd w:val="clear" w:color="auto" w:fill="000000"/>
+        <w:spacing w:line="360" w:lineRule="atLeast"/>
+        <w:rPr>
+          <w:rFonts w:ascii="Consolas" w:hAnsi="Consolas"/>
+          <w:color w:val="F8F8F8"/>
+          <w:sz w:val="19"/>
+          <w:szCs w:val="19"/>
+        </w:rPr>
+      </w:pPr>
+      <w:r>
+        <w:rPr>
+          <w:rFonts w:ascii="Consolas" w:hAnsi="Consolas"/>
+          <w:color w:val="F8F8F8"/>
+          <w:sz w:val="19"/>
+          <w:szCs w:val="19"/>
+        </w:rPr>
+        <w:t xml:space="preserve">    </w:t>
+      </w:r>
+      <w:r>
+        <w:rPr>
+          <w:rFonts w:ascii="Consolas" w:hAnsi="Consolas"/>
+          <w:color w:val="89BDFF"/>
+          <w:sz w:val="19"/>
+          <w:szCs w:val="19"/>
+        </w:rPr>
+        <w:t>&lt;/ContentPage.Content&gt;</w:t>
+      </w:r>
+    </w:p>
+    <w:p>
+      <w:pPr>
+        <w:pStyle w:val="HTMLPreformatted"/>
+        <w:shd w:val="clear" w:color="auto" w:fill="000000"/>
+        <w:spacing w:line="360" w:lineRule="atLeast"/>
+        <w:rPr>
+          <w:rFonts w:ascii="Consolas" w:hAnsi="Consolas"/>
+          <w:color w:val="F8F8F8"/>
+          <w:sz w:val="19"/>
+          <w:szCs w:val="19"/>
+        </w:rPr>
+      </w:pPr>
+      <w:r>
+        <w:rPr>
+          <w:rFonts w:ascii="Consolas" w:hAnsi="Consolas"/>
+          <w:color w:val="89BDFF"/>
+          <w:sz w:val="19"/>
+          <w:szCs w:val="19"/>
+        </w:rPr>
+        <w:t>&lt;/ContentPage&gt;</w:t>
+      </w:r>
+    </w:p>
+    <w:p>
+      <w:pPr>
+        <w:pStyle w:val="HTMLPreformatted"/>
+        <w:shd w:val="clear" w:color="auto" w:fill="000000"/>
+        <w:spacing w:line="360" w:lineRule="atLeast"/>
+        <w:rPr>
+          <w:rFonts w:ascii="Consolas" w:hAnsi="Consolas"/>
+          <w:color w:val="F8F8F8"/>
+          <w:sz w:val="19"/>
+          <w:szCs w:val="19"/>
+        </w:rPr>
+      </w:pPr>
+    </w:p>
+    <w:p>
+      <w:pPr>
+        <w:rPr>
+          <w:rFonts w:eastAsia="Times New Roman"/>
+        </w:rPr>
+      </w:pPr>
+    </w:p>
+    <w:p>
+      <w:r>
+        <w:t>Notice the x:Class=”myapp.MainPage” attribute. This is how the XML file knows which class is associated with it. Let’s now add a button to navigate to the Connect Page for selection of the handheld.</w:t>
+      </w:r>
+    </w:p>
+    <w:p>
+      <w:pPr>
+        <w:pStyle w:val="HTMLPreformatted"/>
+        <w:shd w:val="clear" w:color="auto" w:fill="000000"/>
+        <w:spacing w:line="360" w:lineRule="atLeast"/>
+        <w:rPr>
+          <w:rFonts w:ascii="Consolas" w:hAnsi="Consolas"/>
+          <w:color w:val="F8F8F8"/>
+          <w:sz w:val="22"/>
+          <w:szCs w:val="22"/>
+        </w:rPr>
+      </w:pPr>
+      <w:r>
+        <w:rPr>
+          <w:rFonts w:ascii="Consolas" w:hAnsi="Consolas"/>
+          <w:color w:val="89BDFF"/>
+          <w:sz w:val="22"/>
+          <w:szCs w:val="22"/>
+        </w:rPr>
+        <w:t>&lt;?xml version=</w:t>
+      </w:r>
+      <w:r>
+        <w:rPr>
+          <w:rFonts w:ascii="Consolas" w:hAnsi="Consolas"/>
+          <w:color w:val="65B042"/>
+          <w:sz w:val="22"/>
+          <w:szCs w:val="22"/>
+        </w:rPr>
+        <w:t>"1.0"</w:t>
+      </w:r>
+      <w:r>
+        <w:rPr>
+          <w:rFonts w:ascii="Consolas" w:hAnsi="Consolas"/>
+          <w:color w:val="89BDFF"/>
+          <w:sz w:val="22"/>
+          <w:szCs w:val="22"/>
+        </w:rPr>
+        <w:t xml:space="preserve"> encoding=</w:t>
+      </w:r>
+      <w:r>
+        <w:rPr>
+          <w:rFonts w:ascii="Consolas" w:hAnsi="Consolas"/>
+          <w:color w:val="65B042"/>
+          <w:sz w:val="22"/>
+          <w:szCs w:val="22"/>
+        </w:rPr>
+        <w:t>"UTF-8"</w:t>
+      </w:r>
+      <w:r>
+        <w:rPr>
+          <w:rFonts w:ascii="Consolas" w:hAnsi="Consolas"/>
+          <w:color w:val="89BDFF"/>
+          <w:sz w:val="22"/>
+          <w:szCs w:val="22"/>
+        </w:rPr>
+        <w:t>?&gt;</w:t>
+      </w:r>
+    </w:p>
+    <w:p>
+      <w:pPr>
+        <w:pStyle w:val="HTMLPreformatted"/>
+        <w:shd w:val="clear" w:color="auto" w:fill="000000"/>
+        <w:spacing w:line="360" w:lineRule="atLeast"/>
+        <w:rPr>
+          <w:rFonts w:ascii="Consolas" w:hAnsi="Consolas"/>
+          <w:color w:val="89BDFF"/>
+          <w:sz w:val="22"/>
+          <w:szCs w:val="22"/>
+        </w:rPr>
+      </w:pPr>
+      <w:r>
+        <w:rPr>
+          <w:rFonts w:ascii="Consolas" w:hAnsi="Consolas"/>
+          <w:color w:val="89BDFF"/>
+          <w:sz w:val="22"/>
+          <w:szCs w:val="22"/>
+        </w:rPr>
+        <w:t>&lt;ContentPage xmlns=</w:t>
+      </w:r>
+      <w:r>
+        <w:rPr>
+          <w:rFonts w:ascii="Consolas" w:hAnsi="Consolas"/>
+          <w:color w:val="65B042"/>
+          <w:sz w:val="22"/>
+          <w:szCs w:val="22"/>
+        </w:rPr>
+        <w:t>"http://xamarin.com/schemas/2014/forms"</w:t>
+      </w:r>
+      <w:r>
+        <w:rPr>
+          <w:rFonts w:ascii="Consolas" w:hAnsi="Consolas"/>
+          <w:color w:val="89BDFF"/>
+          <w:sz w:val="22"/>
+          <w:szCs w:val="22"/>
+        </w:rPr>
+        <w:t xml:space="preserve"> </w:t>
+      </w:r>
+    </w:p>
+    <w:p>
+      <w:pPr>
+        <w:pStyle w:val="HTMLPreformatted"/>
+        <w:shd w:val="clear" w:color="auto" w:fill="000000"/>
+        <w:spacing w:line="360" w:lineRule="atLeast"/>
+        <w:rPr>
+          <w:rFonts w:ascii="Consolas" w:hAnsi="Consolas"/>
+          <w:color w:val="89BDFF"/>
+          <w:sz w:val="22"/>
+          <w:szCs w:val="22"/>
+        </w:rPr>
+      </w:pPr>
+      <w:r>
+        <w:rPr>
+          <w:rFonts w:ascii="Consolas" w:hAnsi="Consolas"/>
+          <w:color w:val="89BDFF"/>
+          <w:sz w:val="22"/>
+          <w:szCs w:val="22"/>
+        </w:rPr>
+        <w:t xml:space="preserve">        xmlns:x=</w:t>
+      </w:r>
+      <w:r>
+        <w:rPr>
+          <w:rFonts w:ascii="Consolas" w:hAnsi="Consolas"/>
+          <w:color w:val="65B042"/>
+          <w:sz w:val="22"/>
+          <w:szCs w:val="22"/>
+        </w:rPr>
+        <w:t>"http://schemas.microsoft.com/winfx/2009/xaml"</w:t>
+      </w:r>
+      <w:r>
+        <w:rPr>
+          <w:rFonts w:ascii="Consolas" w:hAnsi="Consolas"/>
+          <w:color w:val="89BDFF"/>
+          <w:sz w:val="22"/>
+          <w:szCs w:val="22"/>
+        </w:rPr>
+        <w:t xml:space="preserve"> </w:t>
+      </w:r>
+    </w:p>
+    <w:p>
+      <w:pPr>
+        <w:pStyle w:val="HTMLPreformatted"/>
+        <w:shd w:val="clear" w:color="auto" w:fill="000000"/>
+        <w:spacing w:line="360" w:lineRule="atLeast"/>
+        <w:rPr>
+          <w:rFonts w:ascii="Consolas" w:hAnsi="Consolas"/>
+          <w:color w:val="F8F8F8"/>
+          <w:sz w:val="22"/>
+          <w:szCs w:val="22"/>
+        </w:rPr>
+      </w:pPr>
+      <w:r>
+        <w:rPr>
+          <w:rFonts w:ascii="Consolas" w:hAnsi="Consolas"/>
+          <w:color w:val="89BDFF"/>
+          <w:sz w:val="22"/>
+          <w:szCs w:val="22"/>
+        </w:rPr>
+        <w:t xml:space="preserve">        x:Class=</w:t>
+      </w:r>
+      <w:r>
+        <w:rPr>
+          <w:rFonts w:ascii="Consolas" w:hAnsi="Consolas"/>
+          <w:color w:val="65B042"/>
+          <w:sz w:val="22"/>
+          <w:szCs w:val="22"/>
+        </w:rPr>
+        <w:t>"myapp.MainPage"</w:t>
+      </w:r>
+      <w:r>
+        <w:rPr>
+          <w:rFonts w:ascii="Consolas" w:hAnsi="Consolas"/>
+          <w:color w:val="89BDFF"/>
+          <w:sz w:val="22"/>
+          <w:szCs w:val="22"/>
+        </w:rPr>
+        <w:t>&gt;</w:t>
+      </w:r>
+    </w:p>
+    <w:p>
+      <w:pPr>
+        <w:pStyle w:val="HTMLPreformatted"/>
+        <w:shd w:val="clear" w:color="auto" w:fill="000000"/>
+        <w:spacing w:line="360" w:lineRule="atLeast"/>
+        <w:rPr>
+          <w:rFonts w:ascii="Consolas" w:hAnsi="Consolas"/>
+          <w:color w:val="E0C589"/>
+          <w:sz w:val="22"/>
+          <w:szCs w:val="22"/>
+        </w:rPr>
+      </w:pPr>
+      <w:r>
+        <w:rPr>
+          <w:rFonts w:ascii="Consolas" w:hAnsi="Consolas"/>
+          <w:color w:val="F8F8F8"/>
+          <w:sz w:val="22"/>
+          <w:szCs w:val="22"/>
+        </w:rPr>
+        <w:t xml:space="preserve">    </w:t>
+      </w:r>
+      <w:r>
+        <w:rPr>
+          <w:rFonts w:ascii="Consolas" w:hAnsi="Consolas"/>
+          <w:color w:val="E0C589"/>
+          <w:sz w:val="22"/>
+          <w:szCs w:val="22"/>
+        </w:rPr>
+        <w:t>&lt;Button VerticalOptions=</w:t>
+      </w:r>
+      <w:r>
+        <w:rPr>
+          <w:rFonts w:ascii="Consolas" w:hAnsi="Consolas"/>
+          <w:color w:val="65B042"/>
+          <w:sz w:val="22"/>
+          <w:szCs w:val="22"/>
+        </w:rPr>
+        <w:t>"Center"</w:t>
+      </w:r>
+      <w:r>
+        <w:rPr>
+          <w:rFonts w:ascii="Consolas" w:hAnsi="Consolas"/>
+          <w:color w:val="E0C589"/>
+          <w:sz w:val="22"/>
+          <w:szCs w:val="22"/>
+        </w:rPr>
+        <w:t xml:space="preserve"> </w:t>
+      </w:r>
+    </w:p>
+    <w:p>
+      <w:pPr>
+        <w:pStyle w:val="HTMLPreformatted"/>
+        <w:shd w:val="clear" w:color="auto" w:fill="000000"/>
+        <w:spacing w:line="360" w:lineRule="atLeast"/>
+        <w:rPr>
+          <w:rFonts w:ascii="Consolas" w:hAnsi="Consolas"/>
+          <w:color w:val="E0C589"/>
+          <w:sz w:val="22"/>
+          <w:szCs w:val="22"/>
+        </w:rPr>
+      </w:pPr>
+      <w:r>
+        <w:rPr>
+          <w:rFonts w:ascii="Consolas" w:hAnsi="Consolas"/>
+          <w:color w:val="E0C589"/>
+          <w:sz w:val="22"/>
+          <w:szCs w:val="22"/>
+        </w:rPr>
+        <w:t xml:space="preserve">        HorizontalOptions=</w:t>
+      </w:r>
+      <w:r>
+        <w:rPr>
+          <w:rFonts w:ascii="Consolas" w:hAnsi="Consolas"/>
+          <w:color w:val="65B042"/>
+          <w:sz w:val="22"/>
+          <w:szCs w:val="22"/>
+        </w:rPr>
+        <w:t>"Center"</w:t>
+      </w:r>
+      <w:r>
+        <w:rPr>
+          <w:rFonts w:ascii="Consolas" w:hAnsi="Consolas"/>
+          <w:color w:val="E0C589"/>
+          <w:sz w:val="22"/>
+          <w:szCs w:val="22"/>
+        </w:rPr>
+        <w:t xml:space="preserve"> </w:t>
+      </w:r>
+    </w:p>
+    <w:p>
+      <w:pPr>
+        <w:pStyle w:val="HTMLPreformatted"/>
+        <w:shd w:val="clear" w:color="auto" w:fill="000000"/>
+        <w:spacing w:line="360" w:lineRule="atLeast"/>
+        <w:rPr>
+          <w:rFonts w:ascii="Consolas" w:hAnsi="Consolas"/>
+          <w:color w:val="F8F8F8"/>
+          <w:sz w:val="22"/>
+          <w:szCs w:val="22"/>
+        </w:rPr>
+      </w:pPr>
+      <w:r>
+        <w:rPr>
+          <w:rFonts w:ascii="Consolas" w:hAnsi="Consolas"/>
+          <w:color w:val="E0C589"/>
+          <w:sz w:val="22"/>
+          <w:szCs w:val="22"/>
+        </w:rPr>
+        <w:t xml:space="preserve">        Text=</w:t>
+      </w:r>
+      <w:r>
+        <w:rPr>
+          <w:rFonts w:ascii="Consolas" w:hAnsi="Consolas"/>
+          <w:color w:val="65B042"/>
+          <w:sz w:val="22"/>
+          <w:szCs w:val="22"/>
+        </w:rPr>
+        <w:t>"Select Reader"</w:t>
+      </w:r>
+      <w:r>
+        <w:rPr>
+          <w:rFonts w:ascii="Consolas" w:hAnsi="Consolas"/>
+          <w:color w:val="E0C589"/>
+          <w:sz w:val="22"/>
+          <w:szCs w:val="22"/>
+        </w:rPr>
+        <w:t>/&gt;</w:t>
+      </w:r>
+    </w:p>
+    <w:p>
+      <w:pPr>
+        <w:pStyle w:val="HTMLPreformatted"/>
+        <w:shd w:val="clear" w:color="auto" w:fill="000000"/>
+        <w:spacing w:line="360" w:lineRule="atLeast"/>
+        <w:rPr>
+          <w:rFonts w:ascii="Consolas" w:hAnsi="Consolas"/>
+          <w:color w:val="F8F8F8"/>
+          <w:sz w:val="22"/>
+          <w:szCs w:val="22"/>
+        </w:rPr>
+      </w:pPr>
+      <w:r>
+        <w:rPr>
+          <w:rFonts w:ascii="Consolas" w:hAnsi="Consolas"/>
+          <w:color w:val="89BDFF"/>
+          <w:sz w:val="22"/>
+          <w:szCs w:val="22"/>
+        </w:rPr>
+        <w:t>&lt;/ContentPage&gt;</w:t>
+      </w:r>
+    </w:p>
+    <w:p>
+      <w:pPr>
+        <w:rPr>
+          <w:rFonts w:eastAsia="Times New Roman"/>
+        </w:rPr>
+      </w:pPr>
+    </w:p>
+    <w:p/>
+    <w:p>
+      <w:r>
+        <w:t>It will look like this:</w:t>
+      </w:r>
+    </w:p>
+    <w:p>
+      <w:r>
+        <w:drawing>
+          <wp:inline distT="0" distB="0" distL="0" distR="0" wp14:anchorId="2119C362" wp14:editId="37E34672">
+            <wp:extent cx="1245522" cy="2203299"/>
+            <wp:effectExtent l="25400" t="25400" r="24765" b="32385"/>
+            <wp:docPr id="11" name="Picture 11"/>
+            <wp:cNvGraphicFramePr>
+              <a:graphicFrameLocks xmlns:a="http://schemas.openxmlformats.org/drawingml/2006/main" noChangeAspect="1"/>
+            </wp:cNvGraphicFramePr>
+            <a:graphic xmlns:a="http://schemas.openxmlformats.org/drawingml/2006/main">
+              <a:graphicData uri="http://schemas.openxmlformats.org/drawingml/2006/picture">
+                <pic:pic xmlns:pic="http://schemas.openxmlformats.org/drawingml/2006/picture">
+                  <pic:nvPicPr>
+                    <pic:cNvPr id="1" name=""/>
+                    <pic:cNvPicPr/>
+                  </pic:nvPicPr>
+                  <pic:blipFill>
+                    <a:blip r:embed="rId18"/>
+                    <a:stretch>
+                      <a:fillRect/>
+                    </a:stretch>
+                  </pic:blipFill>
+                  <pic:spPr>
+                    <a:xfrm>
+                      <a:off x="0" y="0"/>
+                      <a:ext cx="1267653" cy="2242448"/>
+                    </a:xfrm>
+                    <a:prstGeom prst="rect">
+                      <a:avLst/>
+                    </a:prstGeom>
+                    <a:ln>
+                      <a:solidFill>
+                        <a:schemeClr val="accent1"/>
+                      </a:solidFill>
+                    </a:ln>
+                  </pic:spPr>
+                </pic:pic>
+              </a:graphicData>
+            </a:graphic>
+          </wp:inline>
+        </w:drawing>
+      </w:r>
+    </w:p>
+    <w:p/>
+    <w:p>
+      <w:pPr>
+        <w:pStyle w:val="Heading3"/>
+      </w:pPr>
+      <w:r>
+        <w:t>Defining and injecting page ViewModel</w:t>
+      </w:r>
+    </w:p>
+    <w:p>
+      <w:r>
+        <w:t xml:space="preserve">The next step is to define behavior for the button. </w:t>
+      </w:r>
+      <w:r>
+        <w:t>For that to happen the page needs a ViewModel. We will create a folder for all ViewModels, and a C# class in it called MainViewModel.cs which extends the ViewModelBase.</w:t>
+      </w:r>
+      <w:r>
+        <w:t xml:space="preserve"> The NavigationService registered by the Tsl.Core project is injected in the constructor.</w:t>
+      </w:r>
+    </w:p>
+    <w:p/>
+    <w:p>
+      <w:r>
+        <w:t>To support a callback when the button is clicked, it has a</w:t>
+      </w:r>
+      <w:r>
+        <w:t>n</w:t>
+      </w:r>
+      <w:r>
+        <w:t xml:space="preserve"> </w:t>
+      </w:r>
+      <w:r>
+        <w:t>ICommand property that it initializes in the constructor to point to a method that will then navigate to the ConnectReader page registered earlier by the Tsl.Core project.</w:t>
+      </w:r>
+    </w:p>
+    <w:p/>
+    <w:p>
+      <w:pPr>
+        <w:rPr>
+          <w:rFonts w:ascii="Menlo" w:eastAsia="Times New Roman" w:hAnsi="Menlo" w:cs="Menlo"/>
+          <w:color w:val="222222"/>
+        </w:rPr>
+      </w:pPr>
+      <w:r>
+        <w:rPr>
+          <w:rFonts w:ascii="Menlo" w:eastAsia="Times New Roman" w:hAnsi="Menlo" w:cs="Menlo"/>
+          <w:color w:val="009695"/>
+        </w:rPr>
+        <w:t>public</w:t>
+      </w:r>
+      <w:r>
+        <w:rPr>
+          <w:rFonts w:ascii="Menlo" w:eastAsia="Times New Roman" w:hAnsi="Menlo" w:cs="Menlo"/>
+          <w:color w:val="222222"/>
+        </w:rPr>
+        <w:t> </w:t>
+      </w:r>
+      <w:r>
+        <w:rPr>
+          <w:rFonts w:ascii="Menlo" w:eastAsia="Times New Roman" w:hAnsi="Menlo" w:cs="Menlo"/>
+          <w:color w:val="009695"/>
+        </w:rPr>
+        <w:t>class</w:t>
+      </w:r>
+      <w:r>
+        <w:rPr>
+          <w:rFonts w:ascii="Menlo" w:eastAsia="Times New Roman" w:hAnsi="Menlo" w:cs="Menlo"/>
+          <w:color w:val="222222"/>
+        </w:rPr>
+        <w:t> </w:t>
+      </w:r>
+      <w:r>
+        <w:rPr>
+          <w:rFonts w:ascii="Menlo" w:eastAsia="Times New Roman" w:hAnsi="Menlo" w:cs="Menlo"/>
+          <w:color w:val="3364A4"/>
+        </w:rPr>
+        <w:t>MainViewModel</w:t>
+      </w:r>
+      <w:r>
+        <w:rPr>
+          <w:rFonts w:ascii="Menlo" w:eastAsia="Times New Roman" w:hAnsi="Menlo" w:cs="Menlo"/>
+          <w:color w:val="222222"/>
+        </w:rPr>
+        <w:t> :</w:t>
+      </w:r>
+      <w:r>
+        <w:rPr>
+          <w:rFonts w:ascii="Menlo" w:eastAsia="Times New Roman" w:hAnsi="Menlo" w:cs="Menlo"/>
+          <w:color w:val="3364A4"/>
+        </w:rPr>
+        <w:t>ViewModelBase</w:t>
+      </w:r>
+      <w:r>
+        <w:rPr>
+          <w:rFonts w:ascii="Menlo" w:eastAsia="Times New Roman" w:hAnsi="Menlo" w:cs="Menlo"/>
+        </w:rPr>
+        <w:br/>
+      </w:r>
+      <w:r>
+        <w:rPr>
+          <w:rFonts w:ascii="Menlo" w:eastAsia="Times New Roman" w:hAnsi="Menlo" w:cs="Menlo"/>
+          <w:color w:val="222222"/>
+        </w:rPr>
+        <w:t>    {</w:t>
+      </w:r>
+      <w:r>
+        <w:rPr>
+          <w:rFonts w:ascii="Menlo" w:eastAsia="Times New Roman" w:hAnsi="Menlo" w:cs="Menlo"/>
+        </w:rPr>
+        <w:br/>
+      </w:r>
+      <w:r>
+        <w:rPr>
+          <w:rFonts w:ascii="Menlo" w:eastAsia="Times New Roman" w:hAnsi="Menlo" w:cs="Menlo"/>
+          <w:color w:val="222222"/>
+        </w:rPr>
+        <w:t>        </w:t>
+      </w:r>
+      <w:r>
+        <w:rPr>
+          <w:rFonts w:ascii="Menlo" w:eastAsia="Times New Roman" w:hAnsi="Menlo" w:cs="Menlo"/>
+          <w:color w:val="009695"/>
+        </w:rPr>
+        <w:t>public</w:t>
+      </w:r>
+      <w:r>
+        <w:rPr>
+          <w:rFonts w:ascii="Menlo" w:eastAsia="Times New Roman" w:hAnsi="Menlo" w:cs="Menlo"/>
+          <w:color w:val="222222"/>
+        </w:rPr>
+        <w:t> </w:t>
+      </w:r>
+      <w:r>
+        <w:rPr>
+          <w:rFonts w:ascii="Menlo" w:eastAsia="Times New Roman" w:hAnsi="Menlo" w:cs="Menlo"/>
+          <w:color w:val="3364A4"/>
+        </w:rPr>
+        <w:t>ICommand</w:t>
+      </w:r>
+      <w:r>
+        <w:rPr>
+          <w:rFonts w:ascii="Menlo" w:eastAsia="Times New Roman" w:hAnsi="Menlo" w:cs="Menlo"/>
+          <w:color w:val="222222"/>
+        </w:rPr>
+        <w:t> ConnectCommand { </w:t>
+      </w:r>
+      <w:r>
+        <w:rPr>
+          <w:rFonts w:ascii="Menlo" w:eastAsia="Times New Roman" w:hAnsi="Menlo" w:cs="Menlo"/>
+          <w:color w:val="009695"/>
+        </w:rPr>
+        <w:t>get</w:t>
+      </w:r>
+      <w:r>
+        <w:rPr>
+          <w:rFonts w:ascii="Menlo" w:eastAsia="Times New Roman" w:hAnsi="Menlo" w:cs="Menlo"/>
+          <w:color w:val="222222"/>
+        </w:rPr>
+        <w:t>; </w:t>
+      </w:r>
+      <w:r>
+        <w:rPr>
+          <w:rFonts w:ascii="Menlo" w:eastAsia="Times New Roman" w:hAnsi="Menlo" w:cs="Menlo"/>
+          <w:color w:val="009695"/>
+        </w:rPr>
+        <w:t>private</w:t>
+      </w:r>
+      <w:r>
+        <w:rPr>
+          <w:rFonts w:ascii="Menlo" w:eastAsia="Times New Roman" w:hAnsi="Menlo" w:cs="Menlo"/>
+          <w:color w:val="222222"/>
+        </w:rPr>
+        <w:t> </w:t>
+      </w:r>
+      <w:r>
+        <w:rPr>
+          <w:rFonts w:ascii="Menlo" w:eastAsia="Times New Roman" w:hAnsi="Menlo" w:cs="Menlo"/>
+          <w:color w:val="009695"/>
+        </w:rPr>
+        <w:t>set</w:t>
+      </w:r>
+      <w:r>
+        <w:rPr>
+          <w:rFonts w:ascii="Menlo" w:eastAsia="Times New Roman" w:hAnsi="Menlo" w:cs="Menlo"/>
+          <w:color w:val="222222"/>
+        </w:rPr>
+        <w:t>;}</w:t>
+      </w:r>
+      <w:r>
+        <w:rPr>
+          <w:rFonts w:ascii="Menlo" w:eastAsia="Times New Roman" w:hAnsi="Menlo" w:cs="Menlo"/>
+        </w:rPr>
+        <w:br/>
+      </w:r>
+      <w:r>
+        <w:rPr>
+          <w:rFonts w:ascii="Menlo" w:eastAsia="Times New Roman" w:hAnsi="Menlo" w:cs="Menlo"/>
+          <w:color w:val="222222"/>
+        </w:rPr>
+        <w:t>        </w:t>
+      </w:r>
+      <w:r>
+        <w:rPr>
+          <w:rFonts w:ascii="Menlo" w:eastAsia="Times New Roman" w:hAnsi="Menlo" w:cs="Menlo"/>
+          <w:color w:val="3364A4"/>
+        </w:rPr>
         <w:t>INavigationService</w:t>
       </w:r>
-      <w:proofErr w:type="spellEnd"/>
-      <w:r>
-        <w:t xml:space="preserve"> to handle the navigation between pages. </w:t>
-      </w:r>
-      <w:proofErr w:type="spellStart"/>
-      <w:r>
-        <w:t>Tsl.Core</w:t>
-      </w:r>
-      <w:proofErr w:type="spellEnd"/>
-      <w:r>
-        <w:t xml:space="preserve"> contains such implementation and injects it as a dependency. </w:t>
+      <w:r>
+        <w:rPr>
+          <w:rFonts w:ascii="Menlo" w:eastAsia="Times New Roman" w:hAnsi="Menlo" w:cs="Menlo"/>
+          <w:color w:val="222222"/>
+        </w:rPr>
+        <w:t> navigator;</w:t>
+      </w:r>
+      <w:r>
+        <w:rPr>
+          <w:rFonts w:ascii="Menlo" w:eastAsia="Times New Roman" w:hAnsi="Menlo" w:cs="Menlo"/>
+        </w:rPr>
+        <w:br/>
+      </w:r>
+      <w:r>
+        <w:rPr>
+          <w:rFonts w:ascii="Menlo" w:eastAsia="Times New Roman" w:hAnsi="Menlo" w:cs="Menlo"/>
+        </w:rPr>
+        <w:br/>
+      </w:r>
+      <w:r>
+        <w:rPr>
+          <w:rFonts w:ascii="Menlo" w:eastAsia="Times New Roman" w:hAnsi="Menlo" w:cs="Menlo"/>
+          <w:color w:val="222222"/>
+        </w:rPr>
+        <w:t>        </w:t>
+      </w:r>
+      <w:r>
+        <w:rPr>
+          <w:rFonts w:ascii="Menlo" w:eastAsia="Times New Roman" w:hAnsi="Menlo" w:cs="Menlo"/>
+          <w:color w:val="009695"/>
+        </w:rPr>
+        <w:t>public</w:t>
+      </w:r>
+      <w:r>
+        <w:rPr>
+          <w:rFonts w:ascii="Menlo" w:eastAsia="Times New Roman" w:hAnsi="Menlo" w:cs="Menlo"/>
+          <w:color w:val="222222"/>
+        </w:rPr>
+        <w:t> MainViewModel(</w:t>
+      </w:r>
+      <w:r>
+        <w:rPr>
+          <w:rFonts w:ascii="Menlo" w:eastAsia="Times New Roman" w:hAnsi="Menlo" w:cs="Menlo"/>
+          <w:color w:val="3364A4"/>
+        </w:rPr>
+        <w:t>INavigationService</w:t>
+      </w:r>
+      <w:r>
+        <w:rPr>
+          <w:rFonts w:ascii="Menlo" w:eastAsia="Times New Roman" w:hAnsi="Menlo" w:cs="Menlo"/>
+          <w:color w:val="222222"/>
+        </w:rPr>
+        <w:t> navigator)</w:t>
+      </w:r>
+      <w:r>
+        <w:rPr>
+          <w:rFonts w:ascii="Menlo" w:eastAsia="Times New Roman" w:hAnsi="Menlo" w:cs="Menlo"/>
+        </w:rPr>
+        <w:br/>
+      </w:r>
+      <w:r>
+        <w:rPr>
+          <w:rFonts w:ascii="Menlo" w:eastAsia="Times New Roman" w:hAnsi="Menlo" w:cs="Menlo"/>
+          <w:color w:val="222222"/>
+        </w:rPr>
+        <w:t>        {</w:t>
+      </w:r>
+      <w:r>
+        <w:rPr>
+          <w:rFonts w:ascii="Menlo" w:eastAsia="Times New Roman" w:hAnsi="Menlo" w:cs="Menlo"/>
+        </w:rPr>
+        <w:br/>
+      </w:r>
+      <w:r>
+        <w:rPr>
+          <w:rFonts w:ascii="Menlo" w:eastAsia="Times New Roman" w:hAnsi="Menlo" w:cs="Menlo"/>
+          <w:color w:val="222222"/>
+        </w:rPr>
+        <w:t>            </w:t>
+      </w:r>
+      <w:r>
+        <w:rPr>
+          <w:rFonts w:ascii="Menlo" w:eastAsia="Times New Roman" w:hAnsi="Menlo" w:cs="Menlo"/>
+          <w:color w:val="009695"/>
+        </w:rPr>
+        <w:t>this</w:t>
+      </w:r>
+      <w:r>
+        <w:rPr>
+          <w:rFonts w:ascii="Menlo" w:eastAsia="Times New Roman" w:hAnsi="Menlo" w:cs="Menlo"/>
+          <w:color w:val="222222"/>
+        </w:rPr>
+        <w:t>.navigator = navigator;</w:t>
+      </w:r>
+      <w:r>
+        <w:rPr>
+          <w:rFonts w:ascii="Menlo" w:eastAsia="Times New Roman" w:hAnsi="Menlo" w:cs="Menlo"/>
+        </w:rPr>
+        <w:br/>
+      </w:r>
+      <w:r>
+        <w:rPr>
+          <w:rFonts w:ascii="Menlo" w:eastAsia="Times New Roman" w:hAnsi="Menlo" w:cs="Menlo"/>
+          <w:color w:val="222222"/>
+        </w:rPr>
+        <w:t>            ConnectCommand = </w:t>
+      </w:r>
+      <w:r>
+        <w:rPr>
+          <w:rFonts w:ascii="Menlo" w:eastAsia="Times New Roman" w:hAnsi="Menlo" w:cs="Menlo"/>
+          <w:color w:val="009695"/>
+        </w:rPr>
+        <w:t>new</w:t>
+      </w:r>
+      <w:r>
+        <w:rPr>
+          <w:rFonts w:ascii="Menlo" w:eastAsia="Times New Roman" w:hAnsi="Menlo" w:cs="Menlo"/>
+          <w:color w:val="222222"/>
+        </w:rPr>
+        <w:t> </w:t>
+      </w:r>
+      <w:r>
+        <w:rPr>
+          <w:rFonts w:ascii="Menlo" w:eastAsia="Times New Roman" w:hAnsi="Menlo" w:cs="Menlo"/>
+          <w:color w:val="3364A4"/>
+        </w:rPr>
+        <w:t>RelayCommand</w:t>
+      </w:r>
+      <w:r>
+        <w:rPr>
+          <w:rFonts w:ascii="Menlo" w:eastAsia="Times New Roman" w:hAnsi="Menlo" w:cs="Menlo"/>
+          <w:color w:val="222222"/>
+        </w:rPr>
+        <w:t>(ExecuteConnect);</w:t>
+      </w:r>
+      <w:r>
+        <w:rPr>
+          <w:rFonts w:ascii="Menlo" w:eastAsia="Times New Roman" w:hAnsi="Menlo" w:cs="Menlo"/>
+        </w:rPr>
+        <w:br/>
+      </w:r>
+      <w:r>
+        <w:rPr>
+          <w:rFonts w:ascii="Menlo" w:eastAsia="Times New Roman" w:hAnsi="Menlo" w:cs="Menlo"/>
+          <w:color w:val="222222"/>
+        </w:rPr>
+        <w:t>        }</w:t>
+      </w:r>
+      <w:r>
+        <w:rPr>
+          <w:rFonts w:ascii="Menlo" w:eastAsia="Times New Roman" w:hAnsi="Menlo" w:cs="Menlo"/>
+        </w:rPr>
+        <w:br/>
+      </w:r>
+      <w:r>
+        <w:rPr>
+          <w:rFonts w:ascii="Menlo" w:eastAsia="Times New Roman" w:hAnsi="Menlo" w:cs="Menlo"/>
+          <w:color w:val="222222"/>
+        </w:rPr>
+        <w:t>        </w:t>
+      </w:r>
+      <w:r>
+        <w:rPr>
+          <w:rFonts w:ascii="Menlo" w:eastAsia="Times New Roman" w:hAnsi="Menlo" w:cs="Menlo"/>
+          <w:color w:val="009695"/>
+        </w:rPr>
+        <w:t>public</w:t>
+      </w:r>
+      <w:r>
+        <w:rPr>
+          <w:rFonts w:ascii="Menlo" w:eastAsia="Times New Roman" w:hAnsi="Menlo" w:cs="Menlo"/>
+          <w:color w:val="222222"/>
+        </w:rPr>
+        <w:t> </w:t>
+      </w:r>
+      <w:r>
+        <w:rPr>
+          <w:rFonts w:ascii="Menlo" w:eastAsia="Times New Roman" w:hAnsi="Menlo" w:cs="Menlo"/>
+          <w:color w:val="009695"/>
+        </w:rPr>
+        <w:t>void</w:t>
+      </w:r>
+      <w:r>
+        <w:rPr>
+          <w:rFonts w:ascii="Menlo" w:eastAsia="Times New Roman" w:hAnsi="Menlo" w:cs="Menlo"/>
+          <w:color w:val="222222"/>
+        </w:rPr>
+        <w:t> ExecuteConnect()</w:t>
+      </w:r>
+      <w:r>
+        <w:rPr>
+          <w:rFonts w:ascii="Menlo" w:eastAsia="Times New Roman" w:hAnsi="Menlo" w:cs="Menlo"/>
+        </w:rPr>
+        <w:br/>
+      </w:r>
+      <w:r>
+        <w:rPr>
+          <w:rFonts w:ascii="Menlo" w:eastAsia="Times New Roman" w:hAnsi="Menlo" w:cs="Menlo"/>
+          <w:color w:val="222222"/>
+        </w:rPr>
+        <w:t>        {</w:t>
+      </w:r>
+      <w:r>
+        <w:rPr>
+          <w:rFonts w:ascii="Menlo" w:eastAsia="Times New Roman" w:hAnsi="Menlo" w:cs="Menlo"/>
+        </w:rPr>
+        <w:br/>
+      </w:r>
+      <w:r>
+        <w:rPr>
+          <w:rFonts w:ascii="Menlo" w:eastAsia="Times New Roman" w:hAnsi="Menlo" w:cs="Menlo"/>
+          <w:color w:val="222222"/>
+        </w:rPr>
+        <w:t>            navigator</w:t>
+      </w:r>
+    </w:p>
+    <w:p>
+      <w:pPr>
+        <w:ind w:left="1440" w:firstLine="720"/>
+        <w:rPr>
+          <w:rFonts w:ascii="Menlo" w:eastAsia="Times New Roman" w:hAnsi="Menlo" w:cs="Menlo"/>
+          <w:color w:val="222222"/>
+        </w:rPr>
+      </w:pPr>
+      <w:r>
+        <w:rPr>
+          <w:rFonts w:ascii="Menlo" w:eastAsia="Times New Roman" w:hAnsi="Menlo" w:cs="Menlo"/>
+          <w:color w:val="222222"/>
+        </w:rPr>
+        <w:t>.NavigateTo(</w:t>
+      </w:r>
+      <w:r>
+        <w:rPr>
+          <w:rFonts w:ascii="Menlo" w:eastAsia="Times New Roman" w:hAnsi="Menlo" w:cs="Menlo"/>
+          <w:color w:val="3364A4"/>
+        </w:rPr>
+        <w:t>ViewModelLocator</w:t>
+      </w:r>
+      <w:r>
+        <w:rPr>
+          <w:rFonts w:ascii="Menlo" w:eastAsia="Times New Roman" w:hAnsi="Menlo" w:cs="Menlo"/>
+          <w:color w:val="222222"/>
+        </w:rPr>
+        <w:t>.ConnectPageKey);</w:t>
+      </w:r>
+    </w:p>
+    <w:p>
+      <w:pPr>
+        <w:rPr>
+          <w:rFonts w:eastAsia="Times New Roman"/>
+        </w:rPr>
+      </w:pPr>
+      <w:r>
+        <w:rPr>
+          <w:rFonts w:ascii="Menlo" w:eastAsia="Times New Roman" w:hAnsi="Menlo" w:cs="Menlo"/>
+        </w:rPr>
+        <w:br/>
+      </w:r>
+      <w:r>
+        <w:rPr>
+          <w:rFonts w:ascii="Menlo" w:eastAsia="Times New Roman" w:hAnsi="Menlo" w:cs="Menlo"/>
+          <w:color w:val="222222"/>
+        </w:rPr>
+        <w:t>        }</w:t>
+      </w:r>
+      <w:r>
+        <w:rPr>
+          <w:rFonts w:ascii="Menlo" w:eastAsia="Times New Roman" w:hAnsi="Menlo" w:cs="Menlo"/>
+        </w:rPr>
+        <w:br/>
+      </w:r>
+      <w:r>
+        <w:rPr>
+          <w:rFonts w:ascii="Menlo" w:eastAsia="Times New Roman" w:hAnsi="Menlo" w:cs="Menlo"/>
+          <w:color w:val="222222"/>
+        </w:rPr>
+        <w:t>    }</w:t>
+      </w:r>
+      <w:r>
+        <w:rPr>
+          <w:rFonts w:eastAsia="Times New Roman"/>
+        </w:rPr>
+        <w:t xml:space="preserve"> </w:t>
       </w:r>
     </w:p>
     <w:p/>
     <w:p>
       <w:r>
-        <w:t xml:space="preserve">The </w:t>
-      </w:r>
-      <w:proofErr w:type="spellStart"/>
-      <w:r>
-        <w:t>Tsl.Core</w:t>
-      </w:r>
-      <w:proofErr w:type="spellEnd"/>
-      <w:r>
-        <w:t xml:space="preserve"> impleme</w:t>
-      </w:r>
-      <w:r>
-        <w:t>ntation requires to</w:t>
-      </w:r>
+        <w:t>This class is injected as a dependency in the App.xaml.cs where dependencies are registered:</w:t>
+      </w:r>
+    </w:p>
+    <w:p/>
+    <w:p>
+      <w:pPr>
+        <w:rPr>
+          <w:rFonts w:eastAsia="Times New Roman"/>
+        </w:rPr>
+      </w:pPr>
+      <w:r>
+        <w:rPr>
+          <w:rFonts w:ascii="Menlo" w:eastAsia="Times New Roman" w:hAnsi="Menlo" w:cs="Menlo"/>
+          <w:color w:val="009695"/>
+        </w:rPr>
+        <w:t>void</w:t>
+      </w:r>
+      <w:r>
+        <w:rPr>
+          <w:rFonts w:ascii="Menlo" w:eastAsia="Times New Roman" w:hAnsi="Menlo" w:cs="Menlo"/>
+          <w:color w:val="222222"/>
+        </w:rPr>
+        <w:t> RegisterDependencies()</w:t>
+      </w:r>
+      <w:r>
+        <w:rPr>
+          <w:rFonts w:ascii="Menlo" w:eastAsia="Times New Roman" w:hAnsi="Menlo" w:cs="Menlo"/>
+        </w:rPr>
+        <w:br/>
+      </w:r>
+      <w:r>
+        <w:rPr>
+          <w:rFonts w:ascii="Menlo" w:eastAsia="Times New Roman" w:hAnsi="Menlo" w:cs="Menlo"/>
+          <w:color w:val="222222"/>
+        </w:rPr>
+        <w:t>        {</w:t>
+      </w:r>
+      <w:r>
+        <w:rPr>
+          <w:rFonts w:ascii="Menlo" w:eastAsia="Times New Roman" w:hAnsi="Menlo" w:cs="Menlo"/>
+        </w:rPr>
+        <w:br/>
+      </w:r>
+      <w:r>
+        <w:rPr>
+          <w:rFonts w:ascii="Menlo" w:eastAsia="Times New Roman" w:hAnsi="Menlo" w:cs="Menlo"/>
+          <w:color w:val="222222"/>
+        </w:rPr>
+        <w:t>            </w:t>
+      </w:r>
+      <w:r>
+        <w:rPr>
+          <w:rFonts w:ascii="Menlo" w:eastAsia="Times New Roman" w:hAnsi="Menlo" w:cs="Menlo"/>
+          <w:color w:val="3364A4"/>
+        </w:rPr>
+        <w:t>ViewModelLocator</w:t>
+      </w:r>
+      <w:r>
+        <w:rPr>
+          <w:rFonts w:ascii="Menlo" w:eastAsia="Times New Roman" w:hAnsi="Menlo" w:cs="Menlo"/>
+          <w:color w:val="222222"/>
+        </w:rPr>
+        <w:t>.InjectDependencies();</w:t>
+      </w:r>
+      <w:r>
+        <w:rPr>
+          <w:rFonts w:ascii="Menlo" w:eastAsia="Times New Roman" w:hAnsi="Menlo" w:cs="Menlo"/>
+        </w:rPr>
+        <w:br/>
+      </w:r>
+      <w:r>
+        <w:rPr>
+          <w:rFonts w:ascii="Menlo" w:eastAsia="Times New Roman" w:hAnsi="Menlo" w:cs="Menlo"/>
+          <w:color w:val="222222"/>
+        </w:rPr>
+        <w:t>            </w:t>
+      </w:r>
+      <w:r>
+        <w:rPr>
+          <w:rFonts w:ascii="Menlo" w:eastAsia="Times New Roman" w:hAnsi="Menlo" w:cs="Menlo"/>
+          <w:color w:val="3364A4"/>
+        </w:rPr>
+        <w:t>ViewModelLocator</w:t>
+      </w:r>
+      <w:r>
+        <w:rPr>
+          <w:rFonts w:ascii="Menlo" w:eastAsia="Times New Roman" w:hAnsi="Menlo" w:cs="Menlo"/>
+          <w:color w:val="222222"/>
+        </w:rPr>
+        <w:t>.Register&lt;</w:t>
+      </w:r>
+      <w:r>
+        <w:rPr>
+          <w:rFonts w:ascii="Menlo" w:eastAsia="Times New Roman" w:hAnsi="Menlo" w:cs="Menlo"/>
+          <w:color w:val="3364A4"/>
+        </w:rPr>
+        <w:t>MainViewModel</w:t>
+      </w:r>
+      <w:r>
+        <w:rPr>
+          <w:rFonts w:ascii="Menlo" w:eastAsia="Times New Roman" w:hAnsi="Menlo" w:cs="Menlo"/>
+          <w:color w:val="222222"/>
+        </w:rPr>
+        <w:t>&gt;();</w:t>
+      </w:r>
+      <w:r>
+        <w:rPr>
+          <w:rFonts w:ascii="Menlo" w:eastAsia="Times New Roman" w:hAnsi="Menlo" w:cs="Menlo"/>
+        </w:rPr>
+        <w:br/>
+      </w:r>
+      <w:r>
+        <w:rPr>
+          <w:rFonts w:ascii="Menlo" w:eastAsia="Times New Roman" w:hAnsi="Menlo" w:cs="Menlo"/>
+          <w:color w:val="222222"/>
+        </w:rPr>
+        <w:t>        }</w:t>
+      </w:r>
+    </w:p>
+    <w:p>
+      <w:r>
+        <w:t>And it is bound to the view in the constructor of the MainPage (MainPage.xaml.cs)</w:t>
+      </w:r>
+    </w:p>
+    <w:p>
+      <w:pPr>
+        <w:rPr>
+          <w:rFonts w:ascii="Menlo" w:eastAsia="Times New Roman" w:hAnsi="Menlo" w:cs="Menlo"/>
+          <w:color w:val="009695"/>
+        </w:rPr>
+      </w:pPr>
+    </w:p>
+    <w:p>
+      <w:pPr>
+        <w:rPr>
+          <w:rFonts w:ascii="Menlo" w:eastAsia="Times New Roman" w:hAnsi="Menlo" w:cs="Menlo"/>
+          <w:color w:val="3364A4"/>
+        </w:rPr>
+      </w:pPr>
+      <w:r>
+        <w:rPr>
+          <w:rFonts w:ascii="Menlo" w:eastAsia="Times New Roman" w:hAnsi="Menlo" w:cs="Menlo"/>
+          <w:color w:val="009695"/>
+        </w:rPr>
+        <w:t>public</w:t>
+      </w:r>
+      <w:r>
+        <w:rPr>
+          <w:rFonts w:ascii="Menlo" w:eastAsia="Times New Roman" w:hAnsi="Menlo" w:cs="Menlo"/>
+          <w:color w:val="222222"/>
+        </w:rPr>
+        <w:t> MainPage()</w:t>
+      </w:r>
+      <w:r>
+        <w:rPr>
+          <w:rFonts w:ascii="Menlo" w:eastAsia="Times New Roman" w:hAnsi="Menlo" w:cs="Menlo"/>
+        </w:rPr>
+        <w:br/>
+      </w:r>
+      <w:r>
+        <w:rPr>
+          <w:rFonts w:ascii="Menlo" w:eastAsia="Times New Roman" w:hAnsi="Menlo" w:cs="Menlo"/>
+          <w:color w:val="222222"/>
+        </w:rPr>
+        <w:t>        {</w:t>
+      </w:r>
+      <w:r>
+        <w:rPr>
+          <w:rFonts w:ascii="Menlo" w:eastAsia="Times New Roman" w:hAnsi="Menlo" w:cs="Menlo"/>
+        </w:rPr>
+        <w:br/>
+      </w:r>
+      <w:r>
+        <w:rPr>
+          <w:rFonts w:ascii="Menlo" w:eastAsia="Times New Roman" w:hAnsi="Menlo" w:cs="Menlo"/>
+          <w:color w:val="222222"/>
+        </w:rPr>
+        <w:t>            InitializeComponent();</w:t>
+      </w:r>
+      <w:r>
+        <w:rPr>
+          <w:rFonts w:ascii="Menlo" w:eastAsia="Times New Roman" w:hAnsi="Menlo" w:cs="Menlo"/>
+        </w:rPr>
+        <w:br/>
+      </w:r>
+      <w:r>
+        <w:rPr>
+          <w:rFonts w:ascii="Menlo" w:eastAsia="Times New Roman" w:hAnsi="Menlo" w:cs="Menlo"/>
+          <w:color w:val="222222"/>
+        </w:rPr>
+        <w:t>            BindingContext = </w:t>
+      </w:r>
+      <w:r>
+        <w:rPr>
+          <w:rFonts w:ascii="Menlo" w:eastAsia="Times New Roman" w:hAnsi="Menlo" w:cs="Menlo"/>
+          <w:color w:val="3364A4"/>
+        </w:rPr>
+        <w:t>ViewModelLocator</w:t>
+      </w:r>
+    </w:p>
+    <w:p>
+      <w:pPr>
+        <w:ind w:left="4320"/>
+        <w:rPr>
+          <w:rFonts w:ascii="Menlo" w:eastAsia="Times New Roman" w:hAnsi="Menlo" w:cs="Menlo"/>
+          <w:color w:val="222222"/>
+        </w:rPr>
+      </w:pPr>
+      <w:r>
+        <w:rPr>
+          <w:rFonts w:ascii="Menlo" w:eastAsia="Times New Roman" w:hAnsi="Menlo" w:cs="Menlo"/>
+          <w:color w:val="222222"/>
+        </w:rPr>
+        <w:t>.GetDependency&lt;</w:t>
+      </w:r>
+      <w:r>
+        <w:rPr>
+          <w:rFonts w:ascii="Menlo" w:eastAsia="Times New Roman" w:hAnsi="Menlo" w:cs="Menlo"/>
+          <w:color w:val="3364A4"/>
+        </w:rPr>
+        <w:t>MainViewModel</w:t>
+      </w:r>
+      <w:r>
+        <w:rPr>
+          <w:rFonts w:ascii="Menlo" w:eastAsia="Times New Roman" w:hAnsi="Menlo" w:cs="Menlo"/>
+          <w:color w:val="222222"/>
+        </w:rPr>
+        <w:t>&gt;();</w:t>
+      </w:r>
+    </w:p>
+    <w:p>
+      <w:pPr>
+        <w:rPr>
+          <w:rFonts w:eastAsia="Times New Roman"/>
+        </w:rPr>
+      </w:pPr>
+      <w:r>
+        <w:rPr>
+          <w:rFonts w:ascii="Menlo" w:eastAsia="Times New Roman" w:hAnsi="Menlo" w:cs="Menlo"/>
+        </w:rPr>
+        <w:br/>
+      </w:r>
+      <w:r>
+        <w:rPr>
+          <w:rFonts w:ascii="Menlo" w:eastAsia="Times New Roman" w:hAnsi="Menlo" w:cs="Menlo"/>
+          <w:color w:val="222222"/>
+        </w:rPr>
+        <w:t>        }</w:t>
+      </w:r>
+      <w:r>
+        <w:rPr>
+          <w:rFonts w:eastAsia="Times New Roman"/>
+        </w:rPr>
+        <w:t xml:space="preserve"> </w:t>
+      </w:r>
+    </w:p>
+    <w:p/>
+    <w:p>
+      <w:r>
+        <w:t>To use the Command we just added, in MainPage.xaml we will bind the button to execute it when pressed:</w:t>
+      </w:r>
+    </w:p>
+    <w:p/>
+    <w:p>
+      <w:pPr>
+        <w:rPr>
+          <w:rFonts w:eastAsia="Times New Roman"/>
+        </w:rPr>
+      </w:pPr>
+      <w:r>
+        <w:rPr>
+          <w:rFonts w:ascii="Menlo" w:eastAsia="Times New Roman" w:hAnsi="Menlo" w:cs="Menlo"/>
+          <w:color w:val="009695"/>
+        </w:rPr>
+        <w:t>&lt;?</w:t>
+      </w:r>
+      <w:r>
+        <w:rPr>
+          <w:rFonts w:ascii="Menlo" w:eastAsia="Times New Roman" w:hAnsi="Menlo" w:cs="Menlo"/>
+          <w:color w:val="222222"/>
+        </w:rPr>
+        <w:t>xml version=</w:t>
+      </w:r>
+      <w:r>
+        <w:rPr>
+          <w:rFonts w:ascii="Menlo" w:eastAsia="Times New Roman" w:hAnsi="Menlo" w:cs="Menlo"/>
+          <w:color w:val="DB7100"/>
+        </w:rPr>
+        <w:t>"1.0"</w:t>
+      </w:r>
+      <w:r>
+        <w:rPr>
+          <w:rFonts w:ascii="Menlo" w:eastAsia="Times New Roman" w:hAnsi="Menlo" w:cs="Menlo"/>
+          <w:color w:val="222222"/>
+        </w:rPr>
+        <w:t> encoding=</w:t>
+      </w:r>
+      <w:r>
+        <w:rPr>
+          <w:rFonts w:ascii="Menlo" w:eastAsia="Times New Roman" w:hAnsi="Menlo" w:cs="Menlo"/>
+          <w:color w:val="DB7100"/>
+        </w:rPr>
+        <w:t>"UTF-8"</w:t>
+      </w:r>
+      <w:r>
+        <w:rPr>
+          <w:rFonts w:ascii="Menlo" w:eastAsia="Times New Roman" w:hAnsi="Menlo" w:cs="Menlo"/>
+          <w:color w:val="009695"/>
+        </w:rPr>
+        <w:t>?&gt;</w:t>
+      </w:r>
+      <w:r>
+        <w:rPr>
+          <w:rFonts w:ascii="Menlo" w:eastAsia="Times New Roman" w:hAnsi="Menlo" w:cs="Menlo"/>
+        </w:rPr>
+        <w:br/>
+      </w:r>
+      <w:r>
+        <w:rPr>
+          <w:rFonts w:ascii="Menlo" w:eastAsia="Times New Roman" w:hAnsi="Menlo" w:cs="Menlo"/>
+          <w:color w:val="222222"/>
+        </w:rPr>
+        <w:t>&lt;</w:t>
+      </w:r>
+      <w:r>
+        <w:rPr>
+          <w:rFonts w:ascii="Menlo" w:eastAsia="Times New Roman" w:hAnsi="Menlo" w:cs="Menlo"/>
+          <w:color w:val="3364A4"/>
+        </w:rPr>
+        <w:t>ContentPage </w:t>
+      </w:r>
+      <w:r>
+        <w:rPr>
+          <w:rFonts w:ascii="Menlo" w:eastAsia="Times New Roman" w:hAnsi="Menlo" w:cs="Menlo"/>
+          <w:color w:val="222222"/>
+        </w:rPr>
+        <w:t>xmlns=</w:t>
+      </w:r>
+      <w:r>
+        <w:rPr>
+          <w:rFonts w:ascii="Menlo" w:eastAsia="Times New Roman" w:hAnsi="Menlo" w:cs="Menlo"/>
+          <w:color w:val="DB7100"/>
+        </w:rPr>
+        <w:t>"http://xamarin.com/schemas/2014/forms"</w:t>
+      </w:r>
+      <w:r>
+        <w:rPr>
+          <w:rFonts w:ascii="Menlo" w:eastAsia="Times New Roman" w:hAnsi="Menlo" w:cs="Menlo"/>
+          <w:color w:val="3364A4"/>
+        </w:rPr>
+        <w:t> </w:t>
+      </w:r>
+      <w:r>
+        <w:rPr>
+          <w:rFonts w:ascii="Menlo" w:eastAsia="Times New Roman" w:hAnsi="Menlo" w:cs="Menlo"/>
+        </w:rPr>
+        <w:br/>
+      </w:r>
+      <w:r>
+        <w:rPr>
+          <w:rFonts w:ascii="Menlo" w:eastAsia="Times New Roman" w:hAnsi="Menlo" w:cs="Menlo"/>
+          <w:color w:val="3364A4"/>
+        </w:rPr>
+        <w:t>        </w:t>
+      </w:r>
+      <w:r>
+        <w:rPr>
+          <w:rFonts w:ascii="Menlo" w:eastAsia="Times New Roman" w:hAnsi="Menlo" w:cs="Menlo"/>
+          <w:color w:val="222222"/>
+        </w:rPr>
+        <w:t>xmlns:x=</w:t>
+      </w:r>
+      <w:r>
+        <w:rPr>
+          <w:rFonts w:ascii="Menlo" w:eastAsia="Times New Roman" w:hAnsi="Menlo" w:cs="Menlo"/>
+          <w:color w:val="DB7100"/>
+        </w:rPr>
+        <w:t>"http://schemas.microsoft.com/winfx/2009/xaml"</w:t>
+      </w:r>
+      <w:r>
+        <w:rPr>
+          <w:rFonts w:ascii="Menlo" w:eastAsia="Times New Roman" w:hAnsi="Menlo" w:cs="Menlo"/>
+          <w:color w:val="3364A4"/>
+        </w:rPr>
+        <w:t> </w:t>
+      </w:r>
+      <w:r>
+        <w:rPr>
+          <w:rFonts w:ascii="Menlo" w:eastAsia="Times New Roman" w:hAnsi="Menlo" w:cs="Menlo"/>
+        </w:rPr>
+        <w:br/>
+      </w:r>
+      <w:r>
+        <w:rPr>
+          <w:rFonts w:ascii="Menlo" w:eastAsia="Times New Roman" w:hAnsi="Menlo" w:cs="Menlo"/>
+          <w:color w:val="3364A4"/>
+        </w:rPr>
+        <w:t>        </w:t>
+      </w:r>
+      <w:r>
+        <w:rPr>
+          <w:rFonts w:ascii="Menlo" w:eastAsia="Times New Roman" w:hAnsi="Menlo" w:cs="Menlo"/>
+          <w:color w:val="222222"/>
+        </w:rPr>
+        <w:t>x:Class=</w:t>
+      </w:r>
+      <w:r>
+        <w:rPr>
+          <w:rFonts w:ascii="Menlo" w:eastAsia="Times New Roman" w:hAnsi="Menlo" w:cs="Menlo"/>
+          <w:color w:val="DB7100"/>
+        </w:rPr>
+        <w:t>"myapp.MainPage"</w:t>
+      </w:r>
+      <w:r>
+        <w:rPr>
+          <w:rFonts w:ascii="Menlo" w:eastAsia="Times New Roman" w:hAnsi="Menlo" w:cs="Menlo"/>
+          <w:color w:val="222222"/>
+        </w:rPr>
+        <w:t>&gt;</w:t>
+      </w:r>
+      <w:r>
+        <w:rPr>
+          <w:rFonts w:ascii="Menlo" w:eastAsia="Times New Roman" w:hAnsi="Menlo" w:cs="Menlo"/>
+        </w:rPr>
+        <w:br/>
+      </w:r>
+      <w:r>
+        <w:rPr>
+          <w:rFonts w:ascii="Menlo" w:eastAsia="Times New Roman" w:hAnsi="Menlo" w:cs="Menlo"/>
+          <w:color w:val="222222"/>
+        </w:rPr>
+        <w:t>    &lt;</w:t>
+      </w:r>
+      <w:r>
+        <w:rPr>
+          <w:rFonts w:ascii="Menlo" w:eastAsia="Times New Roman" w:hAnsi="Menlo" w:cs="Menlo"/>
+          <w:color w:val="3364A4"/>
+        </w:rPr>
+        <w:t>Button </w:t>
+      </w:r>
+      <w:r>
+        <w:rPr>
+          <w:rFonts w:ascii="Menlo" w:eastAsia="Times New Roman" w:hAnsi="Menlo" w:cs="Menlo"/>
+          <w:color w:val="222222"/>
+        </w:rPr>
+        <w:t>VerticalOptions=</w:t>
+      </w:r>
+      <w:r>
+        <w:rPr>
+          <w:rFonts w:ascii="Menlo" w:eastAsia="Times New Roman" w:hAnsi="Menlo" w:cs="Menlo"/>
+          <w:color w:val="DB7100"/>
+        </w:rPr>
+        <w:t>"Center"</w:t>
+      </w:r>
+      <w:r>
+        <w:rPr>
+          <w:rFonts w:ascii="Menlo" w:eastAsia="Times New Roman" w:hAnsi="Menlo" w:cs="Menlo"/>
+          <w:color w:val="3364A4"/>
+        </w:rPr>
+        <w:t> </w:t>
+      </w:r>
+      <w:r>
+        <w:rPr>
+          <w:rFonts w:ascii="Menlo" w:eastAsia="Times New Roman" w:hAnsi="Menlo" w:cs="Menlo"/>
+        </w:rPr>
+        <w:br/>
+      </w:r>
+      <w:r>
+        <w:rPr>
+          <w:rFonts w:ascii="Menlo" w:eastAsia="Times New Roman" w:hAnsi="Menlo" w:cs="Menlo"/>
+          <w:color w:val="3364A4"/>
+        </w:rPr>
+        <w:t>        </w:t>
+      </w:r>
+      <w:r>
+        <w:rPr>
+          <w:rFonts w:ascii="Menlo" w:eastAsia="Times New Roman" w:hAnsi="Menlo" w:cs="Menlo"/>
+          <w:color w:val="222222"/>
+        </w:rPr>
+        <w:t>Command=</w:t>
+      </w:r>
+      <w:r>
+        <w:rPr>
+          <w:rFonts w:ascii="Menlo" w:eastAsia="Times New Roman" w:hAnsi="Menlo" w:cs="Menlo"/>
+          <w:color w:val="DB7100"/>
+        </w:rPr>
+        <w:t>"{Binding ConnectCommand}"</w:t>
+      </w:r>
+      <w:r>
+        <w:rPr>
+          <w:rFonts w:ascii="Menlo" w:eastAsia="Times New Roman" w:hAnsi="Menlo" w:cs="Menlo"/>
+        </w:rPr>
+        <w:br/>
+      </w:r>
+      <w:r>
+        <w:rPr>
+          <w:rFonts w:ascii="Menlo" w:eastAsia="Times New Roman" w:hAnsi="Menlo" w:cs="Menlo"/>
+          <w:color w:val="3364A4"/>
+        </w:rPr>
+        <w:t>        </w:t>
+      </w:r>
+      <w:r>
+        <w:rPr>
+          <w:rFonts w:ascii="Menlo" w:eastAsia="Times New Roman" w:hAnsi="Menlo" w:cs="Menlo"/>
+          <w:color w:val="222222"/>
+        </w:rPr>
+        <w:t>HorizontalOptions=</w:t>
+      </w:r>
+      <w:r>
+        <w:rPr>
+          <w:rFonts w:ascii="Menlo" w:eastAsia="Times New Roman" w:hAnsi="Menlo" w:cs="Menlo"/>
+          <w:color w:val="DB7100"/>
+        </w:rPr>
+        <w:t>"Center"</w:t>
+      </w:r>
+      <w:r>
+        <w:rPr>
+          <w:rFonts w:ascii="Menlo" w:eastAsia="Times New Roman" w:hAnsi="Menlo" w:cs="Menlo"/>
+          <w:color w:val="3364A4"/>
+        </w:rPr>
+        <w:t> </w:t>
+      </w:r>
+      <w:r>
+        <w:rPr>
+          <w:rFonts w:ascii="Menlo" w:eastAsia="Times New Roman" w:hAnsi="Menlo" w:cs="Menlo"/>
+        </w:rPr>
+        <w:br/>
+      </w:r>
+      <w:r>
+        <w:rPr>
+          <w:rFonts w:ascii="Menlo" w:eastAsia="Times New Roman" w:hAnsi="Menlo" w:cs="Menlo"/>
+          <w:color w:val="3364A4"/>
+        </w:rPr>
+        <w:t>        </w:t>
+      </w:r>
+      <w:r>
+        <w:rPr>
+          <w:rFonts w:ascii="Menlo" w:eastAsia="Times New Roman" w:hAnsi="Menlo" w:cs="Menlo"/>
+          <w:color w:val="222222"/>
+        </w:rPr>
+        <w:t>Text=</w:t>
+      </w:r>
+      <w:r>
+        <w:rPr>
+          <w:rFonts w:ascii="Menlo" w:eastAsia="Times New Roman" w:hAnsi="Menlo" w:cs="Menlo"/>
+          <w:color w:val="DB7100"/>
+        </w:rPr>
+        <w:t>"Select Reader"</w:t>
+      </w:r>
+      <w:r>
+        <w:rPr>
+          <w:rFonts w:ascii="Menlo" w:eastAsia="Times New Roman" w:hAnsi="Menlo" w:cs="Menlo"/>
+          <w:color w:val="222222"/>
+        </w:rPr>
+        <w:t>/&gt;</w:t>
+      </w:r>
+      <w:r>
+        <w:rPr>
+          <w:rFonts w:ascii="Menlo" w:eastAsia="Times New Roman" w:hAnsi="Menlo" w:cs="Menlo"/>
+        </w:rPr>
+        <w:br/>
+      </w:r>
+      <w:r>
+        <w:rPr>
+          <w:rFonts w:ascii="Menlo" w:eastAsia="Times New Roman" w:hAnsi="Menlo" w:cs="Menlo"/>
+          <w:color w:val="222222"/>
+        </w:rPr>
+        <w:t>&lt;/</w:t>
+      </w:r>
+      <w:r>
+        <w:rPr>
+          <w:rFonts w:ascii="Menlo" w:eastAsia="Times New Roman" w:hAnsi="Menlo" w:cs="Menlo"/>
+          <w:color w:val="3364A4"/>
+        </w:rPr>
+        <w:t>ContentPage</w:t>
+      </w:r>
+      <w:r>
+        <w:rPr>
+          <w:rFonts w:ascii="Menlo" w:eastAsia="Times New Roman" w:hAnsi="Menlo" w:cs="Menlo"/>
+          <w:color w:val="222222"/>
+        </w:rPr>
+        <w:t>&gt;</w:t>
+      </w:r>
+    </w:p>
+    <w:p/>
+    <w:p>
+      <w:pPr>
+        <w:rPr>
+          <w:lang w:bidi="fa-IR"/>
+        </w:rPr>
+      </w:pPr>
     </w:p>
     <w:p/>
     <w:p>
@@ -2313,21 +4546,7 @@
               <w:rPr>
                 <w:b/>
               </w:rPr>
-              <w:t xml:space="preserve">Encapsulate </w:t>
-            </w:r>
-            <w:proofErr w:type="spellStart"/>
-            <w:r>
-              <w:rPr>
-                <w:b/>
-              </w:rPr>
-              <w:t>MVVMLight</w:t>
-            </w:r>
-            <w:proofErr w:type="spellEnd"/>
-            <w:r>
-              <w:rPr>
-                <w:b/>
-              </w:rPr>
-              <w:t xml:space="preserve"> Frame work</w:t>
+              <w:t>Encapsulate MVVMLight Frame work</w:t>
             </w:r>
           </w:p>
         </w:tc>
@@ -2408,21 +4627,8 @@
           </w:tcPr>
           <w:p>
             <w:r>
-              <w:t xml:space="preserve">Use </w:t>
-            </w:r>
-            <w:proofErr w:type="spellStart"/>
-            <w:r>
-              <w:t>MvvmLight</w:t>
-            </w:r>
-            <w:proofErr w:type="spellEnd"/>
-            <w:r>
-              <w:t xml:space="preserve"> Inversion of control behind the </w:t>
-            </w:r>
-            <w:proofErr w:type="spellStart"/>
-            <w:r>
-              <w:t>secense</w:t>
-            </w:r>
-            <w:proofErr w:type="spellEnd"/>
+              <w:t>Use MvvmLight Inversion of control behind the secense</w:t>
+            </w:r>
           </w:p>
         </w:tc>
       </w:tr>
@@ -2491,15 +4697,7 @@
           </w:tcPr>
           <w:p>
             <w:r>
-              <w:t xml:space="preserve">Implement a plugin protocol for </w:t>
-            </w:r>
-            <w:proofErr w:type="spellStart"/>
-            <w:r>
-              <w:t>ViewModels</w:t>
-            </w:r>
-            <w:proofErr w:type="spellEnd"/>
-            <w:r>
-              <w:t>, Services, and Pages</w:t>
+              <w:t>Implement a plugin protocol for ViewModels, Services, and Pages</w:t>
             </w:r>
           </w:p>
         </w:tc>
@@ -2520,6 +4718,48 @@
           <w:p>
             <w:r>
               <w:t>Standard methods and DI protocol for encapsulating functionality and UI implementation detail</w:t>
+            </w:r>
+          </w:p>
+        </w:tc>
+      </w:tr>
+      <w:tr>
+        <w:tc>
+          <w:tcPr>
+            <w:tcW w:w="470" w:type="dxa"/>
+          </w:tcPr>
+          <w:p>
+            <w:r>
+              <w:t>1.4</w:t>
+            </w:r>
+          </w:p>
+        </w:tc>
+        <w:tc>
+          <w:tcPr>
+            <w:tcW w:w="4271" w:type="dxa"/>
+          </w:tcPr>
+          <w:p>
+            <w:r>
+              <w:t>Implement sample code for navigation pages</w:t>
+            </w:r>
+          </w:p>
+        </w:tc>
+        <w:tc>
+          <w:tcPr>
+            <w:tcW w:w="811" w:type="dxa"/>
+          </w:tcPr>
+          <w:p>
+            <w:r>
+              <w:t>2</w:t>
+            </w:r>
+          </w:p>
+        </w:tc>
+        <w:tc>
+          <w:tcPr>
+            <w:tcW w:w="3798" w:type="dxa"/>
+          </w:tcPr>
+          <w:p>
+            <w:r>
+              <w:t>End to end example for a view, viewmodel, and a model providing a functionality on a Xamarin app</w:t>
             </w:r>
           </w:p>
         </w:tc>
@@ -2677,15 +4917,7 @@
           </w:tcPr>
           <w:p>
             <w:r>
-              <w:t xml:space="preserve">Sets the power, </w:t>
-            </w:r>
-            <w:proofErr w:type="spellStart"/>
-            <w:r>
-              <w:t>rssi</w:t>
-            </w:r>
-            <w:proofErr w:type="spellEnd"/>
-            <w:r>
-              <w:t xml:space="preserve"> report during app operation</w:t>
+              <w:t>Sets the power, rssi report during app operation</w:t>
             </w:r>
           </w:p>
         </w:tc>
@@ -2707,12 +4939,7 @@
           </w:tcPr>
           <w:p>
             <w:r>
-              <w:t>Implement Han</w:t>
-            </w:r>
-            <w:bookmarkStart w:id="0" w:name="_GoBack"/>
-            <w:bookmarkEnd w:id="0"/>
-            <w:r>
-              <w:t>dheld callbacks</w:t>
+              <w:t>Implement Handheld callbacks</w:t>
             </w:r>
           </w:p>
         </w:tc>
@@ -2848,15 +5075,7 @@
           </w:tcPr>
           <w:p>
             <w:r>
-              <w:t xml:space="preserve">Have a sample UI for </w:t>
-            </w:r>
-            <w:proofErr w:type="spellStart"/>
-            <w:r>
-              <w:t>config</w:t>
-            </w:r>
-            <w:proofErr w:type="spellEnd"/>
-            <w:r>
-              <w:t>, but allow the user to replace it with their own.</w:t>
+              <w:t>Have a sample UI for config, but allow the user to replace it with their own.</w:t>
             </w:r>
           </w:p>
         </w:tc>
@@ -2898,15 +5117,7 @@
           </w:tcPr>
           <w:p>
             <w:r>
-              <w:t xml:space="preserve">Secure the password inside the app to be able to set it in </w:t>
-            </w:r>
-            <w:proofErr w:type="spellStart"/>
-            <w:r>
-              <w:t>config</w:t>
-            </w:r>
-            <w:proofErr w:type="spellEnd"/>
-            <w:r>
-              <w:t xml:space="preserve"> page</w:t>
+              <w:t>Secure the password inside the app to be able to set it in config page</w:t>
             </w:r>
           </w:p>
         </w:tc>
@@ -2948,15 +5159,7 @@
           </w:tcPr>
           <w:p>
             <w:r>
-              <w:t xml:space="preserve">Allow for expansion of authentication to include </w:t>
-            </w:r>
-            <w:proofErr w:type="spellStart"/>
-            <w:r>
-              <w:t>OAuth</w:t>
-            </w:r>
-            <w:proofErr w:type="spellEnd"/>
-            <w:r>
-              <w:t xml:space="preserve"> and other protocols</w:t>
+              <w:t>Allow for expansion of authentication to include OAuth and other protocols</w:t>
             </w:r>
           </w:p>
         </w:tc>
@@ -2978,15 +5181,7 @@
           </w:tcPr>
           <w:p>
             <w:r>
-              <w:t xml:space="preserve">Implement </w:t>
-            </w:r>
-            <w:proofErr w:type="spellStart"/>
-            <w:r>
-              <w:t>RabbitMQ</w:t>
-            </w:r>
-            <w:proofErr w:type="spellEnd"/>
-            <w:r>
-              <w:t xml:space="preserve"> client</w:t>
+              <w:t>Implement RabbitMQ client</w:t>
             </w:r>
           </w:p>
         </w:tc>
@@ -3006,13 +5201,52 @@
           </w:tcPr>
           <w:p>
             <w:r>
-              <w:t xml:space="preserve">Make sure it runs both on iOS and Android. If not, change to </w:t>
-            </w:r>
-            <w:proofErr w:type="spellStart"/>
-            <w:r>
-              <w:t>ZeroMQ</w:t>
-            </w:r>
-            <w:proofErr w:type="spellEnd"/>
+              <w:t>Make sure it runs both on iOS and Android. If not, change to ZeroMQ</w:t>
+            </w:r>
+          </w:p>
+        </w:tc>
+      </w:tr>
+      <w:tr>
+        <w:tc>
+          <w:tcPr>
+            <w:tcW w:w="470" w:type="dxa"/>
+          </w:tcPr>
+          <w:p>
+            <w:r>
+              <w:t>3.5</w:t>
+            </w:r>
+          </w:p>
+        </w:tc>
+        <w:tc>
+          <w:tcPr>
+            <w:tcW w:w="4271" w:type="dxa"/>
+          </w:tcPr>
+          <w:p>
+            <w:r>
+              <w:t>Implement Json data representation</w:t>
+            </w:r>
+          </w:p>
+        </w:tc>
+        <w:tc>
+          <w:tcPr>
+            <w:tcW w:w="811" w:type="dxa"/>
+          </w:tcPr>
+          <w:p>
+            <w:r>
+              <w:t>3</w:t>
+            </w:r>
+          </w:p>
+        </w:tc>
+        <w:tc>
+          <w:tcPr>
+            <w:tcW w:w="3798" w:type="dxa"/>
+          </w:tcPr>
+          <w:p>
+            <w:r>
+              <w:t>Provide sample code for marshall/ unmarshall of json objects</w:t>
+            </w:r>
+            <w:bookmarkStart w:id="0" w:name="_GoBack"/>
+            <w:bookmarkEnd w:id="0"/>
           </w:p>
         </w:tc>
       </w:tr>
@@ -4173,6 +6407,26 @@
       <w:szCs w:val="26"/>
     </w:rPr>
   </w:style>
+  <w:style w:type="paragraph" w:styleId="Heading3">
+    <w:name w:val="heading 3"/>
+    <w:basedOn w:val="Normal"/>
+    <w:next w:val="Normal"/>
+    <w:link w:val="Heading3Char"/>
+    <w:uiPriority w:val="9"/>
+    <w:unhideWhenUsed/>
+    <w:qFormat/>
+    <w:rsid w:val="0074438C"/>
+    <w:pPr>
+      <w:keepNext/>
+      <w:keepLines/>
+      <w:spacing w:before="40"/>
+      <w:outlineLvl w:val="2"/>
+    </w:pPr>
+    <w:rPr>
+      <w:rFonts w:asciiTheme="majorHAnsi" w:eastAsiaTheme="majorEastAsia" w:hAnsiTheme="majorHAnsi" w:cstheme="majorBidi"/>
+      <w:color w:val="1F4D78" w:themeColor="accent1" w:themeShade="7F"/>
+    </w:rPr>
+  </w:style>
   <w:style w:type="character" w:default="1" w:styleId="DefaultParagraphFont">
     <w:name w:val="Default Paragraph Font"/>
     <w:uiPriority w:val="1"/>
@@ -4253,7 +6507,6 @@
     <w:basedOn w:val="Normal"/>
     <w:link w:val="HTMLPreformattedChar"/>
     <w:uiPriority w:val="99"/>
-    <w:semiHidden/>
     <w:unhideWhenUsed/>
     <w:rsid w:val="00100D23"/>
     <w:pPr>
@@ -4287,7 +6540,6 @@
     <w:basedOn w:val="DefaultParagraphFont"/>
     <w:link w:val="HTMLPreformatted"/>
     <w:uiPriority w:val="99"/>
-    <w:semiHidden/>
     <w:rsid w:val="00100D23"/>
     <w:rPr>
       <w:rFonts w:ascii="Courier New" w:hAnsi="Courier New" w:cs="Courier New"/>
@@ -4364,6 +6616,17 @@
       <w:color w:val="2E74B5" w:themeColor="accent1" w:themeShade="BF"/>
       <w:sz w:val="26"/>
       <w:szCs w:val="26"/>
+    </w:rPr>
+  </w:style>
+  <w:style w:type="character" w:customStyle="1" w:styleId="Heading3Char">
+    <w:name w:val="Heading 3 Char"/>
+    <w:basedOn w:val="DefaultParagraphFont"/>
+    <w:link w:val="Heading3"/>
+    <w:uiPriority w:val="9"/>
+    <w:rsid w:val="0074438C"/>
+    <w:rPr>
+      <w:rFonts w:asciiTheme="majorHAnsi" w:eastAsiaTheme="majorEastAsia" w:hAnsiTheme="majorHAnsi" w:cstheme="majorBidi"/>
+      <w:color w:val="1F4D78" w:themeColor="accent1" w:themeShade="7F"/>
     </w:rPr>
   </w:style>
 </w:styles>

</xml_diff>